<commit_message>
Make grammatical and outline changes for initial sections
</commit_message>
<xml_diff>
--- a/_book/person_centered.docx
+++ b/_book/person_centered.docx
@@ -41,7 +41,7 @@
         <w:pStyle w:val="Date"/>
       </w:pPr>
       <w:r>
-        <w:t xml:space="preserve">2020-03-26</w:t>
+        <w:t xml:space="preserve">2020-03-27</w:t>
       </w:r>
     </w:p>
     <w:p>
@@ -59,7 +59,7 @@
         <w:pStyle w:val="FirstParagraph"/>
       </w:pPr>
       <w:r>
-        <w:t xml:space="preserve">This framework comes from a simple starting point: the intent of supports and services is to help each person to flourish, to achieve a better life.</w:t>
+        <w:t xml:space="preserve">This framework arises from a simple conviction: the intent of supports and services is to help each person flourish, to achieve a better life.</w:t>
       </w:r>
     </w:p>
     <w:p>
@@ -67,7 +67,7 @@
         <w:pStyle w:val="BodyText"/>
       </w:pPr>
       <w:r>
-        <w:t xml:space="preserve">That belief is, thankfully, not a new one. It aligns with the MDHHS person-centered planning policy</w:t>
+        <w:t xml:space="preserve">That belief is thankfully not a new one. It aligns with the person-centered planning policy</w:t>
       </w:r>
       <w:r>
         <w:t xml:space="preserve">(“Person-Centered Planning Policy”</w:t>
@@ -87,7 +87,25 @@
         <w:t xml:space="preserve">)</w:t>
       </w:r>
       <w:r>
-        <w:t xml:space="preserve">, which begins by stating that:</w:t>
+        <w:t xml:space="preserve"> </w:t>
+      </w:r>
+      <w:r>
+        <w:t xml:space="preserve">published by the Michigan Department of Health and Human Services’</w:t>
+      </w:r>
+      <w:r>
+        <w:t xml:space="preserve"> </w:t>
+      </w:r>
+      <w:r>
+        <w:rPr>
+          <w:i/>
+        </w:rPr>
+        <w:t xml:space="preserve">Behavioral Health and Developmental Disabilities Administration</w:t>
+      </w:r>
+      <w:r>
+        <w:t xml:space="preserve"> </w:t>
+      </w:r>
+      <w:r>
+        <w:t xml:space="preserve">(MDHHS-BHDDA), which begins by stating that:</w:t>
       </w:r>
     </w:p>
     <w:p>
@@ -111,20 +129,10 @@
     </w:p>
     <w:p>
       <w:pPr>
-        <w:pStyle w:val="Heading2"/>
-      </w:pPr>
-      <w:bookmarkStart w:id="21" w:name="goal"/>
-      <w:r>
-        <w:t xml:space="preserve">Goal</w:t>
-      </w:r>
-      <w:bookmarkEnd w:id="21"/>
-    </w:p>
-    <w:p>
-      <w:pPr>
-        <w:pStyle w:val="FirstParagraph"/>
-      </w:pPr>
-      <w:r>
-        <w:t xml:space="preserve">Each person’s ability to choose a better future and map their journey toward it: this is what person-centered planning enables. In order for services to effectively support a person in this process, they must be provided within the context of a person’s goals. Orienting a broad and complex system to keep the person at the center requires a consistent, overarching framework. MDHHS BHDDA is working to support this person-centered orientation with the following strategy:</w:t>
+        <w:pStyle w:val="BodyText"/>
+      </w:pPr>
+      <w:r>
+        <w:t xml:space="preserve">Each person has the ability to choose a better future, to chart a course toward it and strive to reach it: person-centered planning provides a platform to enable this process. In order for services to effectively support a person in this process, they must be provided within the context of a person’s goals. Orienting a broad and complex system to keep the person as its central focus requires a consistent, overarching framework. MDHHS-BHDDA is working to support this person-centered orientation with the following strategy:</w:t>
       </w:r>
     </w:p>
     <w:p>
@@ -259,18 +267,18 @@
       <w:pPr>
         <w:pStyle w:val="Heading1"/>
       </w:pPr>
-      <w:bookmarkStart w:id="22" w:name="pcpdca"/>
-      <w:r>
-        <w:t xml:space="preserve">Person-Centered Planning (Doing, Checking, Acting)</w:t>
-      </w:r>
-      <w:bookmarkEnd w:id="22"/>
+      <w:bookmarkStart w:id="21" w:name="pcpdca"/>
+      <w:r>
+        <w:t xml:space="preserve">Person-Centered Planning (…Doing, Checking, Acting)</w:t>
+      </w:r>
+      <w:bookmarkEnd w:id="21"/>
     </w:p>
     <w:p>
       <w:pPr>
         <w:pStyle w:val="FirstParagraph"/>
       </w:pPr>
       <w:r>
-        <w:t xml:space="preserve">The collective effect of our needs and environments has a profound impact on society, but the primary catalyst for transformation is at the level of the individual person. This is the profound insight of</w:t>
+        <w:t xml:space="preserve">The collective effect of our needs and environments has a profound impact on society and systems, but the primary catalyst for transformation is at the level of the individual person. This is the profound insight of</w:t>
       </w:r>
       <w:r>
         <w:t xml:space="preserve"> </w:t>
@@ -291,21 +299,457 @@
         <w:rPr>
           <w:rStyle w:val="FootnoteReference"/>
         </w:rPr>
+        <w:footnoteReference w:id="22"/>
+      </w:r>
+    </w:p>
+    <w:p>
+      <w:pPr>
+        <w:pStyle w:val="BodyText"/>
+      </w:pPr>
+      <w:r>
+        <w:t xml:space="preserve">While putting forward specific definitions of person-centered planning and its parts will a focus of</w:t>
+      </w:r>
+      <w:r>
+        <w:t xml:space="preserve"> </w:t>
+      </w:r>
+      <w:hyperlink w:anchor="bok">
+        <w:r>
+          <w:rPr>
+            <w:rStyle w:val="Hyperlink"/>
+          </w:rPr>
+          <w:t xml:space="preserve">later sections of this document</w:t>
+        </w:r>
+      </w:hyperlink>
+      <w:r>
+        <w:t xml:space="preserve">, it is worth noting at the outset that our goal is to adopt a broader scope for person-centered planning than is often seen in practice</w:t>
+      </w:r>
+      <w:r>
+        <w:rPr>
+          <w:rStyle w:val="FootnoteReference"/>
+        </w:rPr>
         <w:footnoteReference w:id="23"/>
       </w:r>
+      <w:r>
+        <w:t xml:space="preserve">. This is because, despite the central position of PCP to the Medicaid services system in Michigan, its practice has often been relegated to the planning meeting itself and the preparation for that meeting: ensuring inclusion of family and friends, personal involvement, etc. While the act of developing a plan remains a cornerstone of the process, it is only one step needed to truly achieve one’s goals.</w:t>
+      </w:r>
+      <w:r>
+        <w:rPr>
+          <w:rStyle w:val="FootnoteReference"/>
+        </w:rPr>
+        <w:footnoteReference w:id="24"/>
+      </w:r>
     </w:p>
     <w:p>
       <w:pPr>
         <w:pStyle w:val="BodyText"/>
       </w:pPr>
       <w:r>
-        <w:t xml:space="preserve">Despite the central position of PCP to the Medicaid services system in Michigan, in practice it has often been relegated to the planning meeting itself and the preparation for that meeting: ensuring inclusion of family and friends, personal involvement, etc. While the act of developing a plan remains a cornerstone of the process, it is only the first step of what is needed to truly achieve one’s goals.</w:t>
+        <w:t xml:space="preserve">In this document, the phrase</w:t>
+      </w:r>
+      <w:r>
+        <w:t xml:space="preserve"> </w:t>
+      </w:r>
+      <w:r>
+        <w:rPr>
+          <w:i/>
+        </w:rPr>
+        <w:t xml:space="preserve">person-centered planning</w:t>
+      </w:r>
+      <w:r>
+        <w:t xml:space="preserve"> </w:t>
+      </w:r>
+      <w:r>
+        <w:t xml:space="preserve">is used broadly, to encompass not only the initial planning process but also its implementation, monitoring, and refinement. The extension of this definition beyond the PCP meeting and document into a framework which directs all services and supports is already recognized within state policy</w:t>
       </w:r>
       <w:r>
         <w:rPr>
           <w:rStyle w:val="FootnoteReference"/>
         </w:rPr>
-        <w:footnoteReference w:id="24"/>
+        <w:footnoteReference w:id="25"/>
+      </w:r>
+      <w:r>
+        <w:t xml:space="preserve">, which indicates that:</w:t>
+      </w:r>
+    </w:p>
+    <w:p>
+      <w:pPr>
+        <w:pStyle w:val="BlockText"/>
+      </w:pPr>
+      <w:r>
+        <w:rPr>
+          <w:i/>
+        </w:rPr>
+        <w:t xml:space="preserve">through PCP, a person is engaged in decision-making, problem solving, monitoring progress, and making needed adjustments to goals and supports and services provided in a timely manner.</w:t>
+      </w:r>
+    </w:p>
+    <w:p>
+      <w:pPr>
+        <w:pStyle w:val="FirstParagraph"/>
+      </w:pPr>
+      <w:r>
+        <w:t xml:space="preserve">The table below suggests how existing paradigms can be used to augment these policy requirements and be incorporated into our framework:</w:t>
+      </w:r>
+    </w:p>
+    <w:p>
+      <w:pPr>
+        <w:pStyle w:val="TableCaption"/>
+      </w:pPr>
+      <w:r>
+        <w:t xml:space="preserve">Table 1: Paradigms related to PCP</w:t>
+      </w:r>
+    </w:p>
+    <w:tbl>
+      <w:tblPr>
+        <w:tblStyle w:val="Table"/>
+        <w:tblW w:type="pct" w:w="0.0"/>
+        <w:tblLook w:firstRow="1"/>
+        <w:tblCaption w:val="Table 1: Paradigms related to PCP"/>
+      </w:tblPr>
+      <w:tblGrid/>
+      <w:tr>
+        <w:trPr>
+          <w:cnfStyle w:firstRow="1"/>
+        </w:trPr>
+        <w:tc>
+          <w:tcPr>
+            <w:tcBorders>
+              <w:bottom w:val="single"/>
+            </w:tcBorders>
+            <w:vAlign w:val="bottom"/>
+          </w:tcPr>
+          <w:p>
+            <w:pPr>
+              <w:pStyle w:val="Compact"/>
+              <w:jc w:val="left"/>
+            </w:pPr>
+            <w:r>
+              <w:t xml:space="preserve">Paradigm</w:t>
+            </w:r>
+          </w:p>
+        </w:tc>
+        <w:tc>
+          <w:tcPr>
+            <w:tcBorders>
+              <w:bottom w:val="single"/>
+            </w:tcBorders>
+            <w:vAlign w:val="bottom"/>
+          </w:tcPr>
+          <w:p>
+            <w:pPr>
+              <w:pStyle w:val="Compact"/>
+              <w:jc w:val="left"/>
+            </w:pPr>
+            <w:r>
+              <w:t xml:space="preserve">Tells us</w:t>
+            </w:r>
+          </w:p>
+        </w:tc>
+        <w:tc>
+          <w:tcPr>
+            <w:tcBorders>
+              <w:bottom w:val="single"/>
+            </w:tcBorders>
+            <w:vAlign w:val="bottom"/>
+          </w:tcPr>
+          <w:p>
+            <w:pPr>
+              <w:pStyle w:val="Compact"/>
+              <w:jc w:val="left"/>
+            </w:pPr>
+            <w:r>
+              <w:t xml:space="preserve">Relates to</w:t>
+            </w:r>
+          </w:p>
+        </w:tc>
+        <w:tc>
+          <w:tcPr>
+            <w:tcBorders>
+              <w:bottom w:val="single"/>
+            </w:tcBorders>
+            <w:vAlign w:val="bottom"/>
+          </w:tcPr>
+          <w:p>
+            <w:pPr>
+              <w:pStyle w:val="Compact"/>
+              <w:jc w:val="left"/>
+            </w:pPr>
+            <w:r>
+              <w:t xml:space="preserve">Answers</w:t>
+            </w:r>
+          </w:p>
+        </w:tc>
+      </w:tr>
+      <w:tr>
+        <w:tc>
+          <w:p>
+            <w:pPr>
+              <w:pStyle w:val="Compact"/>
+              <w:jc w:val="left"/>
+            </w:pPr>
+            <w:r>
+              <w:t xml:space="preserve">QoL</w:t>
+            </w:r>
+          </w:p>
+        </w:tc>
+        <w:tc>
+          <w:p>
+            <w:pPr>
+              <w:pStyle w:val="Compact"/>
+              <w:jc w:val="left"/>
+            </w:pPr>
+            <w:r>
+              <w:t xml:space="preserve">Why?</w:t>
+            </w:r>
+          </w:p>
+        </w:tc>
+        <w:tc>
+          <w:p>
+            <w:pPr>
+              <w:pStyle w:val="Compact"/>
+              <w:jc w:val="left"/>
+            </w:pPr>
+            <w:r>
+              <w:t xml:space="preserve">Vision for a better life</w:t>
+            </w:r>
+          </w:p>
+        </w:tc>
+        <w:tc>
+          <w:p>
+            <w:pPr>
+              <w:pStyle w:val="Compact"/>
+              <w:jc w:val="left"/>
+            </w:pPr>
+            <w:r>
+              <w:t xml:space="preserve">What areas of life do I want to focus on?</w:t>
+            </w:r>
+          </w:p>
+        </w:tc>
+      </w:tr>
+      <w:tr>
+        <w:tc>
+          <w:p>
+            <w:pPr>
+              <w:pStyle w:val="Compact"/>
+              <w:jc w:val="left"/>
+            </w:pPr>
+            <w:r>
+              <w:t xml:space="preserve">COM-B</w:t>
+            </w:r>
+          </w:p>
+        </w:tc>
+        <w:tc>
+          <w:p>
+            <w:pPr>
+              <w:pStyle w:val="Compact"/>
+              <w:jc w:val="left"/>
+            </w:pPr>
+            <w:r>
+              <w:t xml:space="preserve">What?</w:t>
+            </w:r>
+          </w:p>
+        </w:tc>
+        <w:tc>
+          <w:p>
+            <w:pPr>
+              <w:pStyle w:val="Compact"/>
+              <w:jc w:val="left"/>
+            </w:pPr>
+            <w:r>
+              <w:t xml:space="preserve">Turning vision into plan</w:t>
+            </w:r>
+          </w:p>
+        </w:tc>
+        <w:tc>
+          <w:p>
+            <w:pPr>
+              <w:pStyle w:val="Compact"/>
+              <w:jc w:val="left"/>
+            </w:pPr>
+            <w:r>
+              <w:t xml:space="preserve">How will I start to address my goal?</w:t>
+            </w:r>
+          </w:p>
+        </w:tc>
+      </w:tr>
+      <w:tr>
+        <w:tc>
+          <w:p>
+            <w:pPr>
+              <w:pStyle w:val="Compact"/>
+              <w:jc w:val="left"/>
+            </w:pPr>
+            <w:r>
+              <w:t xml:space="preserve">PDCA</w:t>
+            </w:r>
+          </w:p>
+        </w:tc>
+        <w:tc>
+          <w:p>
+            <w:pPr>
+              <w:pStyle w:val="Compact"/>
+              <w:jc w:val="left"/>
+            </w:pPr>
+            <w:r>
+              <w:t xml:space="preserve">How?</w:t>
+            </w:r>
+          </w:p>
+        </w:tc>
+        <w:tc>
+          <w:p>
+            <w:pPr>
+              <w:pStyle w:val="Compact"/>
+              <w:jc w:val="left"/>
+            </w:pPr>
+            <w:r>
+              <w:t xml:space="preserve">Making my plan work</w:t>
+            </w:r>
+          </w:p>
+        </w:tc>
+        <w:tc>
+          <w:p>
+            <w:pPr>
+              <w:pStyle w:val="Compact"/>
+              <w:jc w:val="left"/>
+            </w:pPr>
+            <w:r>
+              <w:t xml:space="preserve">How is the plan working? How to change?</w:t>
+            </w:r>
+          </w:p>
+        </w:tc>
+      </w:tr>
+    </w:tbl>
+    <w:p>
+      <w:pPr>
+        <w:pStyle w:val="Heading2"/>
+      </w:pPr>
+      <w:bookmarkStart w:id="26" w:name="vision-for-a-better-life-qol"/>
+      <w:r>
+        <w:t xml:space="preserve">Vision for a Better Life (QoL)</w:t>
+      </w:r>
+      <w:bookmarkEnd w:id="26"/>
+    </w:p>
+    <w:p>
+      <w:pPr>
+        <w:pStyle w:val="Heading2"/>
+      </w:pPr>
+      <w:bookmarkStart w:id="27" w:name="turning-vision-into-plan-com-b"/>
+      <w:r>
+        <w:t xml:space="preserve">Turning Vision into Plan (COM-B)</w:t>
+      </w:r>
+      <w:bookmarkEnd w:id="27"/>
+    </w:p>
+    <w:p>
+      <w:pPr>
+        <w:pStyle w:val="FirstParagraph"/>
+      </w:pPr>
+      <w:r>
+        <w:t xml:space="preserve">Visualized in the graphic below:</w:t>
+      </w:r>
+      <w:r>
+        <w:rPr>
+          <w:rStyle w:val="FootnoteReference"/>
+        </w:rPr>
+        <w:footnoteReference w:id="28"/>
+      </w:r>
+    </w:p>
+    <w:p>
+      <w:pPr>
+        <w:pStyle w:val="CaptionedFigure"/>
+      </w:pPr>
+      <w:r>
+        <w:drawing>
+          <wp:inline>
+            <wp:extent cx="5334000" cy="3114340"/>
+            <wp:effectExtent b="0" l="0" r="0" t="0"/>
+            <wp:docPr descr="Figure 1: The COM-B Model" title="" id="1" name="Picture"/>
+            <a:graphic>
+              <a:graphicData uri="http://schemas.openxmlformats.org/drawingml/2006/picture">
+                <pic:pic>
+                  <pic:nvPicPr>
+                    <pic:cNvPr descr="_bookdown_files/img/com-b.png" id="0" name="Picture"/>
+                    <pic:cNvPicPr>
+                      <a:picLocks noChangeArrowheads="1" noChangeAspect="1"/>
+                    </pic:cNvPicPr>
+                  </pic:nvPicPr>
+                  <pic:blipFill>
+                    <a:blip r:embed="rId29"/>
+                    <a:stretch>
+                      <a:fillRect/>
+                    </a:stretch>
+                  </pic:blipFill>
+                  <pic:spPr bwMode="auto">
+                    <a:xfrm>
+                      <a:off x="0" y="0"/>
+                      <a:ext cx="5334000" cy="3114340"/>
+                    </a:xfrm>
+                    <a:prstGeom prst="rect">
+                      <a:avLst/>
+                    </a:prstGeom>
+                    <a:noFill/>
+                    <a:ln w="9525">
+                      <a:noFill/>
+                      <a:headEnd/>
+                      <a:tailEnd/>
+                    </a:ln>
+                  </pic:spPr>
+                </pic:pic>
+              </a:graphicData>
+            </a:graphic>
+          </wp:inline>
+        </w:drawing>
+      </w:r>
+    </w:p>
+    <w:p>
+      <w:pPr>
+        <w:pStyle w:val="ImageCaption"/>
+      </w:pPr>
+      <w:r>
+        <w:t xml:space="preserve">Figure 1: The COM-B Model</w:t>
+      </w:r>
+    </w:p>
+    <w:p>
+      <w:pPr>
+        <w:pStyle w:val="Heading2"/>
+      </w:pPr>
+      <w:bookmarkStart w:id="30" w:name="making-my-plan-work-pdca"/>
+      <w:r>
+        <w:t xml:space="preserve">Making My Plan Work (PDCA)</w:t>
+      </w:r>
+      <w:bookmarkEnd w:id="30"/>
+    </w:p>
+    <w:p>
+      <w:pPr>
+        <w:pStyle w:val="FirstParagraph"/>
+      </w:pPr>
+      <w:r>
+        <w:t xml:space="preserve">As the intent of supports and services is to improve personal quality of life, practitioners can view the PCP process as similar to the</w:t>
+      </w:r>
+      <w:r>
+        <w:t xml:space="preserve"> </w:t>
+      </w:r>
+      <w:r>
+        <w:rPr>
+          <w:i/>
+        </w:rPr>
+        <w:t xml:space="preserve">Plan-Do-Check-Act</w:t>
+      </w:r>
+      <w:r>
+        <w:t xml:space="preserve"> </w:t>
+      </w:r>
+      <w:r>
+        <w:t xml:space="preserve">(PDCA) cycle, which involves many elements of the broader scope of PCP referred to above.</w:t>
+      </w:r>
+      <w:r>
+        <w:rPr>
+          <w:rStyle w:val="FootnoteReference"/>
+        </w:rPr>
+        <w:footnoteReference w:id="31"/>
+      </w:r>
+      <w:r>
+        <w:t xml:space="preserve"> </w:t>
+      </w:r>
+      <w:r>
+        <w:t xml:space="preserve">Versions of the PDCA cycle have already been successfully incorporated into the supports and treatment planning process for people with varying conditions and needs, from intellectual and developmental disabilities, to mental illness, to physical health concerns.</w:t>
       </w:r>
     </w:p>
     <w:p>
@@ -313,62 +757,13 @@
         <w:pStyle w:val="BodyText"/>
       </w:pPr>
       <w:r>
-        <w:t xml:space="preserve">In this document and in the work under development with MDHHS-BHDDA, the phrase</w:t>
-      </w:r>
-      <w:r>
-        <w:t xml:space="preserve"> </w:t>
-      </w:r>
-      <w:r>
-        <w:rPr>
-          <w:i/>
-        </w:rPr>
-        <w:t xml:space="preserve">person-centered planning</w:t>
-      </w:r>
-      <w:r>
-        <w:t xml:space="preserve"> </w:t>
-      </w:r>
-      <w:r>
-        <w:t xml:space="preserve">is used broadly, to encompass not only the initial planning process but also its implementation, monitoring, and refinement. The need for this definition to extend beyond the PCP meetings and to direct all services and supports is already recognized within state policy, which indicates that:</w:t>
+        <w:t xml:space="preserve">If we want to understand whether a person’s plan is supporting his/her goals, it is necessary to have a strategy to measure improvement in the person’s desired areas of focus. Such measurement-based approaches have been gaining traction in their use across populations and been implemented in a manner which is valued by people receiving services.</w:t>
       </w:r>
       <w:r>
         <w:rPr>
           <w:rStyle w:val="FootnoteReference"/>
         </w:rPr>
-        <w:footnoteReference w:id="25"/>
-      </w:r>
-    </w:p>
-    <w:p>
-      <w:pPr>
-        <w:pStyle w:val="BlockText"/>
-      </w:pPr>
-      <w:r>
-        <w:rPr>
-          <w:i/>
-        </w:rPr>
-        <w:t xml:space="preserve">through PCP, a person is engaged in decision-making, problem solving, monitoring progress, and making needed adjustments to goals and supports and services provided in a timely manner.</w:t>
-      </w:r>
-    </w:p>
-    <w:p>
-      <w:pPr>
-        <w:pStyle w:val="FirstParagraph"/>
-      </w:pPr>
-      <w:r>
-        <w:t xml:space="preserve">Since the intent of supports and services is to improve personal quality of life, practitioners can view the PCP process as similar to the</w:t>
-      </w:r>
-      <w:r>
-        <w:t xml:space="preserve"> </w:t>
-      </w:r>
-      <w:r>
-        <w:rPr>
-          <w:i/>
-        </w:rPr>
-        <w:t xml:space="preserve">Plan-Do-Check-Act</w:t>
-      </w:r>
-      <w:r>
-        <w:t xml:space="preserve"> </w:t>
-      </w:r>
-      <w:r>
-        <w:t xml:space="preserve">(PDCA) cycle, which involves each element of the broad scope of PCP defined above. Versions of the PDCA cycle have already been successfully incorporated into the supports and treatment planning process for people with varying conditions and needs, from intellectual and developmental disabilities, to mental illness, to physical health concerns.</w:t>
+        <w:footnoteReference w:id="32"/>
       </w:r>
     </w:p>
     <w:p>
@@ -376,48 +771,19 @@
         <w:pStyle w:val="BodyText"/>
       </w:pPr>
       <w:r>
-        <w:t xml:space="preserve">If we want to understand whether an individual person’s plan is supporting their goals, it is necessary to have a strategy to measure improvement in the person’s desired areas of focus. Such measurement-based approaches have been gaining traction in their use across populations.</w:t>
-      </w:r>
-      <w:r>
-        <w:rPr>
-          <w:rStyle w:val="FootnoteReference"/>
-        </w:rPr>
-        <w:footnoteReference w:id="26"/>
-      </w:r>
-    </w:p>
-    <w:p>
-      <w:pPr>
-        <w:pStyle w:val="BodyText"/>
-      </w:pPr>
-      <w:r>
-        <w:t xml:space="preserve">Framing the intent of supports and services as improving personal quality of life through person-centered planning also creates a natural bridge to using well-tested quality improvement processes at the individual level. Perhaps the most applicable of these is the</w:t>
-      </w:r>
-      <w:r>
-        <w:t xml:space="preserve"> </w:t>
-      </w:r>
-      <w:r>
-        <w:rPr>
-          <w:i/>
-        </w:rPr>
-        <w:t xml:space="preserve">Plan-Do-Check-Act</w:t>
-      </w:r>
-      <w:r>
-        <w:t xml:space="preserve"> </w:t>
-      </w:r>
-      <w:r>
-        <w:t xml:space="preserve">(PDCA) cycle, which involves each element of the broad scope of PCP defined above. The PDCA cycle has already been successfully incorporated into the supports and treatment planning process for people with varying conditions and needs, from intellectual and developmental disabilities, to mental illness, to physical health concerns.</w:t>
-      </w:r>
-    </w:p>
-    <w:p>
-      <w:pPr>
-        <w:pStyle w:val="BodyText"/>
+        <w:t xml:space="preserve">Framing the intent of supports and services as improving personal quality of life through planning creates a natural bridge to using well-tested quality improvement processes at the individual level. Rather than assuming that an objective will lead to the desired goal as it is initially written, this approach allows for trying out different approaches and revising them to find what works, in the spirit of continuous quality improevment.</w:t>
+      </w:r>
+    </w:p>
+    <w:p>
+      <w:pPr>
+        <w:pStyle w:val="CaptionedFigure"/>
       </w:pPr>
       <w:r>
         <w:drawing>
           <wp:inline>
             <wp:extent cx="5334000" cy="4000500"/>
             <wp:effectExtent b="0" l="0" r="0" t="0"/>
-            <wp:docPr descr="" title="" id="1" name="Picture"/>
+            <wp:docPr descr="Figure 2: PDCA cycle applied to PCP process" title="" id="1" name="Picture"/>
             <a:graphic>
               <a:graphicData uri="http://schemas.openxmlformats.org/drawingml/2006/picture">
                 <pic:pic>
@@ -428,7 +794,7 @@
                     </pic:cNvPicPr>
                   </pic:nvPicPr>
                   <pic:blipFill>
-                    <a:blip r:embed="rId27"/>
+                    <a:blip r:embed="rId33"/>
                     <a:stretch>
                       <a:fillRect/>
                     </a:stretch>
@@ -457,6 +823,14 @@
     </w:p>
     <w:p>
       <w:pPr>
+        <w:pStyle w:val="ImageCaption"/>
+      </w:pPr>
+      <w:r>
+        <w:t xml:space="preserve">Figure 2: PDCA cycle applied to PCP process</w:t>
+      </w:r>
+    </w:p>
+    <w:p>
+      <w:pPr>
         <w:pStyle w:val="BodyText"/>
       </w:pPr>
       <w:r>
@@ -468,7 +842,7 @@
         <w:pStyle w:val="TableCaption"/>
       </w:pPr>
       <w:r>
-        <w:t xml:space="preserve">Table 1: Alignment of PDCA and PCP</w:t>
+        <w:t xml:space="preserve">Table 2: Alignment of PDCA and PCP</w:t>
       </w:r>
     </w:p>
     <w:tbl>
@@ -476,7 +850,7 @@
         <w:tblStyle w:val="Table"/>
         <w:tblW w:type="pct" w:w="0.0"/>
         <w:tblLook w:firstRow="1"/>
-        <w:tblCaption w:val="Table 1: Alignment of PDCA and PCP"/>
+        <w:tblCaption w:val="Table 2: Alignment of PDCA and PCP"/>
       </w:tblPr>
       <w:tblGrid/>
       <w:tr>
@@ -903,43 +1277,25 @@
         <w:pStyle w:val="BodyText"/>
       </w:pPr>
       <w:r>
-        <w:t xml:space="preserve">While there are various other rubrics related to learning and improvement, PDCA has been selected here because of its use of</w:t>
-      </w:r>
-      <w:r>
-        <w:t xml:space="preserve"> </w:t>
-      </w:r>
-      <w:r>
-        <w:t xml:space="preserve">‘</w:t>
-      </w:r>
-      <w:r>
-        <w:t xml:space="preserve">planning</w:t>
-      </w:r>
-      <w:r>
-        <w:t xml:space="preserve">’</w:t>
-      </w:r>
-      <w:r>
-        <w:t xml:space="preserve"> </w:t>
-      </w:r>
-      <w:r>
-        <w:t xml:space="preserve">language, its simplicity, and its familiarity among behavioral healthcare providers and funders. Note that, while the questions above can be tied to various data-points, it is more important that they should be conversational: founded upon an ongoing process of personal striving for improvement.</w:t>
+        <w:t xml:space="preserve">Note that, while the questions above can be tied to various data-points, it is most important that they should be conversational: founded upon an ongoing process of personal striving for improvement.</w:t>
       </w:r>
     </w:p>
     <w:p>
       <w:pPr>
         <w:pStyle w:val="Heading1"/>
       </w:pPr>
-      <w:bookmarkStart w:id="28" w:name="bok"/>
+      <w:bookmarkStart w:id="34" w:name="bok"/>
       <w:r>
         <w:t xml:space="preserve">A Common Body of Knowledge</w:t>
       </w:r>
-      <w:bookmarkEnd w:id="28"/>
+      <w:bookmarkEnd w:id="34"/>
     </w:p>
     <w:p>
       <w:pPr>
         <w:pStyle w:val="FirstParagraph"/>
       </w:pPr>
       <w:r>
-        <w:t xml:space="preserve">A foundational effort has been working to develop a shared repository of key terms and concepts, their definitions, and how they are related to one another. This common language has the following key features:</w:t>
+        <w:t xml:space="preserve">A foundational step to support consistency is the development of a shared repository of key terms and concepts, their definitions, and how they are related to one another. This common language has the following key features:</w:t>
       </w:r>
     </w:p>
     <w:p>
@@ -969,7 +1325,7 @@
         <w:rPr>
           <w:rStyle w:val="FootnoteReference"/>
         </w:rPr>
-        <w:footnoteReference w:id="29"/>
+        <w:footnoteReference w:id="35"/>
       </w:r>
     </w:p>
     <w:p>
@@ -999,7 +1355,7 @@
         <w:rPr>
           <w:rStyle w:val="FootnoteReference"/>
         </w:rPr>
-        <w:footnoteReference w:id="30"/>
+        <w:footnoteReference w:id="36"/>
       </w:r>
     </w:p>
     <w:p>
@@ -1018,11 +1374,11 @@
       <w:pPr>
         <w:pStyle w:val="Heading2"/>
       </w:pPr>
-      <w:bookmarkStart w:id="31" w:name="what-is-a-body-of-knowledge"/>
+      <w:bookmarkStart w:id="37" w:name="what-is-a-body-of-knowledge"/>
       <w:r>
         <w:t xml:space="preserve">What is a Body of Knowledge?</w:t>
       </w:r>
-      <w:bookmarkEnd w:id="31"/>
+      <w:bookmarkEnd w:id="37"/>
     </w:p>
     <w:p>
       <w:pPr>
@@ -1051,43 +1407,45 @@
         <w:pStyle w:val="FirstParagraph"/>
       </w:pPr>
       <w:r>
-        <w:t xml:space="preserve">While person-centered thinking and planning is important enough to be ensconced in policy and regulation, it is also important enough that is should never become rote, and continue to be a part of a living dialogue. Both dialogue and consistent implementation require a shared language.</w:t>
+        <w:t xml:space="preserve">While person-centered thinking and planning is important enough to be ensconced in policy and regulation, it is also important enough that is should never become rote, and continue to be a part of a living dialogue. Dialogue and consistent implementation require a shared language.</w:t>
       </w:r>
       <w:r>
         <w:rPr>
           <w:rStyle w:val="FootnoteReference"/>
         </w:rPr>
-        <w:footnoteReference w:id="32"/>
-      </w:r>
-      <w:r>
-        <w:t xml:space="preserve"> </w:t>
-      </w:r>
-      <w:r>
-        <w:t xml:space="preserve">Our purpose here is to identify and define concepts related to person-centered planning by making use of the existing legacy of policy and guidance related to person-centered planning. This will be done in a way which connects core concepts to both state and federal regulations. The collection of core concepts will serve as the foundational outline for a body of knowledge; an evolving outline of understanding about person-centered thinking, planning, implementation and monitoring.</w:t>
+        <w:footnoteReference w:id="38"/>
+      </w:r>
+    </w:p>
+    <w:p>
+      <w:pPr>
+        <w:pStyle w:val="BodyText"/>
+      </w:pPr>
+      <w:r>
+        <w:t xml:space="preserve">Our purpose here is to identify and define concepts related to person-centered planning by making use of the existing legacy of policy and guidance related to person-centered planning. This is done in a way which connects core concepts to both state and federal regulations. The collection of core concepts is intended to serve as the foundational outline for a body of knowledge; an evolving outline of understanding about person-centered thinking, planning, implementation and monitoring.</w:t>
       </w:r>
       <w:r>
         <w:rPr>
           <w:rStyle w:val="FootnoteReference"/>
         </w:rPr>
-        <w:footnoteReference w:id="33"/>
+        <w:footnoteReference w:id="39"/>
       </w:r>
     </w:p>
     <w:p>
       <w:pPr>
         <w:pStyle w:val="Heading2"/>
       </w:pPr>
-      <w:bookmarkStart w:id="34" w:name="potential-uses"/>
+      <w:bookmarkStart w:id="40" w:name="potential-uses"/>
       <w:r>
         <w:t xml:space="preserve">Potential Uses</w:t>
       </w:r>
-      <w:bookmarkEnd w:id="34"/>
+      <w:bookmarkEnd w:id="40"/>
     </w:p>
     <w:p>
       <w:pPr>
         <w:pStyle w:val="FirstParagraph"/>
       </w:pPr>
       <w:r>
-        <w:t xml:space="preserve">The potential uses of this body of knowledge include the following:</w:t>
+        <w:t xml:space="preserve">Potential uses of this body of knowledge include the following:</w:t>
       </w:r>
     </w:p>
     <w:p>
@@ -1105,7 +1463,7 @@
         <w:t xml:space="preserve">Policy Search</w:t>
       </w:r>
       <w:r>
-        <w:t xml:space="preserve">: searching of existing policies in electronic format to allow for identification of requirements related to each key concept</w:t>
+        <w:t xml:space="preserve">: searching of existing policies in electronic format to identify requirements related to each core concept</w:t>
       </w:r>
     </w:p>
     <w:p>
@@ -1141,7 +1499,24 @@
         <w:t xml:space="preserve">Basis of Curriculum</w:t>
       </w:r>
       <w:r>
-        <w:t xml:space="preserve">: serving as the foundation of a standard curriculum to train people receiving services, their families, direct-care team members, supports coordinators, case managers, clinicians, and others about the PCP process.</w:t>
+        <w:t xml:space="preserve">: serving as the foundation of</w:t>
+      </w:r>
+      <w:r>
+        <w:t xml:space="preserve"> </w:t>
+      </w:r>
+      <w:hyperlink w:anchor="curriculum">
+        <w:r>
+          <w:rPr>
+            <w:rStyle w:val="Hyperlink"/>
+          </w:rPr>
+          <w:t xml:space="preserve">a standard curriculum</w:t>
+        </w:r>
+      </w:hyperlink>
+      <w:r>
+        <w:t xml:space="preserve"> </w:t>
+      </w:r>
+      <w:r>
+        <w:t xml:space="preserve">to train people receiving services, their families, direct-care team members, supports coordinators, case managers, clinicians, and others about the PCP process.</w:t>
       </w:r>
     </w:p>
     <w:p>
@@ -1159,13 +1534,27 @@
         <w:t xml:space="preserve">Monitoring Quality</w:t>
       </w:r>
       <w:r>
-        <w:t xml:space="preserve">: allowing for system-level monitoring of the quality of PCP practice, through measurements and/or the use of a best practice review model.</w:t>
+        <w:t xml:space="preserve">: allowing for</w:t>
+      </w:r>
+      <w:r>
+        <w:t xml:space="preserve"> </w:t>
+      </w:r>
+      <w:hyperlink w:anchor="measure">
+        <w:r>
+          <w:rPr>
+            <w:rStyle w:val="Hyperlink"/>
+          </w:rPr>
+          <w:t xml:space="preserve">system-level monitoring of the quality of PCP practice</w:t>
+        </w:r>
+      </w:hyperlink>
+      <w:r>
+        <w:t xml:space="preserve">, through measurements and/or the use of a best practice review model.</w:t>
       </w:r>
       <w:r>
         <w:rPr>
           <w:rStyle w:val="FootnoteReference"/>
         </w:rPr>
-        <w:footnoteReference w:id="35"/>
+        <w:footnoteReference w:id="41"/>
       </w:r>
     </w:p>
     <w:p>
@@ -1183,28 +1572,60 @@
         <w:t xml:space="preserve">Promising Practices</w:t>
       </w:r>
       <w:r>
-        <w:t xml:space="preserve">: use of key terms for ongoing literature review and meta-analysis of PCP-related practices in the research literature, to build a base of best practices and evidence for effectiveness</w:t>
+        <w:t xml:space="preserve">: use of key terms for ongoing literature review and meta-analysis of PCP-related practices in the research literature, to build</w:t>
+      </w:r>
+      <w:r>
+        <w:t xml:space="preserve"> </w:t>
+      </w:r>
+      <w:hyperlink w:anchor="research">
+        <w:r>
+          <w:rPr>
+            <w:rStyle w:val="Hyperlink"/>
+          </w:rPr>
+          <w:t xml:space="preserve">a base of best practices and evidence for effectiveness</w:t>
+        </w:r>
+      </w:hyperlink>
+      <w:r>
+        <w:t xml:space="preserve">.</w:t>
       </w:r>
     </w:p>
     <w:p>
       <w:pPr>
         <w:pStyle w:val="Heading2"/>
       </w:pPr>
-      <w:bookmarkStart w:id="36" w:name="defining-core-concepts"/>
+      <w:bookmarkStart w:id="42" w:name="defining-core-concepts"/>
       <w:r>
         <w:t xml:space="preserve">Defining Core Concepts</w:t>
       </w:r>
-      <w:bookmarkEnd w:id="36"/>
+      <w:bookmarkEnd w:id="42"/>
     </w:p>
     <w:p>
       <w:pPr>
         <w:pStyle w:val="Heading3"/>
       </w:pPr>
-      <w:bookmarkStart w:id="37" w:name="identify-core-concepts"/>
-      <w:r>
-        <w:t xml:space="preserve">Identify Core Concepts</w:t>
-      </w:r>
-      <w:bookmarkEnd w:id="37"/>
+      <w:bookmarkStart w:id="43" w:name="what-makes-a-concept-a-core-concept"/>
+      <w:r>
+        <w:t xml:space="preserve">What makes a concept a</w:t>
+      </w:r>
+      <w:r>
+        <w:t xml:space="preserve"> </w:t>
+      </w:r>
+      <w:r>
+        <w:t xml:space="preserve">‘</w:t>
+      </w:r>
+      <w:r>
+        <w:t xml:space="preserve">core</w:t>
+      </w:r>
+      <w:r>
+        <w:t xml:space="preserve">’</w:t>
+      </w:r>
+      <w:r>
+        <w:t xml:space="preserve"> </w:t>
+      </w:r>
+      <w:r>
+        <w:t xml:space="preserve">concept?</w:t>
+      </w:r>
+      <w:bookmarkEnd w:id="43"/>
     </w:p>
     <w:p>
       <w:pPr>
@@ -1238,12 +1659,6 @@
       </w:pPr>
       <w:r>
         <w:t xml:space="preserve">The following method was used to develop this initial set of core concepts:</w:t>
-      </w:r>
-      <w:r>
-        <w:rPr>
-          <w:rStyle w:val="FootnoteReference"/>
-        </w:rPr>
-        <w:footnoteReference w:id="38"/>
       </w:r>
     </w:p>
     <w:p>
@@ -1264,47 +1679,32 @@
         <w:t xml:space="preserve"> </w:t>
       </w:r>
       <w:r>
-        <w:t xml:space="preserve">of a set of core documents which define person-centered planning in the Michigan Public Behavioral Health System. These include (a) the</w:t>
-      </w:r>
-      <w:r>
-        <w:t xml:space="preserve"> </w:t>
-      </w:r>
-      <w:hyperlink r:id="rId39">
-        <w:r>
-          <w:rPr>
-            <w:rStyle w:val="Hyperlink"/>
-          </w:rPr>
-          <w:t xml:space="preserve">Person-Centered Planning Policy</w:t>
-        </w:r>
-      </w:hyperlink>
-      <w:r>
-        <w:t xml:space="preserve">, (b) the</w:t>
-      </w:r>
-      <w:r>
-        <w:t xml:space="preserve"> </w:t>
-      </w:r>
-      <w:hyperlink r:id="rId40">
-        <w:r>
-          <w:rPr>
-            <w:rStyle w:val="Hyperlink"/>
-          </w:rPr>
-          <w:t xml:space="preserve">Self-Determination Policy and Practice Guideline</w:t>
-        </w:r>
-      </w:hyperlink>
-      <w:r>
-        <w:t xml:space="preserve">, and (c) the Michigan Mental Health Code section</w:t>
-      </w:r>
-      <w:r>
-        <w:t xml:space="preserve"> </w:t>
-      </w:r>
-      <w:hyperlink r:id="rId41">
-        <w:r>
-          <w:rPr>
-            <w:rStyle w:val="Hyperlink"/>
-          </w:rPr>
-          <w:t xml:space="preserve">330.1712 Individualized written plan of services</w:t>
-        </w:r>
-      </w:hyperlink>
+        <w:t xml:space="preserve">of a set of core documents which define person-centered planning in the Michigan Public Behavioral Health System. These include (a) the Person-Centered Planning Policy</w:t>
+      </w:r>
+      <w:r>
+        <w:rPr>
+          <w:rStyle w:val="FootnoteReference"/>
+        </w:rPr>
+        <w:footnoteReference w:id="44"/>
+      </w:r>
+      <w:r>
+        <w:t xml:space="preserve">, (b) the Self-Determination Policy and Practice Guideline</w:t>
+      </w:r>
+      <w:r>
+        <w:rPr>
+          <w:rStyle w:val="FootnoteReference"/>
+        </w:rPr>
+        <w:footnoteReference w:id="45"/>
+      </w:r>
+      <w:r>
+        <w:t xml:space="preserve">, and (c) the Michigan Mental Health Code section 330.1712 Individualized written plan of services</w:t>
+      </w:r>
+      <w:r>
+        <w:rPr>
+          <w:rStyle w:val="FootnoteReference"/>
+        </w:rPr>
+        <w:footnoteReference w:id="46"/>
+      </w:r>
       <w:r>
         <w:t xml:space="preserve">.</w:t>
       </w:r>
@@ -1385,7 +1785,7 @@
       <w:r>
         <w:drawing>
           <wp:inline>
-            <wp:extent cx="4585100" cy="3668080"/>
+            <wp:extent cx="5334000" cy="2667000"/>
             <wp:effectExtent b="0" l="0" r="0" t="0"/>
             <wp:docPr descr="" title="" id="1" name="Picture"/>
             <a:graphic>
@@ -1398,7 +1798,7 @@
                     </pic:cNvPicPr>
                   </pic:nvPicPr>
                   <pic:blipFill>
-                    <a:blip r:embed="rId42"/>
+                    <a:blip r:embed="rId47"/>
                     <a:stretch>
                       <a:fillRect/>
                     </a:stretch>
@@ -1406,7 +1806,7 @@
                   <pic:spPr bwMode="auto">
                     <a:xfrm>
                       <a:off x="0" y="0"/>
-                      <a:ext cx="4585100" cy="3668080"/>
+                      <a:ext cx="5334000" cy="2667000"/>
                     </a:xfrm>
                     <a:prstGeom prst="rect">
                       <a:avLst/>
@@ -1427,91 +1827,6 @@
     </w:p>
     <w:p>
       <w:pPr>
-        <w:pStyle w:val="BodyText"/>
-      </w:pPr>
-      <w:r>
-        <w:rPr>
-          <w:b/>
-        </w:rPr>
-        <w:t xml:space="preserve">Purposeful Word Choice.</w:t>
-      </w:r>
-      <w:r>
-        <w:t xml:space="preserve"> </w:t>
-      </w:r>
-      <w:r>
-        <w:t xml:space="preserve">When we map multiple terms together as a concept, we inevitably need to select a single</w:t>
-      </w:r>
-      <w:r>
-        <w:t xml:space="preserve"> </w:t>
-      </w:r>
-      <w:r>
-        <w:t xml:space="preserve">‘</w:t>
-      </w:r>
-      <w:r>
-        <w:t xml:space="preserve">master</w:t>
-      </w:r>
-      <w:r>
-        <w:t xml:space="preserve">’</w:t>
-      </w:r>
-      <w:r>
-        <w:t xml:space="preserve"> </w:t>
-      </w:r>
-      <w:r>
-        <w:t xml:space="preserve">term to refer to synonyms and identify their locations across documents with varying authors, terminology, points of view and contexts for implementation. The selection of terms is purposefully opinionated, and attempts to reflect the spirit of person-centered planning defined in the state’s policy. For instance, the term</w:t>
-      </w:r>
-      <w:r>
-        <w:t xml:space="preserve"> </w:t>
-      </w:r>
-      <w:r>
-        <w:t xml:space="preserve">‘</w:t>
-      </w:r>
-      <w:r>
-        <w:t xml:space="preserve">person</w:t>
-      </w:r>
-      <w:r>
-        <w:t xml:space="preserve">’</w:t>
-      </w:r>
-      <w:r>
-        <w:t xml:space="preserve"> </w:t>
-      </w:r>
-      <w:r>
-        <w:t xml:space="preserve">is prefered to various other terms, since these terms tend to view the person from only one vantage point: a participant in an economic exchange, a person requiring help from others, an individual person separated of ties to others. So, while we need to find instances where these words occur in policy, the body of knowledge also intends to approach those policies with a consistent point of view, informed by a consistent set of principles.</w:t>
-      </w:r>
-    </w:p>
-    <w:p>
-      <w:pPr>
-        <w:pStyle w:val="BodyText"/>
-      </w:pPr>
-      <w:r>
-        <w:rPr>
-          <w:b/>
-        </w:rPr>
-        <w:t xml:space="preserve">Characteristics of a Person.</w:t>
-      </w:r>
-      <w:r>
-        <w:t xml:space="preserve"> </w:t>
-      </w:r>
-      <w:r>
-        <w:t xml:space="preserve">To put the person at the center of the language used, and to do so in way which promotes simplicity, we needed to bring some of the concepts from policy underneath a broader set of terms. With the</w:t>
-      </w:r>
-      <w:r>
-        <w:t xml:space="preserve"> </w:t>
-      </w:r>
-      <w:r>
-        <w:rPr>
-          <w:b/>
-        </w:rPr>
-        <w:t xml:space="preserve">person</w:t>
-      </w:r>
-      <w:r>
-        <w:t xml:space="preserve"> </w:t>
-      </w:r>
-      <w:r>
-        <w:t xml:space="preserve">as the starting point, we define each person as having the following features:</w:t>
-      </w:r>
-    </w:p>
-    <w:p>
-      <w:pPr>
         <w:pStyle w:val="Compact"/>
         <w:numPr>
           <w:numId w:val="1004"/>
@@ -1522,17 +1837,89 @@
         <w:rPr>
           <w:b/>
         </w:rPr>
-        <w:t xml:space="preserve">definition</w:t>
-      </w:r>
-      <w:r>
-        <w:t xml:space="preserve">: a set of characteristics specific to that person, defined by the person and those who know them well.</w:t>
+        <w:t xml:space="preserve">Purposeful Word Choice.</w:t>
+      </w:r>
+      <w:r>
+        <w:t xml:space="preserve"> </w:t>
+      </w:r>
+      <w:r>
+        <w:t xml:space="preserve">When multiple terms are mapped together to comprise a concept, a single</w:t>
+      </w:r>
+      <w:r>
+        <w:t xml:space="preserve"> </w:t>
+      </w:r>
+      <w:r>
+        <w:t xml:space="preserve">‘</w:t>
+      </w:r>
+      <w:r>
+        <w:t xml:space="preserve">master</w:t>
+      </w:r>
+      <w:r>
+        <w:t xml:space="preserve">’</w:t>
+      </w:r>
+      <w:r>
+        <w:t xml:space="preserve"> </w:t>
+      </w:r>
+      <w:r>
+        <w:t xml:space="preserve">term must inevitably be selected to refer to various synonyms and identify their locations across documents with varying authors, terminology, points of view and contexts. The selection of terms is purposefully opinionated, and attempts to reflect the spirit of person-centered planning defined in the state’s policy. For instance, the term</w:t>
+      </w:r>
+      <w:r>
+        <w:t xml:space="preserve"> </w:t>
+      </w:r>
+      <w:r>
+        <w:t xml:space="preserve">‘</w:t>
+      </w:r>
+      <w:r>
+        <w:t xml:space="preserve">person</w:t>
+      </w:r>
+      <w:r>
+        <w:t xml:space="preserve">’</w:t>
+      </w:r>
+      <w:r>
+        <w:t xml:space="preserve"> </w:t>
+      </w:r>
+      <w:r>
+        <w:t xml:space="preserve">is prefered to various other terms, since these terms tend to view the person from only one vantage point: a participant in an economic exchange, a person requiring help from others, an individual person separated of ties to others. So, while we need to find instances where these words occur in policy, the body of knowledge also intends to approach those policies with a consistent point of view, informed by a consistent set of principles.</w:t>
+      </w:r>
+    </w:p>
+    <w:p>
+      <w:pPr>
+        <w:pStyle w:val="Heading3"/>
+      </w:pPr>
+      <w:bookmarkStart w:id="48" w:name="characteristics-of-a-person"/>
+      <w:r>
+        <w:t xml:space="preserve">Characteristics of a Person</w:t>
+      </w:r>
+      <w:bookmarkEnd w:id="48"/>
+    </w:p>
+    <w:p>
+      <w:pPr>
+        <w:pStyle w:val="FirstParagraph"/>
+      </w:pPr>
+      <w:r>
+        <w:t xml:space="preserve">To put the person at the center of the language used, and to do so in way which promotes simplicity, we needed to bring some of the concepts from policy underneath a broader set of terms. With the</w:t>
+      </w:r>
+      <w:r>
+        <w:t xml:space="preserve"> </w:t>
+      </w:r>
+      <w:r>
+        <w:rPr>
+          <w:b/>
+        </w:rPr>
+        <w:t xml:space="preserve">person</w:t>
+      </w:r>
+      <w:r>
+        <w:t xml:space="preserve"> </w:t>
+      </w:r>
+      <w:r>
+        <w:t xml:space="preserve">as the starting point, we define each person as having the following features:</w:t>
       </w:r>
     </w:p>
     <w:p>
       <w:pPr>
         <w:pStyle w:val="Compact"/>
         <w:numPr>
-          <w:numId w:val="1004"/>
+          <w:numId w:val="1005"/>
           <w:ilvl w:val="0"/>
         </w:numPr>
       </w:pPr>
@@ -1540,17 +1927,17 @@
         <w:rPr>
           <w:b/>
         </w:rPr>
-        <w:t xml:space="preserve">connections</w:t>
-      </w:r>
-      <w:r>
-        <w:t xml:space="preserve">: the people, places and things which make up the context of a person’s life</w:t>
+        <w:t xml:space="preserve">definition</w:t>
+      </w:r>
+      <w:r>
+        <w:t xml:space="preserve">: a set of characteristics specific to that person, defined by the person and those who know them well.</w:t>
       </w:r>
     </w:p>
     <w:p>
       <w:pPr>
         <w:pStyle w:val="Compact"/>
         <w:numPr>
-          <w:numId w:val="1004"/>
+          <w:numId w:val="1005"/>
           <w:ilvl w:val="0"/>
         </w:numPr>
       </w:pPr>
@@ -1558,10 +1945,28 @@
         <w:rPr>
           <w:b/>
         </w:rPr>
+        <w:t xml:space="preserve">connections</w:t>
+      </w:r>
+      <w:r>
+        <w:t xml:space="preserve">: the people, places and things which make up the context of a person’s life</w:t>
+      </w:r>
+    </w:p>
+    <w:p>
+      <w:pPr>
+        <w:pStyle w:val="Compact"/>
+        <w:numPr>
+          <w:numId w:val="1005"/>
+          <w:ilvl w:val="0"/>
+        </w:numPr>
+      </w:pPr>
+      <w:r>
+        <w:rPr>
+          <w:b/>
+        </w:rPr>
         <w:t xml:space="preserve">direction</w:t>
       </w:r>
       <w:r>
-        <w:t xml:space="preserve">: what a person intends for their life to become, by imagining a future and making choices to move toward it</w:t>
+        <w:t xml:space="preserve">: what a person intends for his/her life to become, by imagining a future and making choices to move toward it</w:t>
       </w:r>
     </w:p>
     <w:p>
@@ -1586,13 +1991,13 @@
               <a:graphicData uri="http://schemas.openxmlformats.org/drawingml/2006/picture">
                 <pic:pic>
                   <pic:nvPicPr>
-                    <pic:cNvPr descr="person_centered_files/figure-docx/unnamed-chunk-5-1.png" id="0" name="Picture"/>
+                    <pic:cNvPr descr="person_centered_files/figure-docx/unnamed-chunk-8-1.png" id="0" name="Picture"/>
                     <pic:cNvPicPr>
                       <a:picLocks noChangeArrowheads="1" noChangeAspect="1"/>
                     </pic:cNvPicPr>
                   </pic:nvPicPr>
                   <pic:blipFill>
-                    <a:blip r:embed="rId43"/>
+                    <a:blip r:embed="rId49"/>
                     <a:stretch>
                       <a:fillRect/>
                     </a:stretch>
@@ -1623,11 +2028,11 @@
       <w:pPr>
         <w:pStyle w:val="Heading2"/>
       </w:pPr>
-      <w:bookmarkStart w:id="44" w:name="define"/>
+      <w:bookmarkStart w:id="50" w:name="define"/>
       <w:r>
         <w:t xml:space="preserve">Define Core Concepts</w:t>
       </w:r>
-      <w:bookmarkEnd w:id="44"/>
+      <w:bookmarkEnd w:id="50"/>
     </w:p>
     <w:p>
       <w:pPr>
@@ -1641,11 +2046,11 @@
       <w:pPr>
         <w:pStyle w:val="Heading1"/>
       </w:pPr>
-      <w:bookmarkStart w:id="45" w:name="policy"/>
+      <w:bookmarkStart w:id="51" w:name="policy"/>
       <w:r>
         <w:t xml:space="preserve">Comprehensive Mapping to Policy</w:t>
       </w:r>
-      <w:bookmarkEnd w:id="45"/>
+      <w:bookmarkEnd w:id="51"/>
     </w:p>
     <w:p>
       <w:pPr>
@@ -1659,7 +2064,7 @@
       <w:pPr>
         <w:pStyle w:val="Compact"/>
         <w:numPr>
-          <w:numId w:val="1005"/>
+          <w:numId w:val="1006"/>
           <w:ilvl w:val="0"/>
         </w:numPr>
       </w:pPr>
@@ -1671,7 +2076,7 @@
       <w:pPr>
         <w:pStyle w:val="Compact"/>
         <w:numPr>
-          <w:numId w:val="1005"/>
+          <w:numId w:val="1006"/>
           <w:ilvl w:val="0"/>
         </w:numPr>
       </w:pPr>
@@ -1683,7 +2088,7 @@
       <w:pPr>
         <w:pStyle w:val="Compact"/>
         <w:numPr>
-          <w:numId w:val="1005"/>
+          <w:numId w:val="1006"/>
           <w:ilvl w:val="0"/>
         </w:numPr>
       </w:pPr>
@@ -1695,18 +2100,18 @@
       <w:pPr>
         <w:pStyle w:val="Heading2"/>
       </w:pPr>
-      <w:bookmarkStart w:id="46" w:name="identify-scope-of-policy"/>
+      <w:bookmarkStart w:id="52" w:name="identify-scope-of-policy"/>
       <w:r>
         <w:t xml:space="preserve">Identify Scope of Policy</w:t>
       </w:r>
-      <w:bookmarkEnd w:id="46"/>
+      <w:bookmarkEnd w:id="52"/>
     </w:p>
     <w:p>
       <w:pPr>
         <w:pStyle w:val="FirstParagraph"/>
       </w:pPr>
       <w:r>
-        <w:t xml:space="preserve">In collaboration with policy experts at MDHHS-BHDDA, we identified an initial scope for the inclusion of state and federal regulations in our search. While it is designed to be extendable to include new policies as they are developed, and to allow for sharing and implementation across MDHHS departments if required, this initial set of regulations was used:</w:t>
+        <w:t xml:space="preserve">In collaboration with policy experts at MDHHS-BHDDA, an initial scope for the inclusion of state and federal regulations was identified. While it is designed to be extendable to include new policies as they are developed, and to allow for sharing and implementation across MDHHS departments if required, this initial set of regulations was used:</w:t>
       </w:r>
     </w:p>
     <w:p>
@@ -1714,7 +2119,7 @@
         <w:pStyle w:val="TableCaption"/>
       </w:pPr>
       <w:r>
-        <w:t xml:space="preserve">Table 2: Regulations included in PCP body of knowledge.</w:t>
+        <w:t xml:space="preserve">Table 3: Regulations included in PCP body of knowledge.</w:t>
       </w:r>
     </w:p>
     <w:tbl>
@@ -1722,7 +2127,7 @@
         <w:tblStyle w:val="Table"/>
         <w:tblW w:type="pct" w:w="0.0"/>
         <w:tblLook w:firstRow="1"/>
-        <w:tblCaption w:val="Table 2: Regulations included in PCP body of knowledge."/>
+        <w:tblCaption w:val="Table 3: Regulations included in PCP body of knowledge."/>
       </w:tblPr>
       <w:tblGrid/>
       <w:tr>
@@ -2668,7 +3073,7 @@
         <w:rPr>
           <w:rStyle w:val="FootnoteReference"/>
         </w:rPr>
-        <w:footnoteReference w:id="47"/>
+        <w:footnoteReference w:id="53"/>
       </w:r>
       <w:r>
         <w:t xml:space="preserve"> </w:t>
@@ -2681,32 +3086,32 @@
       <w:pPr>
         <w:pStyle w:val="Heading2"/>
       </w:pPr>
-      <w:bookmarkStart w:id="49" w:name="find-occurrence-of-concepts-in-policy"/>
+      <w:bookmarkStart w:id="55" w:name="find-occurrence-of-concepts-in-policy"/>
       <w:r>
         <w:t xml:space="preserve">Find Occurrence of Concepts in Policy</w:t>
       </w:r>
-      <w:bookmarkEnd w:id="49"/>
+      <w:bookmarkEnd w:id="55"/>
     </w:p>
     <w:p>
       <w:pPr>
         <w:pStyle w:val="FirstParagraph"/>
       </w:pPr>
       <w:r>
-        <w:t xml:space="preserve">The core concepts are derived from</w:t>
-      </w:r>
-      <w:r>
-        <w:t xml:space="preserve"> </w:t>
-      </w:r>
-      <w:hyperlink w:anchor="policy">
+        <w:t xml:space="preserve">The core concepts are derived from key policy documents, as defined in</w:t>
+      </w:r>
+      <w:r>
+        <w:t xml:space="preserve"> </w:t>
+      </w:r>
+      <w:hyperlink w:anchor="bok">
         <w:r>
           <w:rPr>
             <w:rStyle w:val="Hyperlink"/>
           </w:rPr>
-          <w:t xml:space="preserve">key policy documents</w:t>
+          <w:t xml:space="preserve">the previous section</w:t>
         </w:r>
       </w:hyperlink>
       <w:r>
-        <w:t xml:space="preserve">, and related terms can be flagged within other policy documents.</w:t>
+        <w:t xml:space="preserve">, which allows for related terms to be flagged within other policy documents.</w:t>
       </w:r>
     </w:p>
     <w:p>
@@ -2714,18 +3119,18 @@
         <w:pStyle w:val="BodyText"/>
       </w:pPr>
       <w:r>
-        <w:t xml:space="preserve">To do this, we take the annotated version of the regulation and replace words and phrases with their corresponding concepts. We then reconstitute the original document with these replacements.</w:t>
+        <w:t xml:space="preserve">To do this, we take the annotated version of the regulation and replace words and phrases with their corresponding concepts. We then reconstitute the original document with these replacements. As new policies are identified for inclusion, new synonyms for core concepts will need to be identified if new terms are introduced to refer to existing concepts.</w:t>
       </w:r>
     </w:p>
     <w:p>
       <w:pPr>
         <w:pStyle w:val="Heading1"/>
       </w:pPr>
-      <w:bookmarkStart w:id="50" w:name="research"/>
+      <w:bookmarkStart w:id="56" w:name="research"/>
       <w:r>
         <w:t xml:space="preserve">Informed by (and Informing) Research</w:t>
       </w:r>
-      <w:bookmarkEnd w:id="50"/>
+      <w:bookmarkEnd w:id="56"/>
     </w:p>
     <w:p>
       <w:pPr>
@@ -2738,7 +3143,7 @@
         <w:rPr>
           <w:rStyle w:val="FootnoteReference"/>
         </w:rPr>
-        <w:footnoteReference w:id="51"/>
+        <w:footnoteReference w:id="57"/>
       </w:r>
       <w:r>
         <w:t xml:space="preserve"> </w:t>
@@ -2750,67 +3155,13 @@
         <w:rPr>
           <w:rStyle w:val="FootnoteReference"/>
         </w:rPr>
-        <w:footnoteReference w:id="53"/>
+        <w:footnoteReference w:id="59"/>
       </w:r>
       <w:r>
         <w:t xml:space="preserve"> </w:t>
       </w:r>
       <w:r>
         <w:t xml:space="preserve">in this area, initial steps would include:</w:t>
-      </w:r>
-    </w:p>
-    <w:p>
-      <w:pPr>
-        <w:pStyle w:val="Compact"/>
-        <w:numPr>
-          <w:numId w:val="1006"/>
-          <w:ilvl w:val="0"/>
-        </w:numPr>
-      </w:pPr>
-      <w:r>
-        <w:t xml:space="preserve">mapping of person-centered planning concepts to researched interventions, where these exist</w:t>
-      </w:r>
-    </w:p>
-    <w:p>
-      <w:pPr>
-        <w:pStyle w:val="Compact"/>
-        <w:numPr>
-          <w:numId w:val="1006"/>
-          <w:ilvl w:val="0"/>
-        </w:numPr>
-      </w:pPr>
-      <w:r>
-        <w:t xml:space="preserve">use of key concepts from the body of knowledge for literature review and meta-analyses of PCP-related practices, to build a base of best practices and evidence for effectiveness</w:t>
-      </w:r>
-    </w:p>
-    <w:p>
-      <w:pPr>
-        <w:pStyle w:val="Compact"/>
-        <w:numPr>
-          <w:numId w:val="1006"/>
-          <w:ilvl w:val="0"/>
-        </w:numPr>
-      </w:pPr>
-      <w:r>
-        <w:t xml:space="preserve">identification of gaps in existing research knowledge related to PCP</w:t>
-      </w:r>
-    </w:p>
-    <w:p>
-      <w:pPr>
-        <w:pStyle w:val="Heading1"/>
-      </w:pPr>
-      <w:bookmarkStart w:id="55" w:name="curriculum"/>
-      <w:r>
-        <w:t xml:space="preserve">Shared Training Curriculum</w:t>
-      </w:r>
-      <w:bookmarkEnd w:id="55"/>
-    </w:p>
-    <w:p>
-      <w:pPr>
-        <w:pStyle w:val="FirstParagraph"/>
-      </w:pPr>
-      <w:r>
-        <w:t xml:space="preserve">To translate this common body of knowledge into action, various audiences need to be trained in the core elements of person-centered practice, using the foundational concepts identified and defined above. Work in developing these trainings includes:</w:t>
       </w:r>
     </w:p>
     <w:p>
@@ -2822,7 +3173,7 @@
         </w:numPr>
       </w:pPr>
       <w:r>
-        <w:t xml:space="preserve">Identification of key audiences</w:t>
+        <w:t xml:space="preserve">mapping of person-centered planning concepts to researched interventions, where these exist</w:t>
       </w:r>
     </w:p>
     <w:p>
@@ -2834,7 +3185,7 @@
         </w:numPr>
       </w:pPr>
       <w:r>
-        <w:t xml:space="preserve">Evaluation of potential training modalities based on key features</w:t>
+        <w:t xml:space="preserve">use of key concepts from the body of knowledge for literature review and meta-analyses of PCP-related practices, to build a base of best practices and evidence for effectiveness</w:t>
       </w:r>
     </w:p>
     <w:p>
@@ -2846,41 +3197,25 @@
         </w:numPr>
       </w:pPr>
       <w:r>
-        <w:t xml:space="preserve">Developing a standard base curriculum as well as specialty topics for specific audiences</w:t>
+        <w:t xml:space="preserve">identification of gaps in existing research knowledge related to PCP</w:t>
       </w:r>
     </w:p>
     <w:p>
       <w:pPr>
         <w:pStyle w:val="Heading1"/>
       </w:pPr>
-      <w:bookmarkStart w:id="56" w:name="measure"/>
-      <w:r>
-        <w:t xml:space="preserve">Person-Centered Measurement Framework</w:t>
-      </w:r>
-      <w:bookmarkEnd w:id="56"/>
+      <w:bookmarkStart w:id="61" w:name="curriculum"/>
+      <w:r>
+        <w:t xml:space="preserve">Shared Training Curriculum</w:t>
+      </w:r>
+      <w:bookmarkEnd w:id="61"/>
     </w:p>
     <w:p>
       <w:pPr>
         <w:pStyle w:val="FirstParagraph"/>
       </w:pPr>
       <w:r>
-        <w:t xml:space="preserve">If the entire system of services and supports is intended to be person-centered, its performance should be measured within a framework that is centered on the person. Since many existing quality measures and data collection systems were not developed with this in mind, it will be important to develop a larger framework within which existing measures can be situated. This allows the system to retain the quality measurement work that has been completed, while acknowledging gaps within that framework which need to be filled.</w:t>
-      </w:r>
-    </w:p>
-    <w:p>
-      <w:pPr>
-        <w:pStyle w:val="BodyText"/>
-      </w:pPr>
-      <w:r>
-        <w:t xml:space="preserve">The framework outlined here attempts to align with and fulfill the promise of current definitions of person-centered planning, as well as with existing and evolving standards in the fields of behavioral health and developmental disability services. Far from contradicting these standards, it attempts to provide a broader, person-centered context for the development of the system as a whole.</w:t>
-      </w:r>
-    </w:p>
-    <w:p>
-      <w:pPr>
-        <w:pStyle w:val="BodyText"/>
-      </w:pPr>
-      <w:r>
-        <w:t xml:space="preserve">Ongoing work in this area would include:</w:t>
+        <w:t xml:space="preserve">To translate this common body of knowledge into action, various audiences need to be trained in the core elements of person-centered practice, using the foundational concepts identified and defined above. Work in developing these trainings includes:</w:t>
       </w:r>
     </w:p>
     <w:p>
@@ -2892,7 +3227,7 @@
         </w:numPr>
       </w:pPr>
       <w:r>
-        <w:t xml:space="preserve">Developing a person-centered measurement framework</w:t>
+        <w:t xml:space="preserve">Identification of key audiences</w:t>
       </w:r>
     </w:p>
     <w:p>
@@ -2904,7 +3239,7 @@
         </w:numPr>
       </w:pPr>
       <w:r>
-        <w:t xml:space="preserve">Conducting an inventory of available data assets at a state wide level</w:t>
+        <w:t xml:space="preserve">Evaluation of potential training modalities based on key features</w:t>
       </w:r>
     </w:p>
     <w:p>
@@ -2916,88 +3251,41 @@
         </w:numPr>
       </w:pPr>
       <w:r>
-        <w:t xml:space="preserve">Classifying existing measurement and data collection efforts (e.g. HEDIS, BH-TEDS, etc.) within the context of this framework</w:t>
-      </w:r>
-    </w:p>
-    <w:p>
-      <w:pPr>
-        <w:pStyle w:val="Heading2"/>
-      </w:pPr>
-      <w:bookmarkStart w:id="57" w:name="what-do-we-mean-by-a-better-life"/>
-      <w:r>
-        <w:t xml:space="preserve">What do we mean by</w:t>
-      </w:r>
-      <w:r>
-        <w:t xml:space="preserve"> </w:t>
-      </w:r>
-      <w:r>
-        <w:t xml:space="preserve">‘</w:t>
-      </w:r>
-      <w:r>
-        <w:t xml:space="preserve">a better life</w:t>
-      </w:r>
-      <w:r>
-        <w:t xml:space="preserve">’</w:t>
-      </w:r>
-      <w:r>
-        <w:t xml:space="preserve">?</w:t>
-      </w:r>
-      <w:bookmarkEnd w:id="57"/>
+        <w:t xml:space="preserve">Developing a standard base curriculum as well as specialty topics for specific audiences</w:t>
+      </w:r>
+    </w:p>
+    <w:p>
+      <w:pPr>
+        <w:pStyle w:val="Heading1"/>
+      </w:pPr>
+      <w:bookmarkStart w:id="62" w:name="measure"/>
+      <w:r>
+        <w:t xml:space="preserve">Person-Centered Measurement Framework</w:t>
+      </w:r>
+      <w:bookmarkEnd w:id="62"/>
     </w:p>
     <w:p>
       <w:pPr>
         <w:pStyle w:val="FirstParagraph"/>
       </w:pPr>
       <w:r>
-        <w:t xml:space="preserve">People have been asking themselves what it means to live a good life for thousands of years,</w:t>
-      </w:r>
-      <w:r>
-        <w:rPr>
-          <w:rStyle w:val="FootnoteReference"/>
-        </w:rPr>
-        <w:footnoteReference w:id="58"/>
-      </w:r>
-      <w:r>
-        <w:t xml:space="preserve"> </w:t>
-      </w:r>
-      <w:r>
-        <w:t xml:space="preserve">and it is among the most crucial questions for each of us to answer. Here, we will refer to the characteristics that make up a good life as</w:t>
-      </w:r>
-      <w:r>
-        <w:t xml:space="preserve"> </w:t>
-      </w:r>
-      <w:r>
-        <w:rPr>
-          <w:i/>
-        </w:rPr>
-        <w:t xml:space="preserve">quality of life</w:t>
-      </w:r>
-      <w:r>
-        <w:t xml:space="preserve">, or QOL for short, relying primarily on contemporary research to arrive at a common and usable definition.</w:t>
-      </w:r>
-    </w:p>
-    <w:p>
-      <w:pPr>
-        <w:pStyle w:val="Heading3"/>
-      </w:pPr>
-      <w:bookmarkStart w:id="59" w:name="what-makes-a-good-definition"/>
-      <w:r>
-        <w:t xml:space="preserve">What makes a good definition?</w:t>
-      </w:r>
-      <w:bookmarkEnd w:id="59"/>
-    </w:p>
-    <w:p>
-      <w:pPr>
-        <w:pStyle w:val="FirstParagraph"/>
-      </w:pPr>
-      <w:r>
-        <w:t xml:space="preserve">If we are going to try to define quality of life, it is important that our definition gets a few things right:</w:t>
-      </w:r>
-      <w:r>
-        <w:rPr>
-          <w:rStyle w:val="FootnoteReference"/>
-        </w:rPr>
-        <w:footnoteReference w:id="60"/>
+        <w:t xml:space="preserve">If the entire system of services and supports is intended to be person-centered, its performance should be measured within a framework that is centered on the person. Since many existing quality measures and data collection systems were not developed with this in mind, it will be important to develop a larger framework within which existing measures can be situated. This allows the system to retain the quality measurement work that has been completed, while acknowledging gaps within that framework which need to be filled.</w:t>
+      </w:r>
+    </w:p>
+    <w:p>
+      <w:pPr>
+        <w:pStyle w:val="BodyText"/>
+      </w:pPr>
+      <w:r>
+        <w:t xml:space="preserve">The framework outlined here attempts to align with and fulfill the promise of current definitions of person-centered planning, as well as with existing and evolving standards in the fields of behavioral health and developmental disability services. Far from contradicting these standards, it attempts to provide a broader, person-centered context for the development of the system as a whole.</w:t>
+      </w:r>
+    </w:p>
+    <w:p>
+      <w:pPr>
+        <w:pStyle w:val="BodyText"/>
+      </w:pPr>
+      <w:r>
+        <w:t xml:space="preserve">Ongoing work in this area would include:</w:t>
       </w:r>
     </w:p>
     <w:p>
@@ -3009,13 +3297,7 @@
         </w:numPr>
       </w:pPr>
       <w:r>
-        <w:rPr>
-          <w:i/>
-        </w:rPr>
-        <w:t xml:space="preserve">Multiple dimensions</w:t>
-      </w:r>
-      <w:r>
-        <w:t xml:space="preserve">. A good life can only be described using multiple dimensions. These are influenced by personal factors, environmental factors, and the interaction between those factors.</w:t>
+        <w:t xml:space="preserve">Developing a person-centered measurement framework</w:t>
       </w:r>
     </w:p>
     <w:p>
@@ -3027,13 +3309,7 @@
         </w:numPr>
       </w:pPr>
       <w:r>
-        <w:rPr>
-          <w:i/>
-        </w:rPr>
-        <w:t xml:space="preserve">Broad enough for everyone</w:t>
-      </w:r>
-      <w:r>
-        <w:t xml:space="preserve">. We should each want to apply the definition to our own lives. The basic characteristics of a good life are the same for all people, regardless of culture, gender, disability, etc.</w:t>
+        <w:t xml:space="preserve">Conducting an inventory of available data assets at a state wide level</w:t>
       </w:r>
     </w:p>
     <w:p>
@@ -3045,9 +3321,150 @@
         </w:numPr>
       </w:pPr>
       <w:r>
+        <w:t xml:space="preserve">Classifying existing measurement and data collection efforts (e.g. HEDIS, BH-TEDS, etc.) within the context of this framework</w:t>
+      </w:r>
+    </w:p>
+    <w:p>
+      <w:pPr>
+        <w:pStyle w:val="Compact"/>
+        <w:numPr>
+          <w:numId w:val="1009"/>
+          <w:ilvl w:val="0"/>
+        </w:numPr>
+      </w:pPr>
+      <w:r>
+        <w:t xml:space="preserve">Gap analysis of current datasets and development of a plan to address measurement gaps.</w:t>
+      </w:r>
+    </w:p>
+    <w:p>
+      <w:pPr>
+        <w:pStyle w:val="Heading2"/>
+      </w:pPr>
+      <w:bookmarkStart w:id="63" w:name="what-do-we-mean-by-a-better-life"/>
+      <w:r>
+        <w:t xml:space="preserve">What do we mean by</w:t>
+      </w:r>
+      <w:r>
+        <w:t xml:space="preserve"> </w:t>
+      </w:r>
+      <w:r>
+        <w:t xml:space="preserve">‘</w:t>
+      </w:r>
+      <w:r>
+        <w:t xml:space="preserve">a better life</w:t>
+      </w:r>
+      <w:r>
+        <w:t xml:space="preserve">’</w:t>
+      </w:r>
+      <w:r>
+        <w:t xml:space="preserve">?</w:t>
+      </w:r>
+      <w:bookmarkEnd w:id="63"/>
+    </w:p>
+    <w:p>
+      <w:pPr>
+        <w:pStyle w:val="FirstParagraph"/>
+      </w:pPr>
+      <w:r>
+        <w:t xml:space="preserve">People have been asking themselves what it means to live a good life for thousands of years,</w:t>
+      </w:r>
+      <w:r>
+        <w:rPr>
+          <w:rStyle w:val="FootnoteReference"/>
+        </w:rPr>
+        <w:footnoteReference w:id="64"/>
+      </w:r>
+      <w:r>
+        <w:t xml:space="preserve"> </w:t>
+      </w:r>
+      <w:r>
+        <w:t xml:space="preserve">and it is among the most crucial questions for each of us to answer. For the purpose of this measurement framework, we will refer to the characteristics that make up a good life as</w:t>
+      </w:r>
+      <w:r>
+        <w:t xml:space="preserve"> </w:t>
+      </w:r>
+      <w:r>
         <w:rPr>
           <w:i/>
         </w:rPr>
+        <w:t xml:space="preserve">quality of life</w:t>
+      </w:r>
+      <w:r>
+        <w:t xml:space="preserve">, or QOL for short, relying primarily on contemporary research to arrive at a common and usable definition.</w:t>
+      </w:r>
+    </w:p>
+    <w:p>
+      <w:pPr>
+        <w:pStyle w:val="Heading3"/>
+      </w:pPr>
+      <w:bookmarkStart w:id="65" w:name="what-makes-a-good-definition"/>
+      <w:r>
+        <w:t xml:space="preserve">What makes a good definition?</w:t>
+      </w:r>
+      <w:bookmarkEnd w:id="65"/>
+    </w:p>
+    <w:p>
+      <w:pPr>
+        <w:pStyle w:val="FirstParagraph"/>
+      </w:pPr>
+      <w:r>
+        <w:t xml:space="preserve">If we are going to try to define quality of life, it is important that our definition gets a few things right:</w:t>
+      </w:r>
+      <w:r>
+        <w:rPr>
+          <w:rStyle w:val="FootnoteReference"/>
+        </w:rPr>
+        <w:footnoteReference w:id="66"/>
+      </w:r>
+    </w:p>
+    <w:p>
+      <w:pPr>
+        <w:pStyle w:val="Compact"/>
+        <w:numPr>
+          <w:numId w:val="1010"/>
+          <w:ilvl w:val="0"/>
+        </w:numPr>
+      </w:pPr>
+      <w:r>
+        <w:rPr>
+          <w:i/>
+        </w:rPr>
+        <w:t xml:space="preserve">Multiple dimensions</w:t>
+      </w:r>
+      <w:r>
+        <w:t xml:space="preserve">. A good life can only be described using multiple dimensions. These are influenced by personal factors, environmental factors, and the interaction between those factors.</w:t>
+      </w:r>
+    </w:p>
+    <w:p>
+      <w:pPr>
+        <w:pStyle w:val="Compact"/>
+        <w:numPr>
+          <w:numId w:val="1010"/>
+          <w:ilvl w:val="0"/>
+        </w:numPr>
+      </w:pPr>
+      <w:r>
+        <w:rPr>
+          <w:i/>
+        </w:rPr>
+        <w:t xml:space="preserve">Broad enough for everyone</w:t>
+      </w:r>
+      <w:r>
+        <w:t xml:space="preserve">. We should each want to apply the definition to our own lives. The basic characteristics of a good life are the same for all people, regardless of culture, gender, disability, etc.</w:t>
+      </w:r>
+    </w:p>
+    <w:p>
+      <w:pPr>
+        <w:pStyle w:val="Compact"/>
+        <w:numPr>
+          <w:numId w:val="1010"/>
+          <w:ilvl w:val="0"/>
+        </w:numPr>
+      </w:pPr>
+      <w:r>
+        <w:rPr>
+          <w:i/>
+        </w:rPr>
         <w:t xml:space="preserve">Both subjective and objective</w:t>
       </w:r>
       <w:r>
@@ -3059,18 +3476,18 @@
         <w:pStyle w:val="FirstParagraph"/>
       </w:pPr>
       <w:r>
-        <w:t xml:space="preserve">Taken together, the criteria listed above seek to balance the abstract with the specific to arrive at a definition which is well-rounded and understandable.</w:t>
+        <w:t xml:space="preserve">Taken together, the criteria listed above seek to balance the abstract with the specific and to arrive at a definition which is well-rounded while also being understandable.</w:t>
       </w:r>
     </w:p>
     <w:p>
       <w:pPr>
         <w:pStyle w:val="Heading3"/>
       </w:pPr>
-      <w:bookmarkStart w:id="62" w:name="what-makes-a-better-life"/>
+      <w:bookmarkStart w:id="68" w:name="what-makes-a-better-life"/>
       <w:r>
         <w:t xml:space="preserve">What makes a better life?</w:t>
       </w:r>
-      <w:bookmarkEnd w:id="62"/>
+      <w:bookmarkEnd w:id="68"/>
     </w:p>
     <w:p>
       <w:pPr>
@@ -3083,7 +3500,7 @@
         <w:rPr>
           <w:rStyle w:val="FootnoteReference"/>
         </w:rPr>
-        <w:footnoteReference w:id="63"/>
+        <w:footnoteReference w:id="69"/>
       </w:r>
       <w:r>
         <w:t xml:space="preserve">, cross-culturally relevant,</w:t>
@@ -3092,7 +3509,7 @@
         <w:rPr>
           <w:rStyle w:val="FootnoteReference"/>
         </w:rPr>
-        <w:footnoteReference w:id="65"/>
+        <w:footnoteReference w:id="71"/>
       </w:r>
       <w:r>
         <w:t xml:space="preserve"> </w:t>
@@ -3114,7 +3531,7 @@
         <w:pStyle w:val="TableCaption"/>
       </w:pPr>
       <w:r>
-        <w:t xml:space="preserve">Table 3: QoL Dimensions</w:t>
+        <w:t xml:space="preserve">Table 4: QoL Dimensions</w:t>
       </w:r>
     </w:p>
     <w:tbl>
@@ -3122,7 +3539,7 @@
         <w:tblStyle w:val="Table"/>
         <w:tblW w:type="pct" w:w="0.0"/>
         <w:tblLook w:firstRow="1"/>
-        <w:tblCaption w:val="Table 3: QoL Dimensions"/>
+        <w:tblCaption w:val="Table 4: QoL Dimensions"/>
       </w:tblPr>
       <w:tblGrid/>
       <w:tr>
@@ -3434,7 +3851,7 @@
       <w:pPr>
         <w:pStyle w:val="Compact"/>
         <w:numPr>
-          <w:numId w:val="1010"/>
+          <w:numId w:val="1011"/>
           <w:ilvl w:val="0"/>
         </w:numPr>
       </w:pPr>
@@ -3444,7 +3861,7 @@
       <w:r>
         <w:t xml:space="preserve"> </w:t>
       </w:r>
-      <w:hyperlink r:id="rId67">
+      <w:hyperlink r:id="rId73">
         <w:r>
           <w:rPr>
             <w:rStyle w:val="Hyperlink"/>
@@ -3463,7 +3880,7 @@
       <w:pPr>
         <w:pStyle w:val="Compact"/>
         <w:numPr>
-          <w:numId w:val="1010"/>
+          <w:numId w:val="1011"/>
           <w:ilvl w:val="0"/>
         </w:numPr>
       </w:pPr>
@@ -3473,7 +3890,7 @@
       <w:r>
         <w:t xml:space="preserve"> </w:t>
       </w:r>
-      <w:hyperlink r:id="rId68">
+      <w:hyperlink r:id="rId74">
         <w:r>
           <w:rPr>
             <w:rStyle w:val="Hyperlink"/>
@@ -3492,7 +3909,7 @@
       <w:pPr>
         <w:pStyle w:val="Compact"/>
         <w:numPr>
-          <w:numId w:val="1010"/>
+          <w:numId w:val="1011"/>
           <w:ilvl w:val="0"/>
         </w:numPr>
       </w:pPr>
@@ -3502,7 +3919,7 @@
       <w:r>
         <w:t xml:space="preserve"> </w:t>
       </w:r>
-      <w:hyperlink r:id="rId69">
+      <w:hyperlink r:id="rId75">
         <w:r>
           <w:rPr>
             <w:rStyle w:val="Hyperlink"/>
@@ -3518,21 +3935,21 @@
       <w:pPr>
         <w:pStyle w:val="Heading2"/>
       </w:pPr>
-      <w:bookmarkStart w:id="70" w:name="benefits-of-a-qol-perspective"/>
+      <w:bookmarkStart w:id="76" w:name="benefits-of-a-qol-perspective"/>
       <w:r>
         <w:t xml:space="preserve">Benefits of a QoL Perspective</w:t>
       </w:r>
-      <w:bookmarkEnd w:id="70"/>
+      <w:bookmarkEnd w:id="76"/>
     </w:p>
     <w:p>
       <w:pPr>
         <w:pStyle w:val="Heading3"/>
       </w:pPr>
-      <w:bookmarkStart w:id="71" w:name="what-other-frameworks-exist"/>
+      <w:bookmarkStart w:id="77" w:name="what-other-frameworks-exist"/>
       <w:r>
         <w:t xml:space="preserve">What other frameworks exist?</w:t>
       </w:r>
-      <w:bookmarkEnd w:id="71"/>
+      <w:bookmarkEnd w:id="77"/>
     </w:p>
     <w:p>
       <w:pPr>
@@ -3573,7 +3990,7 @@
       <w:pPr>
         <w:pStyle w:val="Compact"/>
         <w:numPr>
-          <w:numId w:val="1011"/>
+          <w:numId w:val="1012"/>
           <w:ilvl w:val="0"/>
         </w:numPr>
       </w:pPr>
@@ -3589,7 +4006,7 @@
       <w:r>
         <w:t xml:space="preserve"> </w:t>
       </w:r>
-      <w:hyperlink r:id="rId72">
+      <w:hyperlink r:id="rId78">
         <w:r>
           <w:rPr>
             <w:rStyle w:val="Hyperlink"/>
@@ -3603,7 +4020,7 @@
       <w:r>
         <w:t xml:space="preserve"> </w:t>
       </w:r>
-      <w:hyperlink r:id="rId73">
+      <w:hyperlink r:id="rId79">
         <w:r>
           <w:rPr>
             <w:rStyle w:val="Hyperlink"/>
@@ -3622,7 +4039,7 @@
       <w:pPr>
         <w:pStyle w:val="Compact"/>
         <w:numPr>
-          <w:numId w:val="1011"/>
+          <w:numId w:val="1012"/>
           <w:ilvl w:val="0"/>
         </w:numPr>
       </w:pPr>
@@ -3634,144 +4051,6 @@
       </w:r>
       <w:r>
         <w:t xml:space="preserve">: Most currently used assessment tools address functional status, measuring the impact of various conditions on broader life areas in terms of their impact on functional ability. These are broader than symptom scales, and can detect the impact of various symptoms on a particular functional domain.</w:t>
-      </w:r>
-    </w:p>
-    <w:p>
-      <w:pPr>
-        <w:pStyle w:val="Compact"/>
-        <w:numPr>
-          <w:numId w:val="1011"/>
-          <w:ilvl w:val="0"/>
-        </w:numPr>
-      </w:pPr>
-      <w:r>
-        <w:rPr>
-          <w:i/>
-        </w:rPr>
-        <w:t xml:space="preserve">Health-related quality of life (HRQoL)</w:t>
-      </w:r>
-      <w:r>
-        <w:t xml:space="preserve">: HRQoL addresses a subset of QoL domains which are related to perceived physical and mental health. These models typically exclude non-medical areas such as education or rights, focusing on physical domains like</w:t>
-      </w:r>
-      <w:r>
-        <w:t xml:space="preserve"> </w:t>
-      </w:r>
-      <w:r>
-        <w:t xml:space="preserve">‘</w:t>
-      </w:r>
-      <w:r>
-        <w:t xml:space="preserve">mobility</w:t>
-      </w:r>
-      <w:r>
-        <w:t xml:space="preserve">’</w:t>
-      </w:r>
-      <w:r>
-        <w:t xml:space="preserve">.</w:t>
-      </w:r>
-    </w:p>
-    <w:p>
-      <w:pPr>
-        <w:pStyle w:val="Heading3"/>
-      </w:pPr>
-      <w:bookmarkStart w:id="74" w:name="X2bce9133e3e098d5f8ce634f438e7da56fd4e53"/>
-      <w:r>
-        <w:t xml:space="preserve">Why is a quality of life framework better than others?</w:t>
-      </w:r>
-      <w:bookmarkEnd w:id="74"/>
-    </w:p>
-    <w:p>
-      <w:pPr>
-        <w:pStyle w:val="FirstParagraph"/>
-      </w:pPr>
-      <w:r>
-        <w:t xml:space="preserve">A QoL approach has the following benefits over the approaches mentioned above:</w:t>
-      </w:r>
-    </w:p>
-    <w:p>
-      <w:pPr>
-        <w:pStyle w:val="BodyText"/>
-      </w:pPr>
-      <w:r>
-        <w:rPr>
-          <w:b/>
-        </w:rPr>
-        <w:t xml:space="preserve">Strengths-based</w:t>
-      </w:r>
-      <w:r>
-        <w:t xml:space="preserve">: A QoL approach asks people what they want their lives to be and encourages them to work toward that vision. Rather than focusing on needs or deficits, it aspires to use a person’s strengths to improve his or her life.</w:t>
-      </w:r>
-      <w:r>
-        <w:rPr>
-          <w:rStyle w:val="FootnoteReference"/>
-        </w:rPr>
-        <w:footnoteReference w:id="75"/>
-      </w:r>
-    </w:p>
-    <w:p>
-      <w:pPr>
-        <w:pStyle w:val="BodyText"/>
-      </w:pPr>
-      <w:r>
-        <w:rPr>
-          <w:b/>
-        </w:rPr>
-        <w:t xml:space="preserve">Inclusive</w:t>
-      </w:r>
-      <w:r>
-        <w:t xml:space="preserve">: Instruments and measures from each of the other areas can be used as a part of the QoL framework, since it is broad enough to include each of these areas, and they each contribute to it. A QoL approach does not neglect the value of functional gains or symptom reduction, but values these as contributors to overall quality of life. For instance, if a person experiences an alleviation of their depressive symptoms using the PHQ-9, this would be seen as contributing toward the individual’s QoL in the area of</w:t>
-      </w:r>
-      <w:r>
-        <w:t xml:space="preserve"> </w:t>
-      </w:r>
-      <w:r>
-        <w:t xml:space="preserve">‘</w:t>
-      </w:r>
-      <w:r>
-        <w:t xml:space="preserve">Emotional Well-being</w:t>
-      </w:r>
-      <w:r>
-        <w:t xml:space="preserve">’</w:t>
-      </w:r>
-      <w:r>
-        <w:t xml:space="preserve">.</w:t>
-      </w:r>
-    </w:p>
-    <w:p>
-      <w:pPr>
-        <w:pStyle w:val="BodyText"/>
-      </w:pPr>
-      <w:r>
-        <w:rPr>
-          <w:b/>
-        </w:rPr>
-        <w:t xml:space="preserve">Contextual</w:t>
-      </w:r>
-      <w:r>
-        <w:t xml:space="preserve">: An approach which focuses on only a portion of an individual’s life, such as mobility or anxiety symptoms, is likely to miss out on the bigger picture. It may also inadvertently create siloes among the individuals supporting the person. For instance, more recent evaluations have criticized the HRQoL approach as failing to</w:t>
-      </w:r>
-      <w:r>
-        <w:t xml:space="preserve"> </w:t>
-      </w:r>
-      <w:r>
-        <w:t xml:space="preserve">“</w:t>
-      </w:r>
-      <w:r>
-        <w:t xml:space="preserve">sufficient emphasis on mental and social domains…that are essential to people.</w:t>
-      </w:r>
-      <w:r>
-        <w:t xml:space="preserve">”</w:t>
-      </w:r>
-      <w:r>
-        <w:rPr>
-          <w:rStyle w:val="FootnoteReference"/>
-        </w:rPr>
-        <w:footnoteReference w:id="76"/>
-      </w:r>
-      <w:r>
-        <w:t xml:space="preserve"> </w:t>
-      </w:r>
-      <w:r>
-        <w:t xml:space="preserve">The broader focus on QoL which is proposed here is aligned with our evolving understanding of several areas, each of which stresses the critical relationship between each of us and our communities and surroundings:</w:t>
       </w:r>
     </w:p>
     <w:p>
@@ -3786,6 +4065,144 @@
         <w:rPr>
           <w:i/>
         </w:rPr>
+        <w:t xml:space="preserve">Health-related quality of life (HRQoL)</w:t>
+      </w:r>
+      <w:r>
+        <w:t xml:space="preserve">: HRQoL addresses a subset of QoL domains which are related to perceived physical and mental health. These models typically exclude non-medical areas such as education or rights, focusing on physical domains like</w:t>
+      </w:r>
+      <w:r>
+        <w:t xml:space="preserve"> </w:t>
+      </w:r>
+      <w:r>
+        <w:t xml:space="preserve">‘</w:t>
+      </w:r>
+      <w:r>
+        <w:t xml:space="preserve">mobility</w:t>
+      </w:r>
+      <w:r>
+        <w:t xml:space="preserve">’</w:t>
+      </w:r>
+      <w:r>
+        <w:t xml:space="preserve">.</w:t>
+      </w:r>
+    </w:p>
+    <w:p>
+      <w:pPr>
+        <w:pStyle w:val="Heading3"/>
+      </w:pPr>
+      <w:bookmarkStart w:id="80" w:name="X2bce9133e3e098d5f8ce634f438e7da56fd4e53"/>
+      <w:r>
+        <w:t xml:space="preserve">Why is a quality of life framework better than others?</w:t>
+      </w:r>
+      <w:bookmarkEnd w:id="80"/>
+    </w:p>
+    <w:p>
+      <w:pPr>
+        <w:pStyle w:val="FirstParagraph"/>
+      </w:pPr>
+      <w:r>
+        <w:t xml:space="preserve">A QoL approach has the following benefits over the approaches mentioned above:</w:t>
+      </w:r>
+    </w:p>
+    <w:p>
+      <w:pPr>
+        <w:pStyle w:val="BodyText"/>
+      </w:pPr>
+      <w:r>
+        <w:rPr>
+          <w:b/>
+        </w:rPr>
+        <w:t xml:space="preserve">Strengths-based</w:t>
+      </w:r>
+      <w:r>
+        <w:t xml:space="preserve">: A QoL approach asks people what they want their lives to be and encourages them to work toward that vision. Rather than focusing on needs or deficits, it aspires to use a person’s strengths to improve his or her life.</w:t>
+      </w:r>
+      <w:r>
+        <w:rPr>
+          <w:rStyle w:val="FootnoteReference"/>
+        </w:rPr>
+        <w:footnoteReference w:id="81"/>
+      </w:r>
+    </w:p>
+    <w:p>
+      <w:pPr>
+        <w:pStyle w:val="BodyText"/>
+      </w:pPr>
+      <w:r>
+        <w:rPr>
+          <w:b/>
+        </w:rPr>
+        <w:t xml:space="preserve">Inclusive</w:t>
+      </w:r>
+      <w:r>
+        <w:t xml:space="preserve">: Instruments and measures from each of the other areas can be used as a part of the QoL framework, since it is broad enough to include each of these areas, and they each contribute to it. A QoL approach does not neglect the value of functional gains or symptom reduction, but values these as contributors to overall quality of life. For instance, if a person experiences an alleviation of their depressive symptoms using the PHQ-9, this would be seen as contributing toward the individual’s QoL in the area of</w:t>
+      </w:r>
+      <w:r>
+        <w:t xml:space="preserve"> </w:t>
+      </w:r>
+      <w:r>
+        <w:t xml:space="preserve">‘</w:t>
+      </w:r>
+      <w:r>
+        <w:t xml:space="preserve">Emotional Well-being</w:t>
+      </w:r>
+      <w:r>
+        <w:t xml:space="preserve">’</w:t>
+      </w:r>
+      <w:r>
+        <w:t xml:space="preserve">.</w:t>
+      </w:r>
+    </w:p>
+    <w:p>
+      <w:pPr>
+        <w:pStyle w:val="BodyText"/>
+      </w:pPr>
+      <w:r>
+        <w:rPr>
+          <w:b/>
+        </w:rPr>
+        <w:t xml:space="preserve">Contextual</w:t>
+      </w:r>
+      <w:r>
+        <w:t xml:space="preserve">: An approach which focuses on only a portion of an individual’s life, such as mobility or anxiety symptoms, is likely to miss out on the bigger picture. It may also inadvertently create siloes among the individuals supporting the person. For instance, more recent evaluations have criticized the HRQoL approach as failing to</w:t>
+      </w:r>
+      <w:r>
+        <w:t xml:space="preserve"> </w:t>
+      </w:r>
+      <w:r>
+        <w:t xml:space="preserve">“</w:t>
+      </w:r>
+      <w:r>
+        <w:t xml:space="preserve">sufficient emphasis on mental and social domains…that are essential to people.</w:t>
+      </w:r>
+      <w:r>
+        <w:t xml:space="preserve">”</w:t>
+      </w:r>
+      <w:r>
+        <w:rPr>
+          <w:rStyle w:val="FootnoteReference"/>
+        </w:rPr>
+        <w:footnoteReference w:id="82"/>
+      </w:r>
+      <w:r>
+        <w:t xml:space="preserve"> </w:t>
+      </w:r>
+      <w:r>
+        <w:t xml:space="preserve">The broader focus on QoL which is proposed here is aligned with our evolving understanding of several areas, each of which stresses the critical relationship between each of us and our communities and surroundings:</w:t>
+      </w:r>
+    </w:p>
+    <w:p>
+      <w:pPr>
+        <w:pStyle w:val="Compact"/>
+        <w:numPr>
+          <w:numId w:val="1013"/>
+          <w:ilvl w:val="0"/>
+        </w:numPr>
+      </w:pPr>
+      <w:r>
+        <w:rPr>
+          <w:i/>
+        </w:rPr>
         <w:t xml:space="preserve">Social Determinants of Health</w:t>
       </w:r>
       <w:r>
@@ -3797,7 +4214,7 @@
       <w:r>
         <w:t xml:space="preserve"> </w:t>
       </w:r>
-      <w:hyperlink r:id="rId78">
+      <w:hyperlink r:id="rId84">
         <w:r>
           <w:rPr>
             <w:rStyle w:val="Hyperlink"/>
@@ -3816,7 +4233,7 @@
       <w:pPr>
         <w:pStyle w:val="Compact"/>
         <w:numPr>
-          <w:numId w:val="1012"/>
+          <w:numId w:val="1013"/>
           <w:ilvl w:val="0"/>
         </w:numPr>
       </w:pPr>
@@ -3833,14 +4250,14 @@
         <w:rPr>
           <w:rStyle w:val="FootnoteReference"/>
         </w:rPr>
-        <w:footnoteReference w:id="79"/>
+        <w:footnoteReference w:id="85"/>
       </w:r>
     </w:p>
     <w:p>
       <w:pPr>
         <w:pStyle w:val="Compact"/>
         <w:numPr>
-          <w:numId w:val="1012"/>
+          <w:numId w:val="1013"/>
           <w:ilvl w:val="0"/>
         </w:numPr>
       </w:pPr>
@@ -3857,7 +4274,7 @@
         <w:rPr>
           <w:rStyle w:val="FootnoteReference"/>
         </w:rPr>
-        <w:footnoteReference w:id="81"/>
+        <w:footnoteReference w:id="87"/>
       </w:r>
       <w:r>
         <w:t xml:space="preserve"> </w:t>
@@ -3870,31 +4287,31 @@
       <w:pPr>
         <w:pStyle w:val="Heading2"/>
       </w:pPr>
-      <w:bookmarkStart w:id="83" w:name="alignment-with-existing-requirements"/>
+      <w:bookmarkStart w:id="89" w:name="alignment-with-existing-requirements"/>
       <w:r>
         <w:t xml:space="preserve">Alignment with Existing Requirements</w:t>
       </w:r>
-      <w:bookmarkEnd w:id="83"/>
+      <w:bookmarkEnd w:id="89"/>
     </w:p>
     <w:p>
       <w:pPr>
         <w:pStyle w:val="Heading3"/>
       </w:pPr>
-      <w:bookmarkStart w:id="84" w:name="X234dab93b258836108841a4ba7dbb28a0bdf7d9"/>
+      <w:bookmarkStart w:id="90" w:name="X234dab93b258836108841a4ba7dbb28a0bdf7d9"/>
       <w:r>
         <w:t xml:space="preserve">Alignment with Federal Medicaid Requirements</w:t>
       </w:r>
-      <w:bookmarkEnd w:id="84"/>
+      <w:bookmarkEnd w:id="90"/>
     </w:p>
     <w:p>
       <w:pPr>
         <w:pStyle w:val="Heading3"/>
       </w:pPr>
-      <w:bookmarkStart w:id="85" w:name="alignment-with-provider-requirements"/>
+      <w:bookmarkStart w:id="91" w:name="alignment-with-provider-requirements"/>
       <w:r>
         <w:t xml:space="preserve">Alignment with Provider Requirements</w:t>
       </w:r>
-      <w:bookmarkEnd w:id="85"/>
+      <w:bookmarkEnd w:id="91"/>
     </w:p>
     <w:p>
       <w:pPr>
@@ -3913,7 +4330,7 @@
         <w:rPr>
           <w:rStyle w:val="FootnoteReference"/>
         </w:rPr>
-        <w:footnoteReference w:id="86"/>
+        <w:footnoteReference w:id="92"/>
       </w:r>
       <w:r>
         <w:t xml:space="preserve"> </w:t>
@@ -3925,7 +4342,7 @@
         <w:rPr>
           <w:rStyle w:val="FootnoteReference"/>
         </w:rPr>
-        <w:footnoteReference w:id="88"/>
+        <w:footnoteReference w:id="94"/>
       </w:r>
     </w:p>
     <w:p>
@@ -3945,7 +4362,7 @@
         <w:rPr>
           <w:rStyle w:val="FootnoteReference"/>
         </w:rPr>
-        <w:footnoteReference w:id="90"/>
+        <w:footnoteReference w:id="96"/>
       </w:r>
       <w:r>
         <w:t xml:space="preserve"> </w:t>
@@ -4012,7 +4429,7 @@
       <w:r>
         <w:t xml:space="preserve"> </w:t>
       </w:r>
-      <w:hyperlink r:id="rId92">
+      <w:hyperlink r:id="rId98">
         <w:r>
           <w:rPr>
             <w:rStyle w:val="Hyperlink"/>
@@ -4043,21 +4460,21 @@
       <w:pPr>
         <w:pStyle w:val="Heading2"/>
       </w:pPr>
-      <w:bookmarkStart w:id="93" w:name="framework-for-measurement"/>
+      <w:bookmarkStart w:id="99" w:name="framework-for-measurement"/>
       <w:r>
         <w:t xml:space="preserve">Framework for Measurement</w:t>
       </w:r>
-      <w:bookmarkEnd w:id="93"/>
+      <w:bookmarkEnd w:id="99"/>
     </w:p>
     <w:p>
       <w:pPr>
         <w:pStyle w:val="Heading3"/>
       </w:pPr>
-      <w:bookmarkStart w:id="94" w:name="scope"/>
+      <w:bookmarkStart w:id="100" w:name="scope"/>
       <w:r>
         <w:t xml:space="preserve">Scope</w:t>
       </w:r>
-      <w:bookmarkEnd w:id="94"/>
+      <w:bookmarkEnd w:id="100"/>
     </w:p>
     <w:p>
       <w:pPr>
@@ -4068,7 +4485,7 @@
           <wp:inline>
             <wp:extent cx="5334000" cy="4000500"/>
             <wp:effectExtent b="0" l="0" r="0" t="0"/>
-            <wp:docPr descr="Figure 1: Scope of framework" title="" id="1" name="Picture"/>
+            <wp:docPr descr="Figure 3: Scope of framework" title="" id="1" name="Picture"/>
             <a:graphic>
               <a:graphicData uri="http://schemas.openxmlformats.org/drawingml/2006/picture">
                 <pic:pic>
@@ -4079,7 +4496,7 @@
                     </pic:cNvPicPr>
                   </pic:nvPicPr>
                   <pic:blipFill>
-                    <a:blip r:embed="rId95"/>
+                    <a:blip r:embed="rId101"/>
                     <a:stretch>
                       <a:fillRect/>
                     </a:stretch>
@@ -4111,7 +4528,7 @@
         <w:pStyle w:val="ImageCaption"/>
       </w:pPr>
       <w:r>
-        <w:t xml:space="preserve">Figure 1: Scope of framework</w:t>
+        <w:t xml:space="preserve">Figure 3: Scope of framework</w:t>
       </w:r>
     </w:p>
     <w:p>
@@ -4126,7 +4543,7 @@
       <w:pPr>
         <w:pStyle w:val="Compact"/>
         <w:numPr>
-          <w:numId w:val="1013"/>
+          <w:numId w:val="1014"/>
           <w:ilvl w:val="0"/>
         </w:numPr>
       </w:pPr>
@@ -4141,7 +4558,7 @@
       <w:pPr>
         <w:pStyle w:val="Compact"/>
         <w:numPr>
-          <w:numId w:val="1013"/>
+          <w:numId w:val="1014"/>
           <w:ilvl w:val="0"/>
         </w:numPr>
       </w:pPr>
@@ -4156,7 +4573,7 @@
       <w:pPr>
         <w:pStyle w:val="Compact"/>
         <w:numPr>
-          <w:numId w:val="1013"/>
+          <w:numId w:val="1014"/>
           <w:ilvl w:val="0"/>
         </w:numPr>
       </w:pPr>
@@ -4329,7 +4746,7 @@
         <w:rPr>
           <w:rStyle w:val="FootnoteReference"/>
         </w:rPr>
-        <w:footnoteReference w:id="96"/>
+        <w:footnoteReference w:id="102"/>
       </w:r>
     </w:p>
     <w:p>
@@ -4387,7 +4804,7 @@
           <wp:inline>
             <wp:extent cx="5334000" cy="4000500"/>
             <wp:effectExtent b="0" l="0" r="0" t="0"/>
-            <wp:docPr descr="Figure 2: If it was a cube…" title="" id="1" name="Picture"/>
+            <wp:docPr descr="Figure 4: If it was a cube…" title="" id="1" name="Picture"/>
             <a:graphic>
               <a:graphicData uri="http://schemas.openxmlformats.org/drawingml/2006/picture">
                 <pic:pic>
@@ -4398,7 +4815,7 @@
                     </pic:cNvPicPr>
                   </pic:nvPicPr>
                   <pic:blipFill>
-                    <a:blip r:embed="rId97"/>
+                    <a:blip r:embed="rId103"/>
                     <a:stretch>
                       <a:fillRect/>
                     </a:stretch>
@@ -4430,7 +4847,7 @@
         <w:pStyle w:val="ImageCaption"/>
       </w:pPr>
       <w:r>
-        <w:t xml:space="preserve">Figure 2: If it was a cube…</w:t>
+        <w:t xml:space="preserve">Figure 4: If it was a cube…</w:t>
       </w:r>
     </w:p>
     <w:p>
@@ -4445,7 +4862,7 @@
       <w:pPr>
         <w:pStyle w:val="Compact"/>
         <w:numPr>
-          <w:numId w:val="1014"/>
+          <w:numId w:val="1015"/>
           <w:ilvl w:val="0"/>
         </w:numPr>
       </w:pPr>
@@ -4466,7 +4883,7 @@
       <w:pPr>
         <w:pStyle w:val="Compact"/>
         <w:numPr>
-          <w:numId w:val="1014"/>
+          <w:numId w:val="1015"/>
           <w:ilvl w:val="0"/>
         </w:numPr>
       </w:pPr>
@@ -4487,7 +4904,7 @@
       <w:pPr>
         <w:pStyle w:val="Compact"/>
         <w:numPr>
-          <w:numId w:val="1014"/>
+          <w:numId w:val="1015"/>
           <w:ilvl w:val="0"/>
         </w:numPr>
       </w:pPr>
@@ -4554,21 +4971,21 @@
       <w:pPr>
         <w:pStyle w:val="Heading3"/>
       </w:pPr>
-      <w:bookmarkStart w:id="98" w:name="steps"/>
+      <w:bookmarkStart w:id="104" w:name="steps"/>
       <w:r>
         <w:t xml:space="preserve">Steps</w:t>
       </w:r>
-      <w:bookmarkEnd w:id="98"/>
+      <w:bookmarkEnd w:id="104"/>
     </w:p>
     <w:p>
       <w:pPr>
         <w:pStyle w:val="Heading4"/>
       </w:pPr>
-      <w:bookmarkStart w:id="99" w:name="plan"/>
+      <w:bookmarkStart w:id="105" w:name="plan"/>
       <w:r>
         <w:t xml:space="preserve">Plan</w:t>
       </w:r>
-      <w:bookmarkEnd w:id="99"/>
+      <w:bookmarkEnd w:id="105"/>
     </w:p>
     <w:p>
       <w:pPr>
@@ -4601,7 +5018,7 @@
         <w:rPr>
           <w:rStyle w:val="FootnoteReference"/>
         </w:rPr>
-        <w:footnoteReference w:id="100"/>
+        <w:footnoteReference w:id="106"/>
       </w:r>
       <w:r>
         <w:t xml:space="preserve"> </w:t>
@@ -4660,7 +5077,7 @@
         <w:pStyle w:val="TableCaption"/>
       </w:pPr>
       <w:r>
-        <w:t xml:space="preserve">Table 4: Sample: Need Assessment and Related QoL Dimensions</w:t>
+        <w:t xml:space="preserve">Table 5: Sample: Need Assessment and Related QoL Dimensions</w:t>
       </w:r>
     </w:p>
     <w:tbl>
@@ -4668,7 +5085,7 @@
         <w:tblStyle w:val="Table"/>
         <w:tblW w:type="pct" w:w="0.0"/>
         <w:tblLook w:firstRow="1"/>
-        <w:tblCaption w:val="Table 4: Sample: Need Assessment and Related QoL Dimensions"/>
+        <w:tblCaption w:val="Table 5: Sample: Need Assessment and Related QoL Dimensions"/>
       </w:tblPr>
       <w:tblGrid/>
       <w:tr>
@@ -5339,7 +5756,7 @@
         <w:rPr>
           <w:rStyle w:val="FootnoteReference"/>
         </w:rPr>
-        <w:footnoteReference w:id="105"/>
+        <w:footnoteReference w:id="111"/>
       </w:r>
       <w:r>
         <w:t xml:space="preserve"> </w:t>
@@ -5352,21 +5769,21 @@
       <w:pPr>
         <w:pStyle w:val="Heading4"/>
       </w:pPr>
-      <w:bookmarkStart w:id="107" w:name="do"/>
+      <w:bookmarkStart w:id="113" w:name="do"/>
       <w:r>
         <w:t xml:space="preserve">Do</w:t>
       </w:r>
-      <w:bookmarkEnd w:id="107"/>
+      <w:bookmarkEnd w:id="113"/>
     </w:p>
     <w:p>
       <w:pPr>
         <w:pStyle w:val="Heading4"/>
       </w:pPr>
-      <w:bookmarkStart w:id="108" w:name="check"/>
+      <w:bookmarkStart w:id="114" w:name="check"/>
       <w:r>
         <w:t xml:space="preserve">Check</w:t>
       </w:r>
-      <w:bookmarkEnd w:id="108"/>
+      <w:bookmarkEnd w:id="114"/>
     </w:p>
     <w:p>
       <w:pPr>
@@ -5388,21 +5805,21 @@
       <w:pPr>
         <w:pStyle w:val="Heading4"/>
       </w:pPr>
-      <w:bookmarkStart w:id="109" w:name="act"/>
+      <w:bookmarkStart w:id="115" w:name="act"/>
       <w:r>
         <w:t xml:space="preserve">Act</w:t>
       </w:r>
-      <w:bookmarkEnd w:id="109"/>
+      <w:bookmarkEnd w:id="115"/>
     </w:p>
     <w:p>
       <w:pPr>
         <w:pStyle w:val="Heading4"/>
       </w:pPr>
-      <w:bookmarkStart w:id="110" w:name="pcp-based-episodes"/>
+      <w:bookmarkStart w:id="116" w:name="pcp-based-episodes"/>
       <w:r>
         <w:t xml:space="preserve">PCP-based Episodes</w:t>
       </w:r>
-      <w:bookmarkEnd w:id="110"/>
+      <w:bookmarkEnd w:id="116"/>
     </w:p>
     <w:p>
       <w:pPr>
@@ -5431,7 +5848,7 @@
       <w:pPr>
         <w:pStyle w:val="Compact"/>
         <w:numPr>
-          <w:numId w:val="1015"/>
+          <w:numId w:val="1016"/>
           <w:ilvl w:val="0"/>
         </w:numPr>
       </w:pPr>
@@ -5456,7 +5873,7 @@
       <w:r>
         <w:t xml:space="preserve"> </w:t>
       </w:r>
-      <w:hyperlink r:id="rId111">
+      <w:hyperlink r:id="rId117">
         <w:r>
           <w:rPr>
             <w:i/>
@@ -5482,7 +5899,7 @@
       <w:pPr>
         <w:pStyle w:val="Compact"/>
         <w:numPr>
-          <w:numId w:val="1015"/>
+          <w:numId w:val="1016"/>
           <w:ilvl w:val="0"/>
         </w:numPr>
       </w:pPr>
@@ -5504,7 +5921,7 @@
       <w:r>
         <w:t xml:space="preserve"> </w:t>
       </w:r>
-      <w:hyperlink r:id="rId112">
+      <w:hyperlink r:id="rId118">
         <w:r>
           <w:rPr>
             <w:rStyle w:val="Hyperlink"/>
@@ -5569,35 +5986,84 @@
       <w:pPr>
         <w:pStyle w:val="Heading3"/>
       </w:pPr>
-      <w:bookmarkStart w:id="113" w:name="zoom"/>
+      <w:bookmarkStart w:id="119" w:name="zoom"/>
       <w:r>
         <w:t xml:space="preserve">Zoom</w:t>
       </w:r>
-      <w:bookmarkEnd w:id="113"/>
+      <w:bookmarkEnd w:id="119"/>
     </w:p>
     <w:p>
       <w:pPr>
         <w:pStyle w:val="Heading3"/>
       </w:pPr>
-      <w:bookmarkStart w:id="114" w:name="pop"/>
+      <w:bookmarkStart w:id="120" w:name="pop"/>
       <w:r>
         <w:t xml:space="preserve">Population</w:t>
       </w:r>
-      <w:bookmarkEnd w:id="114"/>
-    </w:p>
-    <w:bookmarkStart w:id="119" w:name="refs"/>
-    <w:bookmarkStart w:id="115" w:name="ref-mi-mhc"/>
+      <w:bookmarkEnd w:id="120"/>
+    </w:p>
+    <w:bookmarkStart w:id="132" w:name="refs"/>
+    <w:bookmarkStart w:id="121" w:name="ref-durant"/>
     <w:p>
       <w:pPr>
         <w:pStyle w:val="Bibliography"/>
       </w:pPr>
       <w:r>
+        <w:t xml:space="preserve">Durant, Will. 1926. Simon &amp; Shuster.</w:t>
+      </w:r>
+    </w:p>
+    <w:bookmarkEnd w:id="121"/>
+    <w:bookmarkStart w:id="123" w:name="ref-comb-pic"/>
+    <w:p>
+      <w:pPr>
+        <w:pStyle w:val="Bibliography"/>
+      </w:pPr>
+      <w:r>
+        <w:t xml:space="preserve">McDonagh, L.K., J.M. Saunders, J. Cassell, and et al. 2018. “Application of the Com-B Model to Barriers and Facilitators to Chlamydia Testing in General Practice for Young People and Primary Care Practitioners: A Systematic Review.”</w:t>
+      </w:r>
+      <w:r>
+        <w:t xml:space="preserve"> </w:t>
+      </w:r>
+      <w:r>
+        <w:rPr>
+          <w:i/>
+        </w:rPr>
+        <w:t xml:space="preserve">Implementation Science</w:t>
+      </w:r>
+      <w:r>
+        <w:t xml:space="preserve"> </w:t>
+      </w:r>
+      <w:r>
+        <w:t xml:space="preserve">130.</w:t>
+      </w:r>
+      <w:r>
+        <w:t xml:space="preserve"> </w:t>
+      </w:r>
+      <w:hyperlink r:id="rId122">
+        <w:r>
+          <w:rPr>
+            <w:rStyle w:val="Hyperlink"/>
+          </w:rPr>
+          <w:t xml:space="preserve">https://doi.org/https://doi.org/10.1186/s13012-018-0821-y</w:t>
+        </w:r>
+      </w:hyperlink>
+      <w:r>
+        <w:t xml:space="preserve">.</w:t>
+      </w:r>
+    </w:p>
+    <w:bookmarkEnd w:id="123"/>
+    <w:bookmarkStart w:id="125" w:name="ref-mi-mhc"/>
+    <w:p>
+      <w:pPr>
+        <w:pStyle w:val="Bibliography"/>
+      </w:pPr>
+      <w:r>
         <w:t xml:space="preserve">“Michigan Mental Health Code, Act 258 of 1974, Section 330.1712.” 1974. Michigan State Legislature.</w:t>
       </w:r>
       <w:r>
         <w:t xml:space="preserve"> </w:t>
       </w:r>
-      <w:hyperlink r:id="rId41">
+      <w:hyperlink r:id="rId124">
         <w:r>
           <w:rPr>
             <w:rStyle w:val="Hyperlink"/>
@@ -5609,8 +6075,8 @@
         <w:t xml:space="preserve">.</w:t>
       </w:r>
     </w:p>
-    <w:bookmarkEnd w:id="115"/>
-    <w:bookmarkStart w:id="116" w:name="ref-pcp-policy"/>
+    <w:bookmarkEnd w:id="125"/>
+    <w:bookmarkStart w:id="127" w:name="ref-pcp-policy"/>
     <w:p>
       <w:pPr>
         <w:pStyle w:val="Bibliography"/>
@@ -5621,7 +6087,7 @@
       <w:r>
         <w:t xml:space="preserve"> </w:t>
       </w:r>
-      <w:hyperlink r:id="rId39">
+      <w:hyperlink r:id="rId126">
         <w:r>
           <w:rPr>
             <w:rStyle w:val="Hyperlink"/>
@@ -5633,8 +6099,8 @@
         <w:t xml:space="preserve">.</w:t>
       </w:r>
     </w:p>
-    <w:bookmarkEnd w:id="116"/>
-    <w:bookmarkStart w:id="118" w:name="ref-shalock-changes"/>
+    <w:bookmarkEnd w:id="127"/>
+    <w:bookmarkStart w:id="129" w:name="ref-shalock-changes"/>
     <w:p>
       <w:pPr>
         <w:pStyle w:val="Bibliography"/>
@@ -5645,7 +6111,7 @@
       <w:r>
         <w:t xml:space="preserve"> </w:t>
       </w:r>
-      <w:hyperlink r:id="rId117">
+      <w:hyperlink r:id="rId128">
         <w:r>
           <w:rPr>
             <w:rStyle w:val="Hyperlink"/>
@@ -5657,8 +6123,32 @@
         <w:t xml:space="preserve">.</w:t>
       </w:r>
     </w:p>
-    <w:bookmarkEnd w:id="118"/>
-    <w:bookmarkEnd w:id="119"/>
+    <w:bookmarkEnd w:id="129"/>
+    <w:bookmarkStart w:id="131" w:name="ref-sd-policy"/>
+    <w:p>
+      <w:pPr>
+        <w:pStyle w:val="Bibliography"/>
+      </w:pPr>
+      <w:r>
+        <w:t xml:space="preserve">“Self-Determination Policy and Practice Guideline.” 2017. MDHHS Behavioral Health; Developmental Disabilities Administration.</w:t>
+      </w:r>
+      <w:r>
+        <w:t xml:space="preserve"> </w:t>
+      </w:r>
+      <w:hyperlink r:id="rId130">
+        <w:r>
+          <w:rPr>
+            <w:rStyle w:val="Hyperlink"/>
+          </w:rPr>
+          <w:t xml:space="preserve">https://www.michigan.gov/documents/SelfDeterminationPolicy_70262_7.pdf</w:t>
+        </w:r>
+      </w:hyperlink>
+      <w:r>
+        <w:t xml:space="preserve">.</w:t>
+      </w:r>
+    </w:p>
+    <w:bookmarkEnd w:id="131"/>
+    <w:bookmarkEnd w:id="132"/>
     <w:sectPr/>
   </w:body>
 </w:document>
@@ -5684,7 +6174,7 @@
       </w:r>
     </w:p>
   </w:footnote>
-  <w:footnote w:id="23">
+  <w:footnote w:id="22">
     <w:p>
       <w:pPr>
         <w:pStyle w:val="FootnoteText"/>
@@ -5726,6 +6216,25 @@
       </w:r>
     </w:p>
   </w:footnote>
+  <w:footnote w:id="23">
+    <w:p>
+      <w:pPr>
+        <w:pStyle w:val="FootnoteText"/>
+      </w:pPr>
+      <w:r>
+        <w:rPr>
+          <w:rStyle w:val="FootnoteReference"/>
+        </w:rPr>
+        <w:footnoteRef/>
+      </w:r>
+      <w:r>
+        <w:t xml:space="preserve"> </w:t>
+      </w:r>
+      <w:r>
+        <w:t xml:space="preserve">Even though this broader definition does conform to existing policy and guidance</w:t>
+      </w:r>
+    </w:p>
+  </w:footnote>
   <w:footnote w:id="24">
     <w:p>
       <w:pPr>
@@ -5753,7 +6262,7 @@
         <w:t xml:space="preserve">what is measured, is addressed</w:t>
       </w:r>
       <w:r>
-        <w:t xml:space="preserve">.</w:t>
+        <w:t xml:space="preserve">. This should serve as an abiding reminder during the implementation of the framework defined here, that there are unintended consequences to measurement.</w:t>
       </w:r>
     </w:p>
   </w:footnote>
@@ -5772,11 +6281,107 @@
         <w:t xml:space="preserve"> </w:t>
       </w:r>
       <w:r>
-        <w:t xml:space="preserve">MDHHS BHDDA Person-Centered Planning Policy (June 5, 2017), p. 1</w:t>
+        <w:t xml:space="preserve">See</w:t>
+      </w:r>
+      <w:r>
+        <w:t xml:space="preserve"> </w:t>
+      </w:r>
+      <w:r>
+        <w:t xml:space="preserve">(“Person-Centered Planning Policy”</w:t>
+      </w:r>
+      <w:r>
+        <w:t xml:space="preserve"> </w:t>
+      </w:r>
+      <w:hyperlink w:anchor="ref-pcp-policy">
+        <w:r>
+          <w:rPr>
+            <w:rStyle w:val="Hyperlink"/>
+          </w:rPr>
+          <w:t xml:space="preserve">2017</w:t>
+        </w:r>
+      </w:hyperlink>
+      <w:r>
+        <w:t xml:space="preserve">)</w:t>
+      </w:r>
+      <w:r>
+        <w:t xml:space="preserve">, p. 1</w:t>
       </w:r>
     </w:p>
   </w:footnote>
-  <w:footnote w:id="26">
+  <w:footnote w:id="28">
+    <w:p>
+      <w:pPr>
+        <w:pStyle w:val="FootnoteText"/>
+      </w:pPr>
+      <w:r>
+        <w:rPr>
+          <w:rStyle w:val="FootnoteReference"/>
+        </w:rPr>
+        <w:footnoteRef/>
+      </w:r>
+      <w:r>
+        <w:t xml:space="preserve"> </w:t>
+      </w:r>
+      <w:r>
+        <w:t xml:space="preserve">Source of image:</w:t>
+      </w:r>
+      <w:r>
+        <w:t xml:space="preserve"> </w:t>
+      </w:r>
+      <w:r>
+        <w:t xml:space="preserve">McDonagh et al. (</w:t>
+      </w:r>
+      <w:hyperlink w:anchor="ref-comb-pic">
+        <w:r>
+          <w:rPr>
+            <w:rStyle w:val="Hyperlink"/>
+          </w:rPr>
+          <w:t xml:space="preserve">2018</w:t>
+        </w:r>
+      </w:hyperlink>
+      <w:r>
+        <w:t xml:space="preserve">)</w:t>
+      </w:r>
+    </w:p>
+  </w:footnote>
+  <w:footnote w:id="31">
+    <w:p>
+      <w:pPr>
+        <w:pStyle w:val="FootnoteText"/>
+      </w:pPr>
+      <w:r>
+        <w:rPr>
+          <w:rStyle w:val="FootnoteReference"/>
+        </w:rPr>
+        <w:footnoteRef/>
+      </w:r>
+      <w:r>
+        <w:t xml:space="preserve"> </w:t>
+      </w:r>
+      <w:r>
+        <w:t xml:space="preserve">While there are various other rubrics related to learning and improvement, PDCA has been selected here because of its use of</w:t>
+      </w:r>
+      <w:r>
+        <w:t xml:space="preserve"> </w:t>
+      </w:r>
+      <w:r>
+        <w:t xml:space="preserve">‘</w:t>
+      </w:r>
+      <w:r>
+        <w:t xml:space="preserve">planning</w:t>
+      </w:r>
+      <w:r>
+        <w:t xml:space="preserve">’</w:t>
+      </w:r>
+      <w:r>
+        <w:t xml:space="preserve"> </w:t>
+      </w:r>
+      <w:r>
+        <w:t xml:space="preserve">language, its simplicity, and its familiarity among behavioral healthcare providers and funders.</w:t>
+      </w:r>
+    </w:p>
+  </w:footnote>
+  <w:footnote w:id="32">
     <w:p>
       <w:pPr>
         <w:pStyle w:val="FootnoteText"/>
@@ -5830,7 +6435,7 @@
       </w:r>
     </w:p>
   </w:footnote>
-  <w:footnote w:id="29">
+  <w:footnote w:id="35">
     <w:p>
       <w:pPr>
         <w:pStyle w:val="FootnoteText"/>
@@ -5849,7 +6454,7 @@
       </w:r>
     </w:p>
   </w:footnote>
-  <w:footnote w:id="30">
+  <w:footnote w:id="36">
     <w:p>
       <w:pPr>
         <w:pStyle w:val="FootnoteText"/>
@@ -5865,90 +6470,6 @@
       </w:r>
       <w:r>
         <w:t xml:space="preserve">This approach also requires that ideas claiming to be new must differentiate themselves from existing terms and concepts.</w:t>
-      </w:r>
-    </w:p>
-  </w:footnote>
-  <w:footnote w:id="32">
-    <w:p>
-      <w:pPr>
-        <w:pStyle w:val="FootnoteText"/>
-      </w:pPr>
-      <w:r>
-        <w:rPr>
-          <w:rStyle w:val="FootnoteReference"/>
-        </w:rPr>
-        <w:footnoteRef/>
-      </w:r>
-      <w:r>
-        <w:t xml:space="preserve"> </w:t>
-      </w:r>
-      <w:r>
-        <w:t xml:space="preserve">According to Will Durant, this requirement is</w:t>
-      </w:r>
-      <w:r>
-        <w:t xml:space="preserve"> </w:t>
-      </w:r>
-      <w:r>
-        <w:t xml:space="preserve">“</w:t>
-      </w:r>
-      <w:r>
-        <w:t xml:space="preserve">the heart and soul of [logic], that every important term… be subjected to strictest scrutiny and definition. It is difficult, and ruthlessly tests the mind; but once done it is half of any task.</w:t>
-      </w:r>
-      <w:r>
-        <w:t xml:space="preserve">”</w:t>
-      </w:r>
-      <w:r>
-        <w:t xml:space="preserve"> </w:t>
-      </w:r>
-      <w:r>
-        <w:t xml:space="preserve">(cf. </w:t>
-      </w:r>
-      <w:r>
-        <w:rPr>
-          <w:i/>
-        </w:rPr>
-        <w:t xml:space="preserve">The Story of Philosophy</w:t>
-      </w:r>
-      <w:r>
-        <w:t xml:space="preserve">, New York, Garden City, 1926, p. 67)</w:t>
-      </w:r>
-    </w:p>
-  </w:footnote>
-  <w:footnote w:id="33">
-    <w:p>
-      <w:pPr>
-        <w:pStyle w:val="FootnoteText"/>
-      </w:pPr>
-      <w:r>
-        <w:rPr>
-          <w:rStyle w:val="FootnoteReference"/>
-        </w:rPr>
-        <w:footnoteRef/>
-      </w:r>
-      <w:r>
-        <w:t xml:space="preserve"> </w:t>
-      </w:r>
-      <w:r>
-        <w:t xml:space="preserve">Please note that the current work aims at an initial proof-of-concept, and not as a process ready for automation or scaling.</w:t>
-      </w:r>
-    </w:p>
-  </w:footnote>
-  <w:footnote w:id="35">
-    <w:p>
-      <w:pPr>
-        <w:pStyle w:val="FootnoteText"/>
-      </w:pPr>
-      <w:r>
-        <w:rPr>
-          <w:rStyle w:val="FootnoteReference"/>
-        </w:rPr>
-        <w:footnoteRef/>
-      </w:r>
-      <w:r>
-        <w:t xml:space="preserve"> </w:t>
-      </w:r>
-      <w:r>
-        <w:t xml:space="preserve">This could be developed similar to the MI-FAST model, which has been used to review the fidelity to evidence-based practices.</w:t>
       </w:r>
     </w:p>
   </w:footnote>
@@ -5967,25 +6488,40 @@
         <w:t xml:space="preserve"> </w:t>
       </w:r>
       <w:r>
-        <w:t xml:space="preserve">For more complete documentation, see the appendix regarding</w:t>
-      </w:r>
-      <w:r>
-        <w:t xml:space="preserve"> </w:t>
-      </w:r>
-      <w:hyperlink w:anchor="methods">
+        <w:t xml:space="preserve">According to Will Durant, this requirement is</w:t>
+      </w:r>
+      <w:r>
+        <w:t xml:space="preserve"> </w:t>
+      </w:r>
+      <w:r>
+        <w:t xml:space="preserve">“</w:t>
+      </w:r>
+      <w:r>
+        <w:t xml:space="preserve">the heart and soul of [logic], that every important term… be subjected to strictest scrutiny and definition. It is difficult, and ruthlessly tests the mind; but once done it is half of any task.</w:t>
+      </w:r>
+      <w:r>
+        <w:t xml:space="preserve">”</w:t>
+      </w:r>
+      <w:r>
+        <w:t xml:space="preserve"> </w:t>
+      </w:r>
+      <w:r>
+        <w:t xml:space="preserve">Durant (</w:t>
+      </w:r>
+      <w:hyperlink w:anchor="ref-durant">
         <w:r>
           <w:rPr>
             <w:rStyle w:val="Hyperlink"/>
           </w:rPr>
-          <w:t xml:space="preserve">Detailed Methods</w:t>
+          <w:t xml:space="preserve">1926</w:t>
         </w:r>
       </w:hyperlink>
       <w:r>
-        <w:t xml:space="preserve">.</w:t>
+        <w:t xml:space="preserve">)</w:t>
       </w:r>
     </w:p>
   </w:footnote>
-  <w:footnote w:id="47">
+  <w:footnote w:id="39">
     <w:p>
       <w:pPr>
         <w:pStyle w:val="FootnoteText"/>
@@ -6000,12 +6536,149 @@
         <w:t xml:space="preserve"> </w:t>
       </w:r>
       <w:r>
+        <w:t xml:space="preserve">Please note that the current work aims at an initial proof-of-concept, and not as a process ready for automation or scaling.</w:t>
+      </w:r>
+    </w:p>
+  </w:footnote>
+  <w:footnote w:id="41">
+    <w:p>
+      <w:pPr>
+        <w:pStyle w:val="FootnoteText"/>
+      </w:pPr>
+      <w:r>
+        <w:rPr>
+          <w:rStyle w:val="FootnoteReference"/>
+        </w:rPr>
+        <w:footnoteRef/>
+      </w:r>
+      <w:r>
+        <w:t xml:space="preserve"> </w:t>
+      </w:r>
+      <w:r>
+        <w:t xml:space="preserve">This could be developed similar to the MI-FAST model, which has been used to review the fidelity to evidence-based practices.</w:t>
+      </w:r>
+    </w:p>
+  </w:footnote>
+  <w:footnote w:id="44">
+    <w:p>
+      <w:pPr>
+        <w:pStyle w:val="FootnoteText"/>
+      </w:pPr>
+      <w:r>
+        <w:rPr>
+          <w:rStyle w:val="FootnoteReference"/>
+        </w:rPr>
+        <w:footnoteRef/>
+      </w:r>
+      <w:r>
+        <w:t xml:space="preserve"> </w:t>
+      </w:r>
+      <w:r>
+        <w:t xml:space="preserve">(“Person-Centered Planning Policy”</w:t>
+      </w:r>
+      <w:r>
+        <w:t xml:space="preserve"> </w:t>
+      </w:r>
+      <w:hyperlink w:anchor="ref-pcp-policy">
+        <w:r>
+          <w:rPr>
+            <w:rStyle w:val="Hyperlink"/>
+          </w:rPr>
+          <w:t xml:space="preserve">2017</w:t>
+        </w:r>
+      </w:hyperlink>
+      <w:r>
+        <w:t xml:space="preserve">)</w:t>
+      </w:r>
+    </w:p>
+  </w:footnote>
+  <w:footnote w:id="45">
+    <w:p>
+      <w:pPr>
+        <w:pStyle w:val="FootnoteText"/>
+      </w:pPr>
+      <w:r>
+        <w:rPr>
+          <w:rStyle w:val="FootnoteReference"/>
+        </w:rPr>
+        <w:footnoteRef/>
+      </w:r>
+      <w:r>
+        <w:t xml:space="preserve"> </w:t>
+      </w:r>
+      <w:r>
+        <w:t xml:space="preserve">(“Self-Determination Policy and Practice Guideline”</w:t>
+      </w:r>
+      <w:r>
+        <w:t xml:space="preserve"> </w:t>
+      </w:r>
+      <w:hyperlink w:anchor="ref-sd-policy">
+        <w:r>
+          <w:rPr>
+            <w:rStyle w:val="Hyperlink"/>
+          </w:rPr>
+          <w:t xml:space="preserve">2017</w:t>
+        </w:r>
+      </w:hyperlink>
+      <w:r>
+        <w:t xml:space="preserve">)</w:t>
+      </w:r>
+    </w:p>
+  </w:footnote>
+  <w:footnote w:id="46">
+    <w:p>
+      <w:pPr>
+        <w:pStyle w:val="FootnoteText"/>
+      </w:pPr>
+      <w:r>
+        <w:rPr>
+          <w:rStyle w:val="FootnoteReference"/>
+        </w:rPr>
+        <w:footnoteRef/>
+      </w:r>
+      <w:r>
+        <w:t xml:space="preserve"> </w:t>
+      </w:r>
+      <w:r>
+        <w:t xml:space="preserve">(“Michigan Mental Health Code, Act 258 of 1974, Section 330.1712”</w:t>
+      </w:r>
+      <w:r>
+        <w:t xml:space="preserve"> </w:t>
+      </w:r>
+      <w:hyperlink w:anchor="ref-mi-mhc">
+        <w:r>
+          <w:rPr>
+            <w:rStyle w:val="Hyperlink"/>
+          </w:rPr>
+          <w:t xml:space="preserve">1974</w:t>
+        </w:r>
+      </w:hyperlink>
+      <w:r>
+        <w:t xml:space="preserve">)</w:t>
+      </w:r>
+    </w:p>
+  </w:footnote>
+  <w:footnote w:id="53">
+    <w:p>
+      <w:pPr>
+        <w:pStyle w:val="FootnoteText"/>
+      </w:pPr>
+      <w:r>
+        <w:rPr>
+          <w:rStyle w:val="FootnoteReference"/>
+        </w:rPr>
+        <w:footnoteRef/>
+      </w:r>
+      <w:r>
+        <w:t xml:space="preserve"> </w:t>
+      </w:r>
+      <w:r>
         <w:t xml:space="preserve">For example, using the Federal Register API to</w:t>
       </w:r>
       <w:r>
         <w:t xml:space="preserve"> </w:t>
       </w:r>
-      <w:hyperlink r:id="rId48">
+      <w:hyperlink r:id="rId54">
         <w:r>
           <w:rPr>
             <w:rStyle w:val="Hyperlink"/>
@@ -6039,7 +6712,7 @@
       </w:r>
     </w:p>
   </w:footnote>
-  <w:footnote w:id="51">
+  <w:footnote w:id="57">
     <w:p>
       <w:pPr>
         <w:pStyle w:val="FootnoteText"/>
@@ -6083,7 +6756,7 @@
       <w:r>
         <w:t xml:space="preserve"> </w:t>
       </w:r>
-      <w:hyperlink r:id="rId52">
+      <w:hyperlink r:id="rId58">
         <w:r>
           <w:rPr>
             <w:rStyle w:val="Hyperlink"/>
@@ -6099,7 +6772,7 @@
       </w:r>
     </w:p>
   </w:footnote>
-  <w:footnote w:id="53">
+  <w:footnote w:id="59">
     <w:p>
       <w:pPr>
         <w:pStyle w:val="FootnoteText"/>
@@ -6119,7 +6792,7 @@
       <w:r>
         <w:t xml:space="preserve"> </w:t>
       </w:r>
-      <w:hyperlink r:id="rId54">
+      <w:hyperlink r:id="rId60">
         <w:r>
           <w:rPr>
             <w:rStyle w:val="Hyperlink"/>
@@ -6147,7 +6820,7 @@
       </w:r>
     </w:p>
   </w:footnote>
-  <w:footnote w:id="58">
+  <w:footnote w:id="64">
     <w:p>
       <w:pPr>
         <w:pStyle w:val="FootnoteText"/>
@@ -6181,7 +6854,7 @@
       </w:r>
     </w:p>
   </w:footnote>
-  <w:footnote w:id="60">
+  <w:footnote w:id="66">
     <w:p>
       <w:pPr>
         <w:pStyle w:val="FootnoteText"/>
@@ -6201,7 +6874,7 @@
       <w:r>
         <w:t xml:space="preserve"> </w:t>
       </w:r>
-      <w:hyperlink r:id="rId61">
+      <w:hyperlink r:id="rId67">
         <w:r>
           <w:rPr>
             <w:rStyle w:val="Hyperlink"/>
@@ -6214,7 +6887,7 @@
       </w:r>
     </w:p>
   </w:footnote>
-  <w:footnote w:id="63">
+  <w:footnote w:id="69">
     <w:p>
       <w:pPr>
         <w:pStyle w:val="FootnoteText"/>
@@ -6234,7 +6907,7 @@
       <w:r>
         <w:t xml:space="preserve"> </w:t>
       </w:r>
-      <w:hyperlink r:id="rId64">
+      <w:hyperlink r:id="rId70">
         <w:r>
           <w:rPr>
             <w:rStyle w:val="Hyperlink"/>
@@ -6247,7 +6920,7 @@
       </w:r>
     </w:p>
   </w:footnote>
-  <w:footnote w:id="65">
+  <w:footnote w:id="71">
     <w:p>
       <w:pPr>
         <w:pStyle w:val="FootnoteText"/>
@@ -6267,7 +6940,7 @@
       <w:r>
         <w:t xml:space="preserve"> </w:t>
       </w:r>
-      <w:hyperlink r:id="rId66">
+      <w:hyperlink r:id="rId72">
         <w:r>
           <w:rPr>
             <w:rStyle w:val="Hyperlink"/>
@@ -6280,7 +6953,7 @@
       </w:r>
     </w:p>
   </w:footnote>
-  <w:footnote w:id="75">
+  <w:footnote w:id="81">
     <w:p>
       <w:pPr>
         <w:pStyle w:val="FootnoteText"/>
@@ -6317,7 +6990,7 @@
       </w:r>
     </w:p>
   </w:footnote>
-  <w:footnote w:id="76">
+  <w:footnote w:id="82">
     <w:p>
       <w:pPr>
         <w:pStyle w:val="FootnoteText"/>
@@ -6337,7 +7010,7 @@
       <w:r>
         <w:t xml:space="preserve"> </w:t>
       </w:r>
-      <w:hyperlink r:id="rId77">
+      <w:hyperlink r:id="rId83">
         <w:r>
           <w:rPr>
             <w:rStyle w:val="Hyperlink"/>
@@ -6353,7 +7026,7 @@
       </w:r>
     </w:p>
   </w:footnote>
-  <w:footnote w:id="79">
+  <w:footnote w:id="85">
     <w:p>
       <w:pPr>
         <w:pStyle w:val="FootnoteText"/>
@@ -6373,7 +7046,7 @@
       <w:r>
         <w:t xml:space="preserve"> </w:t>
       </w:r>
-      <w:hyperlink r:id="rId80">
+      <w:hyperlink r:id="rId86">
         <w:r>
           <w:rPr>
             <w:rStyle w:val="Hyperlink"/>
@@ -6386,7 +7059,7 @@
       </w:r>
     </w:p>
   </w:footnote>
-  <w:footnote w:id="81">
+  <w:footnote w:id="87">
     <w:p>
       <w:pPr>
         <w:pStyle w:val="FootnoteText"/>
@@ -6406,7 +7079,7 @@
       <w:r>
         <w:t xml:space="preserve"> </w:t>
       </w:r>
-      <w:hyperlink r:id="rId82">
+      <w:hyperlink r:id="rId88">
         <w:r>
           <w:rPr>
             <w:rStyle w:val="Hyperlink"/>
@@ -6422,7 +7095,7 @@
       </w:r>
     </w:p>
   </w:footnote>
-  <w:footnote w:id="86">
+  <w:footnote w:id="92">
     <w:p>
       <w:pPr>
         <w:pStyle w:val="FootnoteText"/>
@@ -6442,7 +7115,7 @@
       <w:r>
         <w:t xml:space="preserve"> </w:t>
       </w:r>
-      <w:hyperlink r:id="rId87">
+      <w:hyperlink r:id="rId93">
         <w:r>
           <w:rPr>
             <w:rStyle w:val="Hyperlink"/>
@@ -6455,7 +7128,7 @@
       </w:r>
     </w:p>
   </w:footnote>
-  <w:footnote w:id="88">
+  <w:footnote w:id="94">
     <w:p>
       <w:pPr>
         <w:pStyle w:val="FootnoteText"/>
@@ -6469,7 +7142,7 @@
       <w:r>
         <w:t xml:space="preserve"> </w:t>
       </w:r>
-      <w:hyperlink r:id="rId89">
+      <w:hyperlink r:id="rId95">
         <w:r>
           <w:rPr>
             <w:rStyle w:val="Hyperlink"/>
@@ -6485,7 +7158,7 @@
       </w:r>
     </w:p>
   </w:footnote>
-  <w:footnote w:id="90">
+  <w:footnote w:id="96">
     <w:p>
       <w:pPr>
         <w:pStyle w:val="FootnoteText"/>
@@ -6505,7 +7178,7 @@
       <w:r>
         <w:t xml:space="preserve"> </w:t>
       </w:r>
-      <w:hyperlink r:id="rId91">
+      <w:hyperlink r:id="rId97">
         <w:r>
           <w:rPr>
             <w:i/>
@@ -6538,7 +7211,7 @@
       </w:r>
     </w:p>
   </w:footnote>
-  <w:footnote w:id="96">
+  <w:footnote w:id="102">
     <w:p>
       <w:pPr>
         <w:pStyle w:val="FootnoteText"/>
@@ -6584,7 +7257,7 @@
       </w:r>
     </w:p>
   </w:footnote>
-  <w:footnote w:id="100">
+  <w:footnote w:id="106">
     <w:p>
       <w:pPr>
         <w:pStyle w:val="FootnoteText"/>
@@ -6604,7 +7277,7 @@
       <w:r>
         <w:t xml:space="preserve"> </w:t>
       </w:r>
-      <w:hyperlink r:id="rId101">
+      <w:hyperlink r:id="rId107">
         <w:r>
           <w:rPr>
             <w:i/>
@@ -6619,7 +7292,7 @@
       <w:r>
         <w:t xml:space="preserve"> </w:t>
       </w:r>
-      <w:hyperlink r:id="rId102">
+      <w:hyperlink r:id="rId108">
         <w:r>
           <w:rPr>
             <w:i/>
@@ -6634,7 +7307,7 @@
       <w:r>
         <w:t xml:space="preserve"> </w:t>
       </w:r>
-      <w:hyperlink r:id="rId103">
+      <w:hyperlink r:id="rId109">
         <w:r>
           <w:rPr>
             <w:i/>
@@ -6649,7 +7322,7 @@
       <w:r>
         <w:t xml:space="preserve"> </w:t>
       </w:r>
-      <w:hyperlink r:id="rId104">
+      <w:hyperlink r:id="rId110">
         <w:r>
           <w:rPr>
             <w:i/>
@@ -6660,7 +7333,7 @@
       </w:hyperlink>
     </w:p>
   </w:footnote>
-  <w:footnote w:id="105">
+  <w:footnote w:id="111">
     <w:p>
       <w:pPr>
         <w:pStyle w:val="FootnoteText"/>
@@ -6680,7 +7353,7 @@
       <w:r>
         <w:t xml:space="preserve"> </w:t>
       </w:r>
-      <w:hyperlink r:id="rId106">
+      <w:hyperlink r:id="rId112">
         <w:r>
           <w:rPr>
             <w:rStyle w:val="Hyperlink"/>
@@ -7169,6 +7842,9 @@
     <w:abstractNumId w:val="991"/>
   </w:num>
   <w:num w:numId="1009">
+    <w:abstractNumId w:val="991"/>
+  </w:num>
+  <w:num w:numId="1010">
     <w:abstractNumId w:val="99411"/>
     <w:lvlOverride w:ilvl="0">
       <w:startOverride w:val="1"/>
@@ -7198,9 +7874,6 @@
       <w:startOverride w:val="1"/>
     </w:lvlOverride>
   </w:num>
-  <w:num w:numId="1010">
-    <w:abstractNumId w:val="991"/>
-  </w:num>
   <w:num w:numId="1011">
     <w:abstractNumId w:val="991"/>
   </w:num>
@@ -7214,6 +7887,9 @@
     <w:abstractNumId w:val="991"/>
   </w:num>
   <w:num w:numId="1015">
+    <w:abstractNumId w:val="991"/>
+  </w:num>
+  <w:num w:numId="1016">
     <w:abstractNumId w:val="991"/>
   </w:num>
 </w:numbering>

</xml_diff>

<commit_message>
Make updates based on LD feedback, update files
</commit_message>
<xml_diff>
--- a/_book/person_centered.docx
+++ b/_book/person_centered.docx
@@ -41,7 +41,7 @@
         <w:pStyle w:val="Date"/>
       </w:pPr>
       <w:r>
-        <w:t xml:space="preserve">2020-03-31</w:t>
+        <w:t xml:space="preserve">2020-04-21</w:t>
       </w:r>
     </w:p>
     <w:p>
@@ -278,7 +278,7 @@
         <w:pStyle w:val="FirstParagraph"/>
       </w:pPr>
       <w:r>
-        <w:t xml:space="preserve">The collective effect of our needs and environments has a profound impact on society and systems, but the primary catalyst for transformation is at the level of the individual person. This is the profound insight of</w:t>
+        <w:t xml:space="preserve">While population health approaches may highlight the collective effect of people’s needs and environments, the primary catalyst for transformation is at the level of the individual person. This is the profound insight of</w:t>
       </w:r>
       <w:r>
         <w:t xml:space="preserve"> </w:t>
@@ -1338,25 +1338,34 @@
         <w:pStyle w:val="BodyText"/>
       </w:pPr>
       <w:r>
-        <w:t xml:space="preserve">Note that, while the questions above can be tied to various data-points, it is most important that they should be conversational: founded upon an ongoing process of personal striving for improvement.</w:t>
+        <w:t xml:space="preserve">Note that, while the questions above can be tied to various data-points</w:t>
+      </w:r>
+      <w:r>
+        <w:rPr>
+          <w:rStyle w:val="FootnoteReference"/>
+        </w:rPr>
+        <w:footnoteReference w:id="34"/>
+      </w:r>
+      <w:r>
+        <w:t xml:space="preserve">, it is most important that they should be conversational: founded upon an ongoing process of personal striving for improvement.</w:t>
       </w:r>
     </w:p>
     <w:p>
       <w:pPr>
         <w:pStyle w:val="Heading1"/>
       </w:pPr>
-      <w:bookmarkStart w:id="34" w:name="bok"/>
+      <w:bookmarkStart w:id="35" w:name="bok"/>
       <w:r>
         <w:t xml:space="preserve">A Common Body of Knowledge</w:t>
       </w:r>
-      <w:bookmarkEnd w:id="34"/>
+      <w:bookmarkEnd w:id="35"/>
     </w:p>
     <w:p>
       <w:pPr>
         <w:pStyle w:val="FirstParagraph"/>
       </w:pPr>
       <w:r>
-        <w:t xml:space="preserve">A foundational step to support consistency is the development of a shared repository of key terms and concepts, their definitions, and how they are related to one another. This common language has the following key features:</w:t>
+        <w:t xml:space="preserve">As a foundation for this effort, MDHHS has begun to develop a shared repository of key terms and concepts, their definitions, and how they are related to one another. This common language has the following key features:</w:t>
       </w:r>
     </w:p>
     <w:p>
@@ -1368,7 +1377,7 @@
         </w:numPr>
       </w:pPr>
       <w:r>
-        <w:t xml:space="preserve">Relates all terminology back to the person, who is at the center</w:t>
+        <w:t xml:space="preserve">Relates all terminology back to the person, who drives service delivery</w:t>
       </w:r>
     </w:p>
     <w:p>
@@ -1386,7 +1395,7 @@
         <w:rPr>
           <w:rStyle w:val="FootnoteReference"/>
         </w:rPr>
-        <w:footnoteReference w:id="35"/>
+        <w:footnoteReference w:id="36"/>
       </w:r>
     </w:p>
     <w:p>
@@ -1398,7 +1407,7 @@
         </w:numPr>
       </w:pPr>
       <w:r>
-        <w:t xml:space="preserve">Promotes consistency in implementation and training, and the scalability of future development</w:t>
+        <w:t xml:space="preserve">Promotes consistency in implementation and training, and a platform for future development</w:t>
       </w:r>
     </w:p>
     <w:p>
@@ -1416,7 +1425,7 @@
         <w:rPr>
           <w:rStyle w:val="FootnoteReference"/>
         </w:rPr>
-        <w:footnoteReference w:id="36"/>
+        <w:footnoteReference w:id="37"/>
       </w:r>
     </w:p>
     <w:p>
@@ -1435,11 +1444,11 @@
       <w:pPr>
         <w:pStyle w:val="Heading2"/>
       </w:pPr>
-      <w:bookmarkStart w:id="37" w:name="what-is-a-body-of-knowledge"/>
+      <w:bookmarkStart w:id="38" w:name="what-is-a-body-of-knowledge"/>
       <w:r>
         <w:t xml:space="preserve">What is a Body of Knowledge?</w:t>
       </w:r>
-      <w:bookmarkEnd w:id="37"/>
+      <w:bookmarkEnd w:id="38"/>
     </w:p>
     <w:p>
       <w:pPr>
@@ -1468,13 +1477,13 @@
         <w:pStyle w:val="FirstParagraph"/>
       </w:pPr>
       <w:r>
-        <w:t xml:space="preserve">While person-centered thinking and planning is important enough to be ensconced in policy and regulation, it is also important enough that is should never become rote, and continue to be a part of a living dialogue. Dialogue and consistent implementation require a shared language.</w:t>
+        <w:t xml:space="preserve">Person-centered thinking and planning should never become rote, and continue to be a part of a living dialogue. Dialogue and consistent implementation require a shared language.</w:t>
       </w:r>
       <w:r>
         <w:rPr>
           <w:rStyle w:val="FootnoteReference"/>
         </w:rPr>
-        <w:footnoteReference w:id="38"/>
+        <w:footnoteReference w:id="39"/>
       </w:r>
     </w:p>
     <w:p>
@@ -1482,24 +1491,24 @@
         <w:pStyle w:val="BodyText"/>
       </w:pPr>
       <w:r>
-        <w:t xml:space="preserve">Our purpose here is to identify and define concepts related to person-centered planning by making use of the existing legacy of policy and guidance related to person-centered planning. This is done in a way which connects core concepts to both state and federal regulations. The collection of core concepts is intended to serve as the foundational outline for a body of knowledge; an evolving outline of understanding about person-centered thinking, planning, implementation and monitoring.</w:t>
+        <w:t xml:space="preserve">Our purpose here is to identify and define concepts related to person-centered planning. This is done in a way which connects core concepts to both state and federal regulations. This collection of core concepts is intended to serve as an evolving, foundational outline for a body of knowledge; encompassing person-centered thinking, planning, implementation and monitoring.</w:t>
       </w:r>
       <w:r>
         <w:rPr>
           <w:rStyle w:val="FootnoteReference"/>
         </w:rPr>
-        <w:footnoteReference w:id="39"/>
+        <w:footnoteReference w:id="40"/>
       </w:r>
     </w:p>
     <w:p>
       <w:pPr>
         <w:pStyle w:val="Heading2"/>
       </w:pPr>
-      <w:bookmarkStart w:id="40" w:name="potential-uses"/>
+      <w:bookmarkStart w:id="41" w:name="potential-uses"/>
       <w:r>
         <w:t xml:space="preserve">Potential Uses</w:t>
       </w:r>
-      <w:bookmarkEnd w:id="40"/>
+      <w:bookmarkEnd w:id="41"/>
     </w:p>
     <w:p>
       <w:pPr>
@@ -1615,7 +1624,7 @@
         <w:rPr>
           <w:rStyle w:val="FootnoteReference"/>
         </w:rPr>
-        <w:footnoteReference w:id="41"/>
+        <w:footnoteReference w:id="42"/>
       </w:r>
     </w:p>
     <w:p>
@@ -1654,17 +1663,17 @@
       <w:pPr>
         <w:pStyle w:val="Heading2"/>
       </w:pPr>
-      <w:bookmarkStart w:id="42" w:name="identifying-core-concepts"/>
+      <w:bookmarkStart w:id="43" w:name="identifying-core-concepts"/>
       <w:r>
         <w:t xml:space="preserve">Identifying Core Concepts</w:t>
       </w:r>
-      <w:bookmarkEnd w:id="42"/>
+      <w:bookmarkEnd w:id="43"/>
     </w:p>
     <w:p>
       <w:pPr>
         <w:pStyle w:val="Heading3"/>
       </w:pPr>
-      <w:bookmarkStart w:id="43" w:name="what-makes-a-concept-a-core-concept"/>
+      <w:bookmarkStart w:id="44" w:name="what-makes-a-concept-a-core-concept"/>
       <w:r>
         <w:t xml:space="preserve">What makes a concept a</w:t>
       </w:r>
@@ -1686,14 +1695,14 @@
       <w:r>
         <w:t xml:space="preserve">concept?</w:t>
       </w:r>
-      <w:bookmarkEnd w:id="43"/>
+      <w:bookmarkEnd w:id="44"/>
     </w:p>
     <w:p>
       <w:pPr>
         <w:pStyle w:val="FirstParagraph"/>
       </w:pPr>
       <w:r>
-        <w:t xml:space="preserve">In order to begin compiling relevant policies and guidance related to person-centered planning, we needed to select and define an initial set of core concepts related to person-centered planning. The</w:t>
+        <w:t xml:space="preserve">In order to compile relevant policies and guidance related to person-centered planning, we selected and defined an initial set of core concepts related to person-centered planning. The</w:t>
       </w:r>
       <w:r>
         <w:t xml:space="preserve"> </w:t>
@@ -1711,7 +1720,7 @@
         <w:t xml:space="preserve"> </w:t>
       </w:r>
       <w:r>
-        <w:t xml:space="preserve">for these concepts was state-level policy in Michigan, since this is the level at which shared dialogue and consistent implementation are sought.</w:t>
+        <w:t xml:space="preserve">for these concepts was state-level policy in Michigan, since this is the level at which shared dialogue and consistent implementation is sought.</w:t>
       </w:r>
     </w:p>
     <w:p>
@@ -1719,7 +1728,7 @@
         <w:pStyle w:val="BodyText"/>
       </w:pPr>
       <w:r>
-        <w:t xml:space="preserve">The following method was used to develop this initial set of core concepts:</w:t>
+        <w:t xml:space="preserve">The following methods were used to develop this initial set of core concepts:</w:t>
       </w:r>
     </w:p>
     <w:p>
@@ -1740,13 +1749,13 @@
         <w:t xml:space="preserve"> </w:t>
       </w:r>
       <w:r>
-        <w:t xml:space="preserve">of a set of core documents which define person-centered planning in the Michigan Public Behavioral Health System. These include (a) the Person-Centered Planning Policy</w:t>
+        <w:t xml:space="preserve">of documents which define person-centered planning in the Michigan Public Behavioral Health System. These include (a) the Person-Centered Planning Policy</w:t>
       </w:r>
       <w:r>
         <w:rPr>
           <w:rStyle w:val="FootnoteReference"/>
         </w:rPr>
-        <w:footnoteReference w:id="44"/>
+        <w:footnoteReference w:id="45"/>
       </w:r>
       <w:r>
         <w:t xml:space="preserve">, (b) the Self-Determination Policy and Practice Guideline</w:t>
@@ -1755,7 +1764,7 @@
         <w:rPr>
           <w:rStyle w:val="FootnoteReference"/>
         </w:rPr>
-        <w:footnoteReference w:id="45"/>
+        <w:footnoteReference w:id="46"/>
       </w:r>
       <w:r>
         <w:t xml:space="preserve">, and (c) the Michigan Mental Health Code section 330.1712 Individualized written plan of services</w:t>
@@ -1764,7 +1773,7 @@
         <w:rPr>
           <w:rStyle w:val="FootnoteReference"/>
         </w:rPr>
-        <w:footnoteReference w:id="46"/>
+        <w:footnoteReference w:id="47"/>
       </w:r>
       <w:r>
         <w:t xml:space="preserve">.</w:t>
@@ -1788,7 +1797,7 @@
         <w:t xml:space="preserve"> </w:t>
       </w:r>
       <w:r>
-        <w:t xml:space="preserve">for core concepts. For instance, the term</w:t>
+        <w:t xml:space="preserve">For instance, the term</w:t>
       </w:r>
       <w:r>
         <w:t xml:space="preserve"> </w:t>
@@ -1815,7 +1824,7 @@
         <w:t xml:space="preserve">person, personal, patient, individual, client, consumer, recipient, beneficiary</w:t>
       </w:r>
       <w:r>
-        <w:t xml:space="preserve">. This is being done for all core concepts in order to flag their occurrence across multiple policies.</w:t>
+        <w:t xml:space="preserve">. This was done for all core concepts in order to identify their occurrence across multiple policies.</w:t>
       </w:r>
     </w:p>
     <w:p>
@@ -1836,7 +1845,7 @@
         <w:t xml:space="preserve"> </w:t>
       </w:r>
       <w:r>
-        <w:t xml:space="preserve">of electronic text data for the policies referenced above, to assure that the most commonly used terms and phrases were included as core concepts.</w:t>
+        <w:t xml:space="preserve">for the policies referenced above, to assure that the most commonly used terms and phrases were included as core concepts.</w:t>
       </w:r>
     </w:p>
     <w:p>
@@ -1859,7 +1868,7 @@
                     </pic:cNvPicPr>
                   </pic:nvPicPr>
                   <pic:blipFill>
-                    <a:blip r:embed="rId47"/>
+                    <a:blip r:embed="rId48"/>
                     <a:stretch>
                       <a:fillRect/>
                     </a:stretch>
@@ -1904,7 +1913,7 @@
         <w:t xml:space="preserve"> </w:t>
       </w:r>
       <w:r>
-        <w:t xml:space="preserve">When multiple terms are mapped together to comprise a concept, a single</w:t>
+        <w:t xml:space="preserve">We select a distinct,</w:t>
       </w:r>
       <w:r>
         <w:t xml:space="preserve"> </w:t>
@@ -1922,58 +1931,25 @@
         <w:t xml:space="preserve"> </w:t>
       </w:r>
       <w:r>
-        <w:t xml:space="preserve">term must inevitably be selected to refer to various synonyms and identify their locations across documents with varying authors, terminology, points of view and contexts. The selection of terms is purposefully opinionated, and attempts to reflect the spirit of person-centered planning defined in the state’s policy. For instance, the term</w:t>
-      </w:r>
-      <w:r>
-        <w:t xml:space="preserve"> </w:t>
-      </w:r>
-      <w:r>
-        <w:t xml:space="preserve">‘</w:t>
-      </w:r>
-      <w:r>
-        <w:t xml:space="preserve">person</w:t>
-      </w:r>
-      <w:r>
-        <w:t xml:space="preserve">’</w:t>
-      </w:r>
-      <w:r>
-        <w:t xml:space="preserve"> </w:t>
-      </w:r>
-      <w:r>
-        <w:t xml:space="preserve">is prefered to various other terms, since these terms tend to view the person from only one vantage point: a participant in an economic exchange, a person requiring help from others, an individual person separated of ties to others. So, while we need to find instances where these words occur in policy, the body of knowledge also intends to approach those policies with a consistent point of view, informed by a consistent set of principles.</w:t>
+        <w:t xml:space="preserve">term to refer to various synonyms across documents. The selection of terms is informed by a consistent set of principles.</w:t>
       </w:r>
     </w:p>
     <w:p>
       <w:pPr>
         <w:pStyle w:val="Heading3"/>
       </w:pPr>
-      <w:bookmarkStart w:id="48" w:name="characteristics-of-a-person"/>
+      <w:bookmarkStart w:id="49" w:name="characteristics-of-a-person"/>
       <w:r>
         <w:t xml:space="preserve">Characteristics of a Person</w:t>
       </w:r>
-      <w:bookmarkEnd w:id="48"/>
+      <w:bookmarkEnd w:id="49"/>
     </w:p>
     <w:p>
       <w:pPr>
         <w:pStyle w:val="FirstParagraph"/>
       </w:pPr>
       <w:r>
-        <w:t xml:space="preserve">To put the person at the center of the language used, and to do so in way which promotes simplicity, we needed to bring some of the concepts from policy underneath a broader set of terms. With the</w:t>
-      </w:r>
-      <w:r>
-        <w:t xml:space="preserve"> </w:t>
-      </w:r>
-      <w:r>
-        <w:rPr>
-          <w:b/>
-        </w:rPr>
-        <w:t xml:space="preserve">person</w:t>
-      </w:r>
-      <w:r>
-        <w:t xml:space="preserve"> </w:t>
-      </w:r>
-      <w:r>
-        <w:t xml:space="preserve">as the starting point, we define each person as having the following features:</w:t>
+        <w:t xml:space="preserve">To honor the person in the language used, and to do so simply, we define each person as having the following features:</w:t>
       </w:r>
     </w:p>
     <w:p>
@@ -1991,7 +1967,7 @@
         <w:t xml:space="preserve">description</w:t>
       </w:r>
       <w:r>
-        <w:t xml:space="preserve">: a set of characteristics specific to that person, defined by the person and those who know the person well.</w:t>
+        <w:t xml:space="preserve">: a set of characteristics specific to the person, defined by that person and those who know the person well.</w:t>
       </w:r>
     </w:p>
     <w:p>
@@ -2027,7 +2003,7 @@
         <w:t xml:space="preserve">direction</w:t>
       </w:r>
       <w:r>
-        <w:t xml:space="preserve">: what a person intends for his/her life to become, by imagining a future and making choices to move toward it</w:t>
+        <w:t xml:space="preserve">: what the person intends for his/her life to become, by imagining a future and making choices to move toward it</w:t>
       </w:r>
     </w:p>
     <w:p>
@@ -2058,7 +2034,7 @@
                     </pic:cNvPicPr>
                   </pic:nvPicPr>
                   <pic:blipFill>
-                    <a:blip r:embed="rId49"/>
+                    <a:blip r:embed="rId50"/>
                     <a:stretch>
                       <a:fillRect/>
                     </a:stretch>
@@ -2097,11 +2073,11 @@
       <w:pPr>
         <w:pStyle w:val="Heading2"/>
       </w:pPr>
-      <w:bookmarkStart w:id="50" w:name="define"/>
+      <w:bookmarkStart w:id="51" w:name="define"/>
       <w:r>
         <w:t xml:space="preserve">Defining Core Concepts</w:t>
       </w:r>
-      <w:bookmarkEnd w:id="50"/>
+      <w:bookmarkEnd w:id="51"/>
     </w:p>
     <w:p>
       <w:pPr>
@@ -2378,18 +2354,18 @@
       <w:pPr>
         <w:pStyle w:val="Heading1"/>
       </w:pPr>
-      <w:bookmarkStart w:id="51" w:name="policy"/>
+      <w:bookmarkStart w:id="52" w:name="policy"/>
       <w:r>
         <w:t xml:space="preserve">Comprehensive Mapping to Policy</w:t>
       </w:r>
-      <w:bookmarkEnd w:id="51"/>
+      <w:bookmarkEnd w:id="52"/>
     </w:p>
     <w:p>
       <w:pPr>
         <w:pStyle w:val="FirstParagraph"/>
       </w:pPr>
       <w:r>
-        <w:t xml:space="preserve">As with any important idea, person-centered planning has been discussed and debated for decades, leaving a vast body of policy, regulations, guidance, and explanations to sift through. While many of the basic ideas of person-centered planning are simple and commonsense, practitioners are also required to adhere to existing policies. With this in mind, the body of knowledge is being developed:</w:t>
+        <w:t xml:space="preserve">As with any important idea, person-centered planning has been discussed and debated for decades, leaving a vast body of policy, regulations, guidance, and explanations to sift through. While the basic idea of person-centered planning is simple and commonsense, practitioners are also required to adhere to complex existing policies. With this in mind, the body of knowledge is being developed:</w:t>
       </w:r>
     </w:p>
     <w:p>
@@ -2432,18 +2408,18 @@
       <w:pPr>
         <w:pStyle w:val="Heading2"/>
       </w:pPr>
-      <w:bookmarkStart w:id="52" w:name="identify-scope-of-policy"/>
+      <w:bookmarkStart w:id="53" w:name="identify-scope-of-policy"/>
       <w:r>
         <w:t xml:space="preserve">Identify Scope of Policy</w:t>
       </w:r>
-      <w:bookmarkEnd w:id="52"/>
+      <w:bookmarkEnd w:id="53"/>
     </w:p>
     <w:p>
       <w:pPr>
         <w:pStyle w:val="FirstParagraph"/>
       </w:pPr>
       <w:r>
-        <w:t xml:space="preserve">In collaboration with policy experts at MDHHS-BHDDA, an initial scope for the inclusion of state and federal regulations was identified. While it is designed to be extendable to include new policies as they are developed, and to allow for sharing and implementation across MDHHS departments if required, this initial set of regulations was used:</w:t>
+        <w:t xml:space="preserve">In collaboration with policy experts at MDHHS-BHDDA, we identified this initial set of state and federal regulations:</w:t>
       </w:r>
     </w:p>
     <w:p>
@@ -3399,13 +3375,13 @@
         <w:pStyle w:val="BodyText"/>
       </w:pPr>
       <w:r>
-        <w:t xml:space="preserve">This is intended to be an initial set of policies and regulations, which can be extended as necessary.</w:t>
+        <w:t xml:space="preserve">This set of policies and regulations can be expanded as necessary.</w:t>
       </w:r>
       <w:r>
         <w:rPr>
           <w:rStyle w:val="FootnoteReference"/>
         </w:rPr>
-        <w:footnoteReference w:id="53"/>
+        <w:footnoteReference w:id="54"/>
       </w:r>
       <w:r>
         <w:t xml:space="preserve"> </w:t>
@@ -3418,11 +3394,11 @@
       <w:pPr>
         <w:pStyle w:val="Heading2"/>
       </w:pPr>
-      <w:bookmarkStart w:id="55" w:name="find-occurrence-of-concepts-in-policy"/>
+      <w:bookmarkStart w:id="56" w:name="find-occurrence-of-concepts-in-policy"/>
       <w:r>
         <w:t xml:space="preserve">Find Occurrence of Concepts in Policy</w:t>
       </w:r>
-      <w:bookmarkEnd w:id="55"/>
+      <w:bookmarkEnd w:id="56"/>
     </w:p>
     <w:p>
       <w:pPr>
@@ -3509,7 +3485,7 @@
         <w:rPr>
           <w:rStyle w:val="FootnoteReference"/>
         </w:rPr>
-        <w:footnoteReference w:id="56"/>
+        <w:footnoteReference w:id="57"/>
       </w:r>
       <w:r>
         <w:t xml:space="preserve"> </w:t>
@@ -3538,7 +3514,7 @@
                     </pic:cNvPicPr>
                   </pic:nvPicPr>
                   <pic:blipFill>
-                    <a:blip r:embed="rId57"/>
+                    <a:blip r:embed="rId58"/>
                     <a:stretch>
                       <a:fillRect/>
                     </a:stretch>
@@ -3591,7 +3567,7 @@
         <w:rPr>
           <w:rStyle w:val="FootnoteReference"/>
         </w:rPr>
-        <w:footnoteReference w:id="58"/>
+        <w:footnoteReference w:id="59"/>
       </w:r>
     </w:p>
     <w:p>
@@ -5245,11 +5221,11 @@
       <w:pPr>
         <w:pStyle w:val="Heading1"/>
       </w:pPr>
-      <w:bookmarkStart w:id="59" w:name="research"/>
+      <w:bookmarkStart w:id="60" w:name="research"/>
       <w:r>
         <w:t xml:space="preserve">Informed by (and Informing) Research</w:t>
       </w:r>
-      <w:bookmarkEnd w:id="59"/>
+      <w:bookmarkEnd w:id="60"/>
     </w:p>
     <w:p>
       <w:pPr>
@@ -5262,7 +5238,7 @@
         <w:rPr>
           <w:rStyle w:val="FootnoteReference"/>
         </w:rPr>
-        <w:footnoteReference w:id="60"/>
+        <w:footnoteReference w:id="61"/>
       </w:r>
       <w:r>
         <w:t xml:space="preserve"> </w:t>
@@ -5274,7 +5250,7 @@
         <w:rPr>
           <w:rStyle w:val="FootnoteReference"/>
         </w:rPr>
-        <w:footnoteReference w:id="62"/>
+        <w:footnoteReference w:id="63"/>
       </w:r>
       <w:r>
         <w:t xml:space="preserve"> </w:t>
@@ -5292,7 +5268,7 @@
         </w:numPr>
       </w:pPr>
       <w:r>
-        <w:t xml:space="preserve">mapping of person-centered planning concepts to researched interventions, where these exist</w:t>
+        <w:t xml:space="preserve">mapping of person-centered planning concepts to researched interventions</w:t>
       </w:r>
     </w:p>
     <w:p>
@@ -5304,7 +5280,7 @@
         </w:numPr>
       </w:pPr>
       <w:r>
-        <w:t xml:space="preserve">use of key concepts from the body of knowledge for literature review and meta-analyses of PCP-related practices, to build a base of best practices and evidence for effectiveness</w:t>
+        <w:t xml:space="preserve">literature review and meta-analyses of PCP-related practices, to build a base of best practices and evidence for effectiveness</w:t>
       </w:r>
     </w:p>
     <w:p>
@@ -5323,18 +5299,18 @@
       <w:pPr>
         <w:pStyle w:val="Heading1"/>
       </w:pPr>
-      <w:bookmarkStart w:id="64" w:name="curriculum"/>
+      <w:bookmarkStart w:id="65" w:name="curriculum"/>
       <w:r>
         <w:t xml:space="preserve">Shared Training Curriculum</w:t>
       </w:r>
-      <w:bookmarkEnd w:id="64"/>
+      <w:bookmarkEnd w:id="65"/>
     </w:p>
     <w:p>
       <w:pPr>
         <w:pStyle w:val="FirstParagraph"/>
       </w:pPr>
       <w:r>
-        <w:t xml:space="preserve">To translate this common body of knowledge into action, various audiences need to be trained in the core elements of person-centered practice, using the foundational concepts identified and defined above. Work in developing these trainings includes:</w:t>
+        <w:t xml:space="preserve">To translate this information into action, various audiences need to be trained in person-centered practice, using the foundational concepts identified and defined above. Work in developing these trainings includes:</w:t>
       </w:r>
     </w:p>
     <w:p>
@@ -5377,18 +5353,18 @@
       <w:pPr>
         <w:pStyle w:val="Heading1"/>
       </w:pPr>
-      <w:bookmarkStart w:id="65" w:name="measure"/>
+      <w:bookmarkStart w:id="66" w:name="measure"/>
       <w:r>
         <w:t xml:space="preserve">Person-Centered Measurement Framework</w:t>
       </w:r>
-      <w:bookmarkEnd w:id="65"/>
+      <w:bookmarkEnd w:id="66"/>
     </w:p>
     <w:p>
       <w:pPr>
         <w:pStyle w:val="FirstParagraph"/>
       </w:pPr>
       <w:r>
-        <w:t xml:space="preserve">If the entire system of services and supports is intended to be person-centered, its performance should be measured within a framework that is centered on the person. Since many existing quality measures and data collection systems were not developed with this in mind, it will be important to develop a larger framework within which existing measures can be situated. This allows the system to retain the quality measurement work that has been completed, while acknowledging gaps within that framework which need to be filled.</w:t>
+        <w:t xml:space="preserve">If the entire system of services and supports is intended to be person-centered, its performance should be measured within a framework that also person-centered. Many existing quality measures and data collection systems were not developed with this in mind. Thus, it will be important to develop a larger framework within which existing measures can be situated. This allows the system to retain the quality measurement work that has been completed, while filling gaps that may lead to inconsistency and poor quality.</w:t>
       </w:r>
     </w:p>
     <w:p>
@@ -5459,7 +5435,7 @@
       <w:pPr>
         <w:pStyle w:val="Heading2"/>
       </w:pPr>
-      <w:bookmarkStart w:id="66" w:name="what-do-we-mean-by-a-better-life"/>
+      <w:bookmarkStart w:id="67" w:name="what-do-we-mean-by-a-better-life"/>
       <w:r>
         <w:t xml:space="preserve">What do we mean by</w:t>
       </w:r>
@@ -5478,7 +5454,7 @@
       <w:r>
         <w:t xml:space="preserve">?</w:t>
       </w:r>
-      <w:bookmarkEnd w:id="66"/>
+      <w:bookmarkEnd w:id="67"/>
     </w:p>
     <w:p>
       <w:pPr>
@@ -5491,7 +5467,7 @@
         <w:rPr>
           <w:rStyle w:val="FootnoteReference"/>
         </w:rPr>
-        <w:footnoteReference w:id="67"/>
+        <w:footnoteReference w:id="68"/>
       </w:r>
       <w:r>
         <w:t xml:space="preserve"> </w:t>
@@ -5516,11 +5492,11 @@
       <w:pPr>
         <w:pStyle w:val="Heading3"/>
       </w:pPr>
-      <w:bookmarkStart w:id="68" w:name="what-makes-a-good-definition"/>
+      <w:bookmarkStart w:id="69" w:name="what-makes-a-good-definition"/>
       <w:r>
         <w:t xml:space="preserve">What makes a good definition?</w:t>
       </w:r>
-      <w:bookmarkEnd w:id="68"/>
+      <w:bookmarkEnd w:id="69"/>
     </w:p>
     <w:p>
       <w:pPr>
@@ -5533,7 +5509,7 @@
         <w:rPr>
           <w:rStyle w:val="FootnoteReference"/>
         </w:rPr>
-        <w:footnoteReference w:id="69"/>
+        <w:footnoteReference w:id="70"/>
       </w:r>
     </w:p>
     <w:p>
@@ -5602,11 +5578,11 @@
       <w:pPr>
         <w:pStyle w:val="Heading3"/>
       </w:pPr>
-      <w:bookmarkStart w:id="71" w:name="what-makes-a-better-life"/>
+      <w:bookmarkStart w:id="72" w:name="what-makes-a-better-life"/>
       <w:r>
         <w:t xml:space="preserve">What makes a better life?</w:t>
       </w:r>
-      <w:bookmarkEnd w:id="71"/>
+      <w:bookmarkEnd w:id="72"/>
     </w:p>
     <w:p>
       <w:pPr>
@@ -5619,7 +5595,7 @@
         <w:rPr>
           <w:rStyle w:val="FootnoteReference"/>
         </w:rPr>
-        <w:footnoteReference w:id="72"/>
+        <w:footnoteReference w:id="73"/>
       </w:r>
       <w:r>
         <w:t xml:space="preserve">, cross-culturally relevant,</w:t>
@@ -5628,7 +5604,7 @@
         <w:rPr>
           <w:rStyle w:val="FootnoteReference"/>
         </w:rPr>
-        <w:footnoteReference w:id="74"/>
+        <w:footnoteReference w:id="75"/>
       </w:r>
       <w:r>
         <w:t xml:space="preserve"> </w:t>
@@ -5980,7 +5956,7 @@
       <w:r>
         <w:t xml:space="preserve"> </w:t>
       </w:r>
-      <w:hyperlink r:id="rId76">
+      <w:hyperlink r:id="rId77">
         <w:r>
           <w:rPr>
             <w:rStyle w:val="Hyperlink"/>
@@ -6009,7 +5985,7 @@
       <w:r>
         <w:t xml:space="preserve"> </w:t>
       </w:r>
-      <w:hyperlink r:id="rId77">
+      <w:hyperlink r:id="rId78">
         <w:r>
           <w:rPr>
             <w:rStyle w:val="Hyperlink"/>
@@ -6038,7 +6014,7 @@
       <w:r>
         <w:t xml:space="preserve"> </w:t>
       </w:r>
-      <w:hyperlink r:id="rId78">
+      <w:hyperlink r:id="rId79">
         <w:r>
           <w:rPr>
             <w:rStyle w:val="Hyperlink"/>
@@ -6054,21 +6030,21 @@
       <w:pPr>
         <w:pStyle w:val="Heading2"/>
       </w:pPr>
-      <w:bookmarkStart w:id="79" w:name="benefits-of-a-qol-perspective"/>
+      <w:bookmarkStart w:id="80" w:name="benefits-of-a-qol-perspective"/>
       <w:r>
         <w:t xml:space="preserve">Benefits of a QoL Perspective</w:t>
       </w:r>
-      <w:bookmarkEnd w:id="79"/>
+      <w:bookmarkEnd w:id="80"/>
     </w:p>
     <w:p>
       <w:pPr>
         <w:pStyle w:val="Heading3"/>
       </w:pPr>
-      <w:bookmarkStart w:id="80" w:name="what-other-frameworks-exist"/>
+      <w:bookmarkStart w:id="81" w:name="what-other-frameworks-exist"/>
       <w:r>
         <w:t xml:space="preserve">What other frameworks exist?</w:t>
       </w:r>
-      <w:bookmarkEnd w:id="80"/>
+      <w:bookmarkEnd w:id="81"/>
     </w:p>
     <w:p>
       <w:pPr>
@@ -6125,7 +6101,7 @@
       <w:r>
         <w:t xml:space="preserve"> </w:t>
       </w:r>
-      <w:hyperlink r:id="rId81">
+      <w:hyperlink r:id="rId82">
         <w:r>
           <w:rPr>
             <w:rStyle w:val="Hyperlink"/>
@@ -6139,7 +6115,7 @@
       <w:r>
         <w:t xml:space="preserve"> </w:t>
       </w:r>
-      <w:hyperlink r:id="rId82">
+      <w:hyperlink r:id="rId83">
         <w:r>
           <w:rPr>
             <w:rStyle w:val="Hyperlink"/>
@@ -6209,11 +6185,11 @@
       <w:pPr>
         <w:pStyle w:val="Heading3"/>
       </w:pPr>
-      <w:bookmarkStart w:id="83" w:name="X2bce9133e3e098d5f8ce634f438e7da56fd4e53"/>
+      <w:bookmarkStart w:id="84" w:name="X2bce9133e3e098d5f8ce634f438e7da56fd4e53"/>
       <w:r>
         <w:t xml:space="preserve">Why is a quality of life framework better than others?</w:t>
       </w:r>
-      <w:bookmarkEnd w:id="83"/>
+      <w:bookmarkEnd w:id="84"/>
     </w:p>
     <w:p>
       <w:pPr>
@@ -6240,7 +6216,7 @@
         <w:rPr>
           <w:rStyle w:val="FootnoteReference"/>
         </w:rPr>
-        <w:footnoteReference w:id="84"/>
+        <w:footnoteReference w:id="85"/>
       </w:r>
     </w:p>
     <w:p>
@@ -6301,7 +6277,7 @@
         <w:rPr>
           <w:rStyle w:val="FootnoteReference"/>
         </w:rPr>
-        <w:footnoteReference w:id="85"/>
+        <w:footnoteReference w:id="86"/>
       </w:r>
       <w:r>
         <w:t xml:space="preserve"> </w:t>
@@ -6333,7 +6309,7 @@
       <w:r>
         <w:t xml:space="preserve"> </w:t>
       </w:r>
-      <w:hyperlink r:id="rId87">
+      <w:hyperlink r:id="rId88">
         <w:r>
           <w:rPr>
             <w:rStyle w:val="Hyperlink"/>
@@ -6369,7 +6345,7 @@
         <w:rPr>
           <w:rStyle w:val="FootnoteReference"/>
         </w:rPr>
-        <w:footnoteReference w:id="88"/>
+        <w:footnoteReference w:id="89"/>
       </w:r>
     </w:p>
     <w:p>
@@ -6393,7 +6369,7 @@
         <w:rPr>
           <w:rStyle w:val="FootnoteReference"/>
         </w:rPr>
-        <w:footnoteReference w:id="90"/>
+        <w:footnoteReference w:id="91"/>
       </w:r>
       <w:r>
         <w:t xml:space="preserve"> </w:t>
@@ -6404,33 +6380,43 @@
     </w:p>
     <w:p>
       <w:pPr>
+        <w:pStyle w:val="Heading1"/>
+      </w:pPr>
+      <w:bookmarkStart w:id="93" w:name="appendix"/>
+      <w:r>
+        <w:t xml:space="preserve">Appendix</w:t>
+      </w:r>
+      <w:bookmarkEnd w:id="93"/>
+    </w:p>
+    <w:p>
+      <w:pPr>
         <w:pStyle w:val="Heading2"/>
       </w:pPr>
-      <w:bookmarkStart w:id="92" w:name="alignment-with-existing-requirements"/>
-      <w:r>
-        <w:t xml:space="preserve">Alignment with Existing Requirements</w:t>
-      </w:r>
-      <w:bookmarkEnd w:id="92"/>
+      <w:bookmarkStart w:id="94" w:name="X75013a3fc5cfba46da02105b8a1a87f1f635e62"/>
+      <w:r>
+        <w:t xml:space="preserve">Alignment with of Measures with Existing Requirements</w:t>
+      </w:r>
+      <w:bookmarkEnd w:id="94"/>
     </w:p>
     <w:p>
       <w:pPr>
         <w:pStyle w:val="Heading3"/>
       </w:pPr>
-      <w:bookmarkStart w:id="93" w:name="X234dab93b258836108841a4ba7dbb28a0bdf7d9"/>
+      <w:bookmarkStart w:id="95" w:name="X234dab93b258836108841a4ba7dbb28a0bdf7d9"/>
       <w:r>
         <w:t xml:space="preserve">Alignment with Federal Medicaid Requirements</w:t>
       </w:r>
-      <w:bookmarkEnd w:id="93"/>
+      <w:bookmarkEnd w:id="95"/>
     </w:p>
     <w:p>
       <w:pPr>
         <w:pStyle w:val="Heading3"/>
       </w:pPr>
-      <w:bookmarkStart w:id="94" w:name="alignment-with-provider-requirements"/>
+      <w:bookmarkStart w:id="96" w:name="alignment-with-provider-requirements"/>
       <w:r>
         <w:t xml:space="preserve">Alignment with Provider Requirements</w:t>
       </w:r>
-      <w:bookmarkEnd w:id="94"/>
+      <w:bookmarkEnd w:id="96"/>
     </w:p>
     <w:p>
       <w:pPr>
@@ -6449,7 +6435,7 @@
         <w:rPr>
           <w:rStyle w:val="FootnoteReference"/>
         </w:rPr>
-        <w:footnoteReference w:id="95"/>
+        <w:footnoteReference w:id="97"/>
       </w:r>
       <w:r>
         <w:t xml:space="preserve"> </w:t>
@@ -6461,7 +6447,7 @@
         <w:rPr>
           <w:rStyle w:val="FootnoteReference"/>
         </w:rPr>
-        <w:footnoteReference w:id="97"/>
+        <w:footnoteReference w:id="99"/>
       </w:r>
     </w:p>
     <w:p>
@@ -6481,7 +6467,7 @@
         <w:rPr>
           <w:rStyle w:val="FootnoteReference"/>
         </w:rPr>
-        <w:footnoteReference w:id="99"/>
+        <w:footnoteReference w:id="101"/>
       </w:r>
       <w:r>
         <w:t xml:space="preserve"> </w:t>
@@ -6548,7 +6534,7 @@
       <w:r>
         <w:t xml:space="preserve"> </w:t>
       </w:r>
-      <w:hyperlink r:id="rId101">
+      <w:hyperlink r:id="rId103">
         <w:r>
           <w:rPr>
             <w:rStyle w:val="Hyperlink"/>
@@ -6579,21 +6565,21 @@
       <w:pPr>
         <w:pStyle w:val="Heading2"/>
       </w:pPr>
-      <w:bookmarkStart w:id="102" w:name="framework-for-measurement"/>
+      <w:bookmarkStart w:id="104" w:name="framework-for-measurement"/>
       <w:r>
         <w:t xml:space="preserve">Framework for Measurement</w:t>
       </w:r>
-      <w:bookmarkEnd w:id="102"/>
+      <w:bookmarkEnd w:id="104"/>
     </w:p>
     <w:p>
       <w:pPr>
         <w:pStyle w:val="Heading3"/>
       </w:pPr>
-      <w:bookmarkStart w:id="103" w:name="scope"/>
+      <w:bookmarkStart w:id="105" w:name="scope"/>
       <w:r>
         <w:t xml:space="preserve">Scope</w:t>
       </w:r>
-      <w:bookmarkEnd w:id="103"/>
+      <w:bookmarkEnd w:id="105"/>
     </w:p>
     <w:p>
       <w:pPr>
@@ -6610,325 +6596,6 @@
                 <pic:pic>
                   <pic:nvPicPr>
                     <pic:cNvPr descr="_bookdown_files/img/QoL%20Framework%20Scope.jpg" id="0" name="Picture"/>
-                    <pic:cNvPicPr>
-                      <a:picLocks noChangeArrowheads="1" noChangeAspect="1"/>
-                    </pic:cNvPicPr>
-                  </pic:nvPicPr>
-                  <pic:blipFill>
-                    <a:blip r:embed="rId104"/>
-                    <a:stretch>
-                      <a:fillRect/>
-                    </a:stretch>
-                  </pic:blipFill>
-                  <pic:spPr bwMode="auto">
-                    <a:xfrm>
-                      <a:off x="0" y="0"/>
-                      <a:ext cx="5334000" cy="4000500"/>
-                    </a:xfrm>
-                    <a:prstGeom prst="rect">
-                      <a:avLst/>
-                    </a:prstGeom>
-                    <a:noFill/>
-                    <a:ln w="9525">
-                      <a:noFill/>
-                      <a:headEnd/>
-                      <a:tailEnd/>
-                    </a:ln>
-                  </pic:spPr>
-                </pic:pic>
-              </a:graphicData>
-            </a:graphic>
-          </wp:inline>
-        </w:drawing>
-      </w:r>
-    </w:p>
-    <w:p>
-      <w:pPr>
-        <w:pStyle w:val="ImageCaption"/>
-      </w:pPr>
-      <w:r>
-        <w:t xml:space="preserve">Figure 3: Scope of framework</w:t>
-      </w:r>
-    </w:p>
-    <w:p>
-      <w:pPr>
-        <w:pStyle w:val="BodyText"/>
-      </w:pPr>
-      <w:r>
-        <w:t xml:space="preserve">A conceptual framework as comprehensive as the one we are proposing runs the risk of becoming overwhelmingly complex and unwieldy to implement. So, before diving into any details, we want to begin by sketching out a simple way to think about the scope of the framework required to systematically measure person-centered planning and its impact of quality of life. Having a definition of scope can help us answer questions such as:</w:t>
-      </w:r>
-    </w:p>
-    <w:p>
-      <w:pPr>
-        <w:pStyle w:val="Compact"/>
-        <w:numPr>
-          <w:numId w:val="1015"/>
-          <w:ilvl w:val="0"/>
-        </w:numPr>
-      </w:pPr>
-      <w:r>
-        <w:t xml:space="preserve">What types of data are included, and what types of measures?</w:t>
-      </w:r>
-      <w:r>
-        <w:br w:type="textWrapping"/>
-      </w:r>
-    </w:p>
-    <w:p>
-      <w:pPr>
-        <w:pStyle w:val="Compact"/>
-        <w:numPr>
-          <w:numId w:val="1015"/>
-          <w:ilvl w:val="0"/>
-        </w:numPr>
-      </w:pPr>
-      <w:r>
-        <w:t xml:space="preserve">How will we know when the framework is fully implemented?</w:t>
-      </w:r>
-      <w:r>
-        <w:br w:type="textWrapping"/>
-      </w:r>
-    </w:p>
-    <w:p>
-      <w:pPr>
-        <w:pStyle w:val="Compact"/>
-        <w:numPr>
-          <w:numId w:val="1015"/>
-          <w:ilvl w:val="0"/>
-        </w:numPr>
-      </w:pPr>
-      <w:r>
-        <w:t xml:space="preserve">Does this fit with other work that we are doing?</w:t>
-      </w:r>
-    </w:p>
-    <w:p>
-      <w:pPr>
-        <w:pStyle w:val="FirstParagraph"/>
-      </w:pPr>
-      <w:r>
-        <w:t xml:space="preserve">We can define the scope of the framework using three-dimensions (</w:t>
-      </w:r>
-      <w:hyperlink w:anchor="zoom">
-        <w:r>
-          <w:rPr>
-            <w:rStyle w:val="Hyperlink"/>
-            <w:i/>
-          </w:rPr>
-          <w:t xml:space="preserve">depth</w:t>
-        </w:r>
-      </w:hyperlink>
-      <w:r>
-        <w:rPr>
-          <w:i/>
-        </w:rPr>
-        <w:t xml:space="preserve">,</w:t>
-      </w:r>
-      <w:r>
-        <w:rPr>
-          <w:i/>
-        </w:rPr>
-        <w:t xml:space="preserve"> </w:t>
-      </w:r>
-      <w:hyperlink w:anchor="pop">
-        <w:r>
-          <w:rPr>
-            <w:rStyle w:val="Hyperlink"/>
-            <w:i/>
-          </w:rPr>
-          <w:t xml:space="preserve">breadth</w:t>
-        </w:r>
-      </w:hyperlink>
-      <w:r>
-        <w:rPr>
-          <w:i/>
-        </w:rPr>
-        <w:t xml:space="preserve">, and</w:t>
-      </w:r>
-      <w:r>
-        <w:rPr>
-          <w:i/>
-        </w:rPr>
-        <w:t xml:space="preserve"> </w:t>
-      </w:r>
-      <w:hyperlink w:anchor="steps">
-        <w:r>
-          <w:rPr>
-            <w:rStyle w:val="Hyperlink"/>
-            <w:i/>
-          </w:rPr>
-          <w:t xml:space="preserve">height</w:t>
-        </w:r>
-      </w:hyperlink>
-      <w:r>
-        <w:t xml:space="preserve">) as defined below:</w:t>
-      </w:r>
-    </w:p>
-    <w:p>
-      <w:pPr>
-        <w:pStyle w:val="BodyText"/>
-      </w:pPr>
-      <w:r>
-        <w:rPr>
-          <w:b/>
-        </w:rPr>
-        <w:t xml:space="preserve">Depth</w:t>
-      </w:r>
-      <w:r>
-        <w:t xml:space="preserve"> </w:t>
-      </w:r>
-      <w:r>
-        <w:t xml:space="preserve">(a.k.a.</w:t>
-      </w:r>
-      <w:r>
-        <w:t xml:space="preserve"> </w:t>
-      </w:r>
-      <w:r>
-        <w:rPr>
-          <w:i/>
-        </w:rPr>
-        <w:t xml:space="preserve">Zoom</w:t>
-      </w:r>
-      <w:r>
-        <w:t xml:space="preserve">): Does the framework allow for understanding at various levels of</w:t>
-      </w:r>
-      <w:r>
-        <w:t xml:space="preserve"> </w:t>
-      </w:r>
-      <w:r>
-        <w:t xml:space="preserve">‘</w:t>
-      </w:r>
-      <w:r>
-        <w:t xml:space="preserve">resolution</w:t>
-      </w:r>
-      <w:r>
-        <w:t xml:space="preserve">’</w:t>
-      </w:r>
-      <w:r>
-        <w:t xml:space="preserve">, from the most immediate (i.e. </w:t>
-      </w:r>
-      <w:r>
-        <w:rPr>
-          <w:i/>
-        </w:rPr>
-        <w:t xml:space="preserve">the individual person</w:t>
-      </w:r>
-      <w:r>
-        <w:t xml:space="preserve">) to the aggregate (i.e. </w:t>
-      </w:r>
-      <w:r>
-        <w:rPr>
-          <w:i/>
-        </w:rPr>
-        <w:t xml:space="preserve">the population</w:t>
-      </w:r>
-      <w:r>
-        <w:t xml:space="preserve">) and other levels inbetween (e.g. </w:t>
-      </w:r>
-      <w:r>
-        <w:rPr>
-          <w:i/>
-        </w:rPr>
-        <w:t xml:space="preserve">the organization, team, etc.</w:t>
-      </w:r>
-      <w:r>
-        <w:t xml:space="preserve">)?</w:t>
-      </w:r>
-    </w:p>
-    <w:p>
-      <w:pPr>
-        <w:pStyle w:val="BodyText"/>
-      </w:pPr>
-      <w:r>
-        <w:rPr>
-          <w:b/>
-        </w:rPr>
-        <w:t xml:space="preserve">Breadth</w:t>
-      </w:r>
-      <w:r>
-        <w:t xml:space="preserve"> </w:t>
-      </w:r>
-      <w:r>
-        <w:t xml:space="preserve">(a.k.a.</w:t>
-      </w:r>
-      <w:r>
-        <w:t xml:space="preserve"> </w:t>
-      </w:r>
-      <w:r>
-        <w:rPr>
-          <w:i/>
-        </w:rPr>
-        <w:t xml:space="preserve">Population</w:t>
-      </w:r>
-      <w:r>
-        <w:t xml:space="preserve">): Can the framework apply to all people who are planning to improve their lives with the help of services and supports?</w:t>
-      </w:r>
-      <w:r>
-        <w:rPr>
-          <w:rStyle w:val="FootnoteReference"/>
-        </w:rPr>
-        <w:footnoteReference w:id="105"/>
-      </w:r>
-    </w:p>
-    <w:p>
-      <w:pPr>
-        <w:pStyle w:val="BodyText"/>
-      </w:pPr>
-      <w:r>
-        <w:rPr>
-          <w:b/>
-        </w:rPr>
-        <w:t xml:space="preserve">Height</w:t>
-      </w:r>
-      <w:r>
-        <w:t xml:space="preserve"> </w:t>
-      </w:r>
-      <w:r>
-        <w:t xml:space="preserve">(a.k.a.</w:t>
-      </w:r>
-      <w:r>
-        <w:t xml:space="preserve"> </w:t>
-      </w:r>
-      <w:r>
-        <w:rPr>
-          <w:i/>
-        </w:rPr>
-        <w:t xml:space="preserve">Steps</w:t>
-      </w:r>
-      <w:r>
-        <w:t xml:space="preserve">): Does the framework allow for understanding of each of the steps in the</w:t>
-      </w:r>
-      <w:r>
-        <w:t xml:space="preserve"> </w:t>
-      </w:r>
-      <w:hyperlink w:anchor="pcpdca">
-        <w:r>
-          <w:rPr>
-            <w:rStyle w:val="Hyperlink"/>
-          </w:rPr>
-          <w:t xml:space="preserve">person-centered PDCA process</w:t>
-        </w:r>
-      </w:hyperlink>
-      <w:r>
-        <w:t xml:space="preserve"> </w:t>
-      </w:r>
-      <w:r>
-        <w:t xml:space="preserve">discussed above?</w:t>
-      </w:r>
-    </w:p>
-    <w:p>
-      <w:pPr>
-        <w:pStyle w:val="CaptionedFigure"/>
-      </w:pPr>
-      <w:r>
-        <w:drawing>
-          <wp:inline>
-            <wp:extent cx="5334000" cy="4000500"/>
-            <wp:effectExtent b="0" l="0" r="0" t="0"/>
-            <wp:docPr descr="Figure 4: If it was a cube…" title="" id="1" name="Picture"/>
-            <a:graphic>
-              <a:graphicData uri="http://schemas.openxmlformats.org/drawingml/2006/picture">
-                <pic:pic>
-                  <pic:nvPicPr>
-                    <pic:cNvPr descr="_bookdown_files/img/QoL%20Framework%20Cube.jpg" id="0" name="Picture"/>
                     <pic:cNvPicPr>
                       <a:picLocks noChangeArrowheads="1" noChangeAspect="1"/>
                     </pic:cNvPicPr>
@@ -6966,6 +6633,325 @@
         <w:pStyle w:val="ImageCaption"/>
       </w:pPr>
       <w:r>
+        <w:t xml:space="preserve">Figure 3: Scope of framework</w:t>
+      </w:r>
+    </w:p>
+    <w:p>
+      <w:pPr>
+        <w:pStyle w:val="BodyText"/>
+      </w:pPr>
+      <w:r>
+        <w:t xml:space="preserve">A conceptual framework as comprehensive as the one we are proposing runs the risk of becoming overwhelmingly complex and unwieldy to implement. So, before diving into any details, we want to begin by sketching out a simple way to think about the scope of the framework required to systematically measure person-centered planning and its impact of quality of life. Having a definition of scope can help us answer questions such as:</w:t>
+      </w:r>
+    </w:p>
+    <w:p>
+      <w:pPr>
+        <w:pStyle w:val="Compact"/>
+        <w:numPr>
+          <w:numId w:val="1015"/>
+          <w:ilvl w:val="0"/>
+        </w:numPr>
+      </w:pPr>
+      <w:r>
+        <w:t xml:space="preserve">What types of data are included, and what types of measures?</w:t>
+      </w:r>
+      <w:r>
+        <w:br w:type="textWrapping"/>
+      </w:r>
+    </w:p>
+    <w:p>
+      <w:pPr>
+        <w:pStyle w:val="Compact"/>
+        <w:numPr>
+          <w:numId w:val="1015"/>
+          <w:ilvl w:val="0"/>
+        </w:numPr>
+      </w:pPr>
+      <w:r>
+        <w:t xml:space="preserve">How will we know when the framework is fully implemented?</w:t>
+      </w:r>
+      <w:r>
+        <w:br w:type="textWrapping"/>
+      </w:r>
+    </w:p>
+    <w:p>
+      <w:pPr>
+        <w:pStyle w:val="Compact"/>
+        <w:numPr>
+          <w:numId w:val="1015"/>
+          <w:ilvl w:val="0"/>
+        </w:numPr>
+      </w:pPr>
+      <w:r>
+        <w:t xml:space="preserve">Does this fit with other work that we are doing?</w:t>
+      </w:r>
+    </w:p>
+    <w:p>
+      <w:pPr>
+        <w:pStyle w:val="FirstParagraph"/>
+      </w:pPr>
+      <w:r>
+        <w:t xml:space="preserve">We can define the scope of the framework using three-dimensions (</w:t>
+      </w:r>
+      <w:hyperlink w:anchor="zoom">
+        <w:r>
+          <w:rPr>
+            <w:rStyle w:val="Hyperlink"/>
+            <w:i/>
+          </w:rPr>
+          <w:t xml:space="preserve">depth</w:t>
+        </w:r>
+      </w:hyperlink>
+      <w:r>
+        <w:rPr>
+          <w:i/>
+        </w:rPr>
+        <w:t xml:space="preserve">,</w:t>
+      </w:r>
+      <w:r>
+        <w:rPr>
+          <w:i/>
+        </w:rPr>
+        <w:t xml:space="preserve"> </w:t>
+      </w:r>
+      <w:hyperlink w:anchor="pop">
+        <w:r>
+          <w:rPr>
+            <w:rStyle w:val="Hyperlink"/>
+            <w:i/>
+          </w:rPr>
+          <w:t xml:space="preserve">breadth</w:t>
+        </w:r>
+      </w:hyperlink>
+      <w:r>
+        <w:rPr>
+          <w:i/>
+        </w:rPr>
+        <w:t xml:space="preserve">, and</w:t>
+      </w:r>
+      <w:r>
+        <w:rPr>
+          <w:i/>
+        </w:rPr>
+        <w:t xml:space="preserve"> </w:t>
+      </w:r>
+      <w:hyperlink w:anchor="steps">
+        <w:r>
+          <w:rPr>
+            <w:rStyle w:val="Hyperlink"/>
+            <w:i/>
+          </w:rPr>
+          <w:t xml:space="preserve">height</w:t>
+        </w:r>
+      </w:hyperlink>
+      <w:r>
+        <w:t xml:space="preserve">) as defined below:</w:t>
+      </w:r>
+    </w:p>
+    <w:p>
+      <w:pPr>
+        <w:pStyle w:val="BodyText"/>
+      </w:pPr>
+      <w:r>
+        <w:rPr>
+          <w:b/>
+        </w:rPr>
+        <w:t xml:space="preserve">Depth</w:t>
+      </w:r>
+      <w:r>
+        <w:t xml:space="preserve"> </w:t>
+      </w:r>
+      <w:r>
+        <w:t xml:space="preserve">(a.k.a.</w:t>
+      </w:r>
+      <w:r>
+        <w:t xml:space="preserve"> </w:t>
+      </w:r>
+      <w:r>
+        <w:rPr>
+          <w:i/>
+        </w:rPr>
+        <w:t xml:space="preserve">Zoom</w:t>
+      </w:r>
+      <w:r>
+        <w:t xml:space="preserve">): Does the framework allow for understanding at various levels of</w:t>
+      </w:r>
+      <w:r>
+        <w:t xml:space="preserve"> </w:t>
+      </w:r>
+      <w:r>
+        <w:t xml:space="preserve">‘</w:t>
+      </w:r>
+      <w:r>
+        <w:t xml:space="preserve">resolution</w:t>
+      </w:r>
+      <w:r>
+        <w:t xml:space="preserve">’</w:t>
+      </w:r>
+      <w:r>
+        <w:t xml:space="preserve">, from the most immediate (i.e. </w:t>
+      </w:r>
+      <w:r>
+        <w:rPr>
+          <w:i/>
+        </w:rPr>
+        <w:t xml:space="preserve">the individual person</w:t>
+      </w:r>
+      <w:r>
+        <w:t xml:space="preserve">) to the aggregate (i.e. </w:t>
+      </w:r>
+      <w:r>
+        <w:rPr>
+          <w:i/>
+        </w:rPr>
+        <w:t xml:space="preserve">the population</w:t>
+      </w:r>
+      <w:r>
+        <w:t xml:space="preserve">) and other levels inbetween (e.g. </w:t>
+      </w:r>
+      <w:r>
+        <w:rPr>
+          <w:i/>
+        </w:rPr>
+        <w:t xml:space="preserve">the organization, team, etc.</w:t>
+      </w:r>
+      <w:r>
+        <w:t xml:space="preserve">)?</w:t>
+      </w:r>
+    </w:p>
+    <w:p>
+      <w:pPr>
+        <w:pStyle w:val="BodyText"/>
+      </w:pPr>
+      <w:r>
+        <w:rPr>
+          <w:b/>
+        </w:rPr>
+        <w:t xml:space="preserve">Breadth</w:t>
+      </w:r>
+      <w:r>
+        <w:t xml:space="preserve"> </w:t>
+      </w:r>
+      <w:r>
+        <w:t xml:space="preserve">(a.k.a.</w:t>
+      </w:r>
+      <w:r>
+        <w:t xml:space="preserve"> </w:t>
+      </w:r>
+      <w:r>
+        <w:rPr>
+          <w:i/>
+        </w:rPr>
+        <w:t xml:space="preserve">Population</w:t>
+      </w:r>
+      <w:r>
+        <w:t xml:space="preserve">): Can the framework apply to all people who are planning to improve their lives with the help of services and supports?</w:t>
+      </w:r>
+      <w:r>
+        <w:rPr>
+          <w:rStyle w:val="FootnoteReference"/>
+        </w:rPr>
+        <w:footnoteReference w:id="107"/>
+      </w:r>
+    </w:p>
+    <w:p>
+      <w:pPr>
+        <w:pStyle w:val="BodyText"/>
+      </w:pPr>
+      <w:r>
+        <w:rPr>
+          <w:b/>
+        </w:rPr>
+        <w:t xml:space="preserve">Height</w:t>
+      </w:r>
+      <w:r>
+        <w:t xml:space="preserve"> </w:t>
+      </w:r>
+      <w:r>
+        <w:t xml:space="preserve">(a.k.a.</w:t>
+      </w:r>
+      <w:r>
+        <w:t xml:space="preserve"> </w:t>
+      </w:r>
+      <w:r>
+        <w:rPr>
+          <w:i/>
+        </w:rPr>
+        <w:t xml:space="preserve">Steps</w:t>
+      </w:r>
+      <w:r>
+        <w:t xml:space="preserve">): Does the framework allow for understanding of each of the steps in the</w:t>
+      </w:r>
+      <w:r>
+        <w:t xml:space="preserve"> </w:t>
+      </w:r>
+      <w:hyperlink w:anchor="pcpdca">
+        <w:r>
+          <w:rPr>
+            <w:rStyle w:val="Hyperlink"/>
+          </w:rPr>
+          <w:t xml:space="preserve">person-centered PDCA process</w:t>
+        </w:r>
+      </w:hyperlink>
+      <w:r>
+        <w:t xml:space="preserve"> </w:t>
+      </w:r>
+      <w:r>
+        <w:t xml:space="preserve">discussed above?</w:t>
+      </w:r>
+    </w:p>
+    <w:p>
+      <w:pPr>
+        <w:pStyle w:val="CaptionedFigure"/>
+      </w:pPr>
+      <w:r>
+        <w:drawing>
+          <wp:inline>
+            <wp:extent cx="5334000" cy="4000500"/>
+            <wp:effectExtent b="0" l="0" r="0" t="0"/>
+            <wp:docPr descr="Figure 4: If it was a cube…" title="" id="1" name="Picture"/>
+            <a:graphic>
+              <a:graphicData uri="http://schemas.openxmlformats.org/drawingml/2006/picture">
+                <pic:pic>
+                  <pic:nvPicPr>
+                    <pic:cNvPr descr="_bookdown_files/img/QoL%20Framework%20Cube.jpg" id="0" name="Picture"/>
+                    <pic:cNvPicPr>
+                      <a:picLocks noChangeArrowheads="1" noChangeAspect="1"/>
+                    </pic:cNvPicPr>
+                  </pic:nvPicPr>
+                  <pic:blipFill>
+                    <a:blip r:embed="rId108"/>
+                    <a:stretch>
+                      <a:fillRect/>
+                    </a:stretch>
+                  </pic:blipFill>
+                  <pic:spPr bwMode="auto">
+                    <a:xfrm>
+                      <a:off x="0" y="0"/>
+                      <a:ext cx="5334000" cy="4000500"/>
+                    </a:xfrm>
+                    <a:prstGeom prst="rect">
+                      <a:avLst/>
+                    </a:prstGeom>
+                    <a:noFill/>
+                    <a:ln w="9525">
+                      <a:noFill/>
+                      <a:headEnd/>
+                      <a:tailEnd/>
+                    </a:ln>
+                  </pic:spPr>
+                </pic:pic>
+              </a:graphicData>
+            </a:graphic>
+          </wp:inline>
+        </w:drawing>
+      </w:r>
+    </w:p>
+    <w:p>
+      <w:pPr>
+        <w:pStyle w:val="ImageCaption"/>
+      </w:pPr>
+      <w:r>
         <w:t xml:space="preserve">Figure 4: If it was a cube…</w:t>
       </w:r>
     </w:p>
@@ -7090,21 +7076,21 @@
       <w:pPr>
         <w:pStyle w:val="Heading3"/>
       </w:pPr>
-      <w:bookmarkStart w:id="107" w:name="steps"/>
+      <w:bookmarkStart w:id="109" w:name="steps"/>
       <w:r>
         <w:t xml:space="preserve">Steps</w:t>
       </w:r>
-      <w:bookmarkEnd w:id="107"/>
+      <w:bookmarkEnd w:id="109"/>
     </w:p>
     <w:p>
       <w:pPr>
         <w:pStyle w:val="Heading4"/>
       </w:pPr>
-      <w:bookmarkStart w:id="108" w:name="plan"/>
+      <w:bookmarkStart w:id="110" w:name="plan"/>
       <w:r>
         <w:t xml:space="preserve">Plan</w:t>
       </w:r>
-      <w:bookmarkEnd w:id="108"/>
+      <w:bookmarkEnd w:id="110"/>
     </w:p>
     <w:p>
       <w:pPr>
@@ -7137,7 +7123,7 @@
         <w:rPr>
           <w:rStyle w:val="FootnoteReference"/>
         </w:rPr>
-        <w:footnoteReference w:id="109"/>
+        <w:footnoteReference w:id="111"/>
       </w:r>
       <w:r>
         <w:t xml:space="preserve"> </w:t>
@@ -7875,7 +7861,7 @@
         <w:rPr>
           <w:rStyle w:val="FootnoteReference"/>
         </w:rPr>
-        <w:footnoteReference w:id="114"/>
+        <w:footnoteReference w:id="116"/>
       </w:r>
       <w:r>
         <w:t xml:space="preserve"> </w:t>
@@ -7888,21 +7874,21 @@
       <w:pPr>
         <w:pStyle w:val="Heading4"/>
       </w:pPr>
-      <w:bookmarkStart w:id="116" w:name="do"/>
+      <w:bookmarkStart w:id="118" w:name="do"/>
       <w:r>
         <w:t xml:space="preserve">Do</w:t>
       </w:r>
-      <w:bookmarkEnd w:id="116"/>
+      <w:bookmarkEnd w:id="118"/>
     </w:p>
     <w:p>
       <w:pPr>
         <w:pStyle w:val="Heading4"/>
       </w:pPr>
-      <w:bookmarkStart w:id="117" w:name="check"/>
+      <w:bookmarkStart w:id="119" w:name="check"/>
       <w:r>
         <w:t xml:space="preserve">Check</w:t>
       </w:r>
-      <w:bookmarkEnd w:id="117"/>
+      <w:bookmarkEnd w:id="119"/>
     </w:p>
     <w:p>
       <w:pPr>
@@ -7924,21 +7910,21 @@
       <w:pPr>
         <w:pStyle w:val="Heading4"/>
       </w:pPr>
-      <w:bookmarkStart w:id="118" w:name="act"/>
+      <w:bookmarkStart w:id="120" w:name="act"/>
       <w:r>
         <w:t xml:space="preserve">Act</w:t>
       </w:r>
-      <w:bookmarkEnd w:id="118"/>
+      <w:bookmarkEnd w:id="120"/>
     </w:p>
     <w:p>
       <w:pPr>
         <w:pStyle w:val="Heading4"/>
       </w:pPr>
-      <w:bookmarkStart w:id="119" w:name="pcp-based-episodes"/>
+      <w:bookmarkStart w:id="121" w:name="pcp-based-episodes"/>
       <w:r>
         <w:t xml:space="preserve">PCP-based Episodes</w:t>
       </w:r>
-      <w:bookmarkEnd w:id="119"/>
+      <w:bookmarkEnd w:id="121"/>
     </w:p>
     <w:p>
       <w:pPr>
@@ -7992,7 +7978,7 @@
       <w:r>
         <w:t xml:space="preserve"> </w:t>
       </w:r>
-      <w:hyperlink r:id="rId120">
+      <w:hyperlink r:id="rId122">
         <w:r>
           <w:rPr>
             <w:i/>
@@ -8040,7 +8026,7 @@
       <w:r>
         <w:t xml:space="preserve"> </w:t>
       </w:r>
-      <w:hyperlink r:id="rId121">
+      <w:hyperlink r:id="rId123">
         <w:r>
           <w:rPr>
             <w:rStyle w:val="Hyperlink"/>
@@ -8062,7 +8048,7 @@
         <w:pStyle w:val="BodyText"/>
       </w:pPr>
       <w:r>
-        <w:t xml:space="preserve">If the person-centered planning (and doing, checking, acting) process is to be the primary catalyst for improvement of life using Medicaid supports and services, then that process should be used to define episodes for improvement. The</w:t>
+        <w:t xml:space="preserve">If the person-centered planning (and doing, checking, acting) process is to be the primary catalyst for improvement of life using Medicaid supports and services, then that process should be used to define episodes for improvement. The broader</w:t>
       </w:r>
       <w:r>
         <w:t xml:space="preserve"> </w:t>
@@ -8080,7 +8066,7 @@
         <w:t xml:space="preserve"> </w:t>
       </w:r>
       <w:r>
-        <w:t xml:space="preserve">of a PCP cycle would correspond to the period of time between the plan and its next subsequent revision. If person-centered planning is expected to be creative, collaborative, and dynamic, then different</w:t>
+        <w:t xml:space="preserve">of the PCP process would correspond to the period of time during which the person is receiving services, while also marking the interval between the plan and its next subsequent revision. If person-centered planning is expected to be creative, collaborative, and dynamic, then different</w:t>
       </w:r>
       <w:r>
         <w:t xml:space="preserve"> </w:t>
@@ -8098,41 +8084,41 @@
         <w:t xml:space="preserve"> </w:t>
       </w:r>
       <w:r>
-        <w:t xml:space="preserve">of the plan will be longer or shorter. For instance, if a person develops a plan but soon realizes that it is not helping them to achieve the life goals they intended to, then the plan would be revised and the PCP episode would relatively short.</w:t>
+        <w:t xml:space="preserve">of the plan will be longer or shorter. For instance, if a person develops a plan but soon realizes that it is not helping them to achieve the life goals they intended to, then the plan would be revised and the PCP cycle would be relatively short.</w:t>
       </w:r>
     </w:p>
     <w:p>
       <w:pPr>
         <w:pStyle w:val="Heading3"/>
       </w:pPr>
-      <w:bookmarkStart w:id="122" w:name="zoom"/>
+      <w:bookmarkStart w:id="124" w:name="zoom"/>
       <w:r>
         <w:t xml:space="preserve">Zoom</w:t>
       </w:r>
-      <w:bookmarkEnd w:id="122"/>
+      <w:bookmarkEnd w:id="124"/>
     </w:p>
     <w:p>
       <w:pPr>
         <w:pStyle w:val="Heading3"/>
       </w:pPr>
-      <w:bookmarkStart w:id="123" w:name="pop"/>
+      <w:bookmarkStart w:id="125" w:name="pop"/>
       <w:r>
         <w:t xml:space="preserve">Population</w:t>
       </w:r>
-      <w:bookmarkEnd w:id="123"/>
-    </w:p>
-    <w:bookmarkStart w:id="135" w:name="refs"/>
-    <w:bookmarkStart w:id="124" w:name="ref-durant"/>
+      <w:bookmarkEnd w:id="125"/>
+    </w:p>
+    <w:bookmarkStart w:id="137" w:name="refs"/>
+    <w:bookmarkStart w:id="126" w:name="ref-durant"/>
     <w:p>
       <w:pPr>
         <w:pStyle w:val="Bibliography"/>
       </w:pPr>
       <w:r>
-        <w:t xml:space="preserve">Durant, Will. 1926. Simon &amp; Shuster.</w:t>
-      </w:r>
-    </w:p>
-    <w:bookmarkEnd w:id="124"/>
-    <w:bookmarkStart w:id="126" w:name="ref-comb-pic"/>
+        <w:t xml:space="preserve">Durant, Will. 1926. Simon Shuster.</w:t>
+      </w:r>
+    </w:p>
+    <w:bookmarkEnd w:id="126"/>
+    <w:bookmarkStart w:id="128" w:name="ref-comb-pic"/>
     <w:p>
       <w:pPr>
         <w:pStyle w:val="Bibliography"/>
@@ -8158,7 +8144,7 @@
       <w:r>
         <w:t xml:space="preserve"> </w:t>
       </w:r>
-      <w:hyperlink r:id="rId125">
+      <w:hyperlink r:id="rId127">
         <w:r>
           <w:rPr>
             <w:rStyle w:val="Hyperlink"/>
@@ -8170,8 +8156,8 @@
         <w:t xml:space="preserve">.</w:t>
       </w:r>
     </w:p>
-    <w:bookmarkEnd w:id="126"/>
-    <w:bookmarkStart w:id="128" w:name="ref-mi-mhc"/>
+    <w:bookmarkEnd w:id="128"/>
+    <w:bookmarkStart w:id="130" w:name="ref-mi-mhc"/>
     <w:p>
       <w:pPr>
         <w:pStyle w:val="Bibliography"/>
@@ -8182,7 +8168,7 @@
       <w:r>
         <w:t xml:space="preserve"> </w:t>
       </w:r>
-      <w:hyperlink r:id="rId127">
+      <w:hyperlink r:id="rId129">
         <w:r>
           <w:rPr>
             <w:rStyle w:val="Hyperlink"/>
@@ -8194,8 +8180,8 @@
         <w:t xml:space="preserve">.</w:t>
       </w:r>
     </w:p>
-    <w:bookmarkEnd w:id="128"/>
-    <w:bookmarkStart w:id="130" w:name="ref-pcp-policy"/>
+    <w:bookmarkEnd w:id="130"/>
+    <w:bookmarkStart w:id="132" w:name="ref-pcp-policy"/>
     <w:p>
       <w:pPr>
         <w:pStyle w:val="Bibliography"/>
@@ -8206,7 +8192,7 @@
       <w:r>
         <w:t xml:space="preserve"> </w:t>
       </w:r>
-      <w:hyperlink r:id="rId129">
+      <w:hyperlink r:id="rId131">
         <w:r>
           <w:rPr>
             <w:rStyle w:val="Hyperlink"/>
@@ -8218,8 +8204,8 @@
         <w:t xml:space="preserve">.</w:t>
       </w:r>
     </w:p>
-    <w:bookmarkEnd w:id="130"/>
-    <w:bookmarkStart w:id="132" w:name="ref-shalock-changes"/>
+    <w:bookmarkEnd w:id="132"/>
+    <w:bookmarkStart w:id="134" w:name="ref-shalock-changes"/>
     <w:p>
       <w:pPr>
         <w:pStyle w:val="Bibliography"/>
@@ -8230,7 +8216,7 @@
       <w:r>
         <w:t xml:space="preserve"> </w:t>
       </w:r>
-      <w:hyperlink r:id="rId131">
+      <w:hyperlink r:id="rId133">
         <w:r>
           <w:rPr>
             <w:rStyle w:val="Hyperlink"/>
@@ -8242,8 +8228,8 @@
         <w:t xml:space="preserve">.</w:t>
       </w:r>
     </w:p>
-    <w:bookmarkEnd w:id="132"/>
-    <w:bookmarkStart w:id="134" w:name="ref-sd-policy"/>
+    <w:bookmarkEnd w:id="134"/>
+    <w:bookmarkStart w:id="136" w:name="ref-sd-policy"/>
     <w:p>
       <w:pPr>
         <w:pStyle w:val="Bibliography"/>
@@ -8254,7 +8240,7 @@
       <w:r>
         <w:t xml:space="preserve"> </w:t>
       </w:r>
-      <w:hyperlink r:id="rId133">
+      <w:hyperlink r:id="rId135">
         <w:r>
           <w:rPr>
             <w:rStyle w:val="Hyperlink"/>
@@ -8266,8 +8252,8 @@
         <w:t xml:space="preserve">.</w:t>
       </w:r>
     </w:p>
-    <w:bookmarkEnd w:id="134"/>
-    <w:bookmarkEnd w:id="135"/>
+    <w:bookmarkEnd w:id="136"/>
+    <w:bookmarkEnd w:id="137"/>
     <w:sectPr/>
   </w:body>
 </w:document>
@@ -8554,7 +8540,7 @@
       </w:r>
     </w:p>
   </w:footnote>
-  <w:footnote w:id="35">
+  <w:footnote w:id="34">
     <w:p>
       <w:pPr>
         <w:pStyle w:val="FootnoteText"/>
@@ -8569,7 +8555,24 @@
         <w:t xml:space="preserve"> </w:t>
       </w:r>
       <w:r>
-        <w:t xml:space="preserve">Note that the body of knowledge is not intended to classify services and supports.</w:t>
+        <w:t xml:space="preserve">See the</w:t>
+      </w:r>
+      <w:r>
+        <w:t xml:space="preserve"> </w:t>
+      </w:r>
+      <w:hyperlink w:anchor="measure">
+        <w:r>
+          <w:rPr>
+            <w:rStyle w:val="Hyperlink"/>
+          </w:rPr>
+          <w:t xml:space="preserve">section on measurement</w:t>
+        </w:r>
+      </w:hyperlink>
+      <w:r>
+        <w:t xml:space="preserve"> </w:t>
+      </w:r>
+      <w:r>
+        <w:t xml:space="preserve">for examples of how this might be accomplished.</w:t>
       </w:r>
     </w:p>
   </w:footnote>
@@ -8588,11 +8591,30 @@
         <w:t xml:space="preserve"> </w:t>
       </w:r>
       <w:r>
+        <w:t xml:space="preserve">Note that the body of knowledge is not intended to classify services and supports.</w:t>
+      </w:r>
+    </w:p>
+  </w:footnote>
+  <w:footnote w:id="37">
+    <w:p>
+      <w:pPr>
+        <w:pStyle w:val="FootnoteText"/>
+      </w:pPr>
+      <w:r>
+        <w:rPr>
+          <w:rStyle w:val="FootnoteReference"/>
+        </w:rPr>
+        <w:footnoteRef/>
+      </w:r>
+      <w:r>
+        <w:t xml:space="preserve"> </w:t>
+      </w:r>
+      <w:r>
         <w:t xml:space="preserve">This approach also requires that ideas claiming to be new must differentiate themselves from existing terms and concepts.</w:t>
       </w:r>
     </w:p>
   </w:footnote>
-  <w:footnote w:id="38">
+  <w:footnote w:id="39">
     <w:p>
       <w:pPr>
         <w:pStyle w:val="FootnoteText"/>
@@ -8640,7 +8662,7 @@
       </w:r>
     </w:p>
   </w:footnote>
-  <w:footnote w:id="39">
+  <w:footnote w:id="40">
     <w:p>
       <w:pPr>
         <w:pStyle w:val="FootnoteText"/>
@@ -8659,7 +8681,7 @@
       </w:r>
     </w:p>
   </w:footnote>
-  <w:footnote w:id="41">
+  <w:footnote w:id="42">
     <w:p>
       <w:pPr>
         <w:pStyle w:val="FootnoteText"/>
@@ -8678,7 +8700,7 @@
       </w:r>
     </w:p>
   </w:footnote>
-  <w:footnote w:id="44">
+  <w:footnote w:id="45">
     <w:p>
       <w:pPr>
         <w:pStyle w:val="FootnoteText"/>
@@ -8711,7 +8733,7 @@
       </w:r>
     </w:p>
   </w:footnote>
-  <w:footnote w:id="45">
+  <w:footnote w:id="46">
     <w:p>
       <w:pPr>
         <w:pStyle w:val="FootnoteText"/>
@@ -8744,7 +8766,7 @@
       </w:r>
     </w:p>
   </w:footnote>
-  <w:footnote w:id="46">
+  <w:footnote w:id="47">
     <w:p>
       <w:pPr>
         <w:pStyle w:val="FootnoteText"/>
@@ -8777,7 +8799,7 @@
       </w:r>
     </w:p>
   </w:footnote>
-  <w:footnote w:id="53">
+  <w:footnote w:id="54">
     <w:p>
       <w:pPr>
         <w:pStyle w:val="FootnoteText"/>
@@ -8797,7 +8819,7 @@
       <w:r>
         <w:t xml:space="preserve"> </w:t>
       </w:r>
-      <w:hyperlink r:id="rId54">
+      <w:hyperlink r:id="rId55">
         <w:r>
           <w:rPr>
             <w:rStyle w:val="Hyperlink"/>
@@ -8831,7 +8853,7 @@
       </w:r>
     </w:p>
   </w:footnote>
-  <w:footnote w:id="56">
+  <w:footnote w:id="57">
     <w:p>
       <w:pPr>
         <w:pStyle w:val="FootnoteText"/>
@@ -8850,7 +8872,7 @@
       </w:r>
     </w:p>
   </w:footnote>
-  <w:footnote w:id="58">
+  <w:footnote w:id="59">
     <w:p>
       <w:pPr>
         <w:pStyle w:val="FootnoteText"/>
@@ -8869,7 +8891,7 @@
       </w:r>
     </w:p>
   </w:footnote>
-  <w:footnote w:id="60">
+  <w:footnote w:id="61">
     <w:p>
       <w:pPr>
         <w:pStyle w:val="FootnoteText"/>
@@ -8913,7 +8935,7 @@
       <w:r>
         <w:t xml:space="preserve"> </w:t>
       </w:r>
-      <w:hyperlink r:id="rId61">
+      <w:hyperlink r:id="rId62">
         <w:r>
           <w:rPr>
             <w:rStyle w:val="Hyperlink"/>
@@ -8929,7 +8951,7 @@
       </w:r>
     </w:p>
   </w:footnote>
-  <w:footnote w:id="62">
+  <w:footnote w:id="63">
     <w:p>
       <w:pPr>
         <w:pStyle w:val="FootnoteText"/>
@@ -8949,7 +8971,7 @@
       <w:r>
         <w:t xml:space="preserve"> </w:t>
       </w:r>
-      <w:hyperlink r:id="rId63">
+      <w:hyperlink r:id="rId64">
         <w:r>
           <w:rPr>
             <w:rStyle w:val="Hyperlink"/>
@@ -8977,7 +8999,7 @@
       </w:r>
     </w:p>
   </w:footnote>
-  <w:footnote w:id="67">
+  <w:footnote w:id="68">
     <w:p>
       <w:pPr>
         <w:pStyle w:val="FootnoteText"/>
@@ -9011,7 +9033,7 @@
       </w:r>
     </w:p>
   </w:footnote>
-  <w:footnote w:id="69">
+  <w:footnote w:id="70">
     <w:p>
       <w:pPr>
         <w:pStyle w:val="FootnoteText"/>
@@ -9031,7 +9053,7 @@
       <w:r>
         <w:t xml:space="preserve"> </w:t>
       </w:r>
-      <w:hyperlink r:id="rId70">
+      <w:hyperlink r:id="rId71">
         <w:r>
           <w:rPr>
             <w:rStyle w:val="Hyperlink"/>
@@ -9044,7 +9066,7 @@
       </w:r>
     </w:p>
   </w:footnote>
-  <w:footnote w:id="72">
+  <w:footnote w:id="73">
     <w:p>
       <w:pPr>
         <w:pStyle w:val="FootnoteText"/>
@@ -9064,7 +9086,7 @@
       <w:r>
         <w:t xml:space="preserve"> </w:t>
       </w:r>
-      <w:hyperlink r:id="rId73">
+      <w:hyperlink r:id="rId74">
         <w:r>
           <w:rPr>
             <w:rStyle w:val="Hyperlink"/>
@@ -9077,7 +9099,7 @@
       </w:r>
     </w:p>
   </w:footnote>
-  <w:footnote w:id="74">
+  <w:footnote w:id="75">
     <w:p>
       <w:pPr>
         <w:pStyle w:val="FootnoteText"/>
@@ -9097,7 +9119,7 @@
       <w:r>
         <w:t xml:space="preserve"> </w:t>
       </w:r>
-      <w:hyperlink r:id="rId75">
+      <w:hyperlink r:id="rId76">
         <w:r>
           <w:rPr>
             <w:rStyle w:val="Hyperlink"/>
@@ -9110,7 +9132,7 @@
       </w:r>
     </w:p>
   </w:footnote>
-  <w:footnote w:id="84">
+  <w:footnote w:id="85">
     <w:p>
       <w:pPr>
         <w:pStyle w:val="FootnoteText"/>
@@ -9147,7 +9169,7 @@
       </w:r>
     </w:p>
   </w:footnote>
-  <w:footnote w:id="85">
+  <w:footnote w:id="86">
     <w:p>
       <w:pPr>
         <w:pStyle w:val="FootnoteText"/>
@@ -9167,7 +9189,7 @@
       <w:r>
         <w:t xml:space="preserve"> </w:t>
       </w:r>
-      <w:hyperlink r:id="rId86">
+      <w:hyperlink r:id="rId87">
         <w:r>
           <w:rPr>
             <w:rStyle w:val="Hyperlink"/>
@@ -9183,7 +9205,7 @@
       </w:r>
     </w:p>
   </w:footnote>
-  <w:footnote w:id="88">
+  <w:footnote w:id="89">
     <w:p>
       <w:pPr>
         <w:pStyle w:val="FootnoteText"/>
@@ -9203,7 +9225,7 @@
       <w:r>
         <w:t xml:space="preserve"> </w:t>
       </w:r>
-      <w:hyperlink r:id="rId89">
+      <w:hyperlink r:id="rId90">
         <w:r>
           <w:rPr>
             <w:rStyle w:val="Hyperlink"/>
@@ -9216,7 +9238,7 @@
       </w:r>
     </w:p>
   </w:footnote>
-  <w:footnote w:id="90">
+  <w:footnote w:id="91">
     <w:p>
       <w:pPr>
         <w:pStyle w:val="FootnoteText"/>
@@ -9236,7 +9258,7 @@
       <w:r>
         <w:t xml:space="preserve"> </w:t>
       </w:r>
-      <w:hyperlink r:id="rId91">
+      <w:hyperlink r:id="rId92">
         <w:r>
           <w:rPr>
             <w:rStyle w:val="Hyperlink"/>
@@ -9252,7 +9274,7 @@
       </w:r>
     </w:p>
   </w:footnote>
-  <w:footnote w:id="95">
+  <w:footnote w:id="97">
     <w:p>
       <w:pPr>
         <w:pStyle w:val="FootnoteText"/>
@@ -9272,7 +9294,7 @@
       <w:r>
         <w:t xml:space="preserve"> </w:t>
       </w:r>
-      <w:hyperlink r:id="rId96">
+      <w:hyperlink r:id="rId98">
         <w:r>
           <w:rPr>
             <w:rStyle w:val="Hyperlink"/>
@@ -9285,7 +9307,7 @@
       </w:r>
     </w:p>
   </w:footnote>
-  <w:footnote w:id="97">
+  <w:footnote w:id="99">
     <w:p>
       <w:pPr>
         <w:pStyle w:val="FootnoteText"/>
@@ -9299,7 +9321,7 @@
       <w:r>
         <w:t xml:space="preserve"> </w:t>
       </w:r>
-      <w:hyperlink r:id="rId98">
+      <w:hyperlink r:id="rId100">
         <w:r>
           <w:rPr>
             <w:rStyle w:val="Hyperlink"/>
@@ -9315,7 +9337,7 @@
       </w:r>
     </w:p>
   </w:footnote>
-  <w:footnote w:id="99">
+  <w:footnote w:id="101">
     <w:p>
       <w:pPr>
         <w:pStyle w:val="FootnoteText"/>
@@ -9335,7 +9357,7 @@
       <w:r>
         <w:t xml:space="preserve"> </w:t>
       </w:r>
-      <w:hyperlink r:id="rId100">
+      <w:hyperlink r:id="rId102">
         <w:r>
           <w:rPr>
             <w:i/>
@@ -9368,7 +9390,7 @@
       </w:r>
     </w:p>
   </w:footnote>
-  <w:footnote w:id="105">
+  <w:footnote w:id="107">
     <w:p>
       <w:pPr>
         <w:pStyle w:val="FootnoteText"/>
@@ -9414,7 +9436,7 @@
       </w:r>
     </w:p>
   </w:footnote>
-  <w:footnote w:id="109">
+  <w:footnote w:id="111">
     <w:p>
       <w:pPr>
         <w:pStyle w:val="FootnoteText"/>
@@ -9434,7 +9456,7 @@
       <w:r>
         <w:t xml:space="preserve"> </w:t>
       </w:r>
-      <w:hyperlink r:id="rId110">
+      <w:hyperlink r:id="rId112">
         <w:r>
           <w:rPr>
             <w:i/>
@@ -9449,7 +9471,7 @@
       <w:r>
         <w:t xml:space="preserve"> </w:t>
       </w:r>
-      <w:hyperlink r:id="rId111">
+      <w:hyperlink r:id="rId113">
         <w:r>
           <w:rPr>
             <w:i/>
@@ -9464,7 +9486,7 @@
       <w:r>
         <w:t xml:space="preserve"> </w:t>
       </w:r>
-      <w:hyperlink r:id="rId112">
+      <w:hyperlink r:id="rId114">
         <w:r>
           <w:rPr>
             <w:i/>
@@ -9479,7 +9501,7 @@
       <w:r>
         <w:t xml:space="preserve"> </w:t>
       </w:r>
-      <w:hyperlink r:id="rId113">
+      <w:hyperlink r:id="rId115">
         <w:r>
           <w:rPr>
             <w:i/>
@@ -9490,7 +9512,7 @@
       </w:hyperlink>
     </w:p>
   </w:footnote>
-  <w:footnote w:id="114">
+  <w:footnote w:id="116">
     <w:p>
       <w:pPr>
         <w:pStyle w:val="FootnoteText"/>
@@ -9510,7 +9532,7 @@
       <w:r>
         <w:t xml:space="preserve"> </w:t>
       </w:r>
-      <w:hyperlink r:id="rId115">
+      <w:hyperlink r:id="rId117">
         <w:r>
           <w:rPr>
             <w:rStyle w:val="Hyperlink"/>

</xml_diff>